<commit_message>
2ª rodada de testes com o JUnit
2ª rodada de testes com o JUnit
</commit_message>
<xml_diff>
--- a/Testes/RM81389AlexandreCarvalhoSantos.docx
+++ b/Testes/RM81389AlexandreCarvalhoSantos.docx
@@ -1393,6 +1393,2295 @@
           <w:rFonts w:ascii="Consolas" w:hAnsi="Consolas" w:cs="Consolas"/>
           <w:sz w:val="20"/>
           <w:szCs w:val="20"/>
+          <w:lang w:val="en-US"/>
+        </w:rPr>
+      </w:pPr>
+      <w:r>
+        <w:rPr>
+          <w:rFonts w:ascii="Consolas" w:hAnsi="Consolas" w:cs="Consolas"/>
+          <w:color w:val="000000"/>
+          <w:sz w:val="20"/>
+          <w:szCs w:val="20"/>
+        </w:rPr>
+        <w:tab/>
+        <w:t xml:space="preserve">                        </w:t>
+      </w:r>
+      <w:r>
+        <w:rPr>
+          <w:rFonts w:ascii="Consolas" w:hAnsi="Consolas" w:cs="Consolas"/>
+          <w:color w:val="000000"/>
+          <w:sz w:val="20"/>
+          <w:szCs w:val="20"/>
+          <w:lang w:val="en-US"/>
+        </w:rPr>
+        <w:t>}</w:t>
+      </w:r>
+    </w:p>
+    <w:p>
+      <w:pPr>
+        <w:autoSpaceDE w:val="0"/>
+        <w:autoSpaceDN w:val="0"/>
+        <w:adjustRightInd w:val="0"/>
+        <w:spacing w:after="0" w:line="240" w:lineRule="auto"/>
+        <w:rPr>
+          <w:rFonts w:ascii="Consolas" w:hAnsi="Consolas" w:cs="Consolas"/>
+          <w:sz w:val="20"/>
+          <w:szCs w:val="20"/>
+          <w:lang w:val="en-US"/>
+        </w:rPr>
+      </w:pPr>
+      <w:r>
+        <w:rPr>
+          <w:rFonts w:ascii="Consolas" w:hAnsi="Consolas" w:cs="Consolas"/>
+          <w:color w:val="000000"/>
+          <w:sz w:val="20"/>
+          <w:szCs w:val="20"/>
+          <w:lang w:val="en-US"/>
+        </w:rPr>
+        <w:tab/>
+        <w:t xml:space="preserve">                }</w:t>
+      </w:r>
+    </w:p>
+    <w:p>
+      <w:pPr>
+        <w:autoSpaceDE w:val="0"/>
+        <w:autoSpaceDN w:val="0"/>
+        <w:adjustRightInd w:val="0"/>
+        <w:spacing w:after="0" w:line="240" w:lineRule="auto"/>
+        <w:rPr>
+          <w:rFonts w:ascii="Consolas" w:hAnsi="Consolas" w:cs="Consolas"/>
+          <w:sz w:val="20"/>
+          <w:szCs w:val="20"/>
+          <w:lang w:val="en-US"/>
+        </w:rPr>
+      </w:pPr>
+      <w:r>
+        <w:rPr>
+          <w:rFonts w:ascii="Consolas" w:hAnsi="Consolas" w:cs="Consolas"/>
+          <w:color w:val="000000"/>
+          <w:sz w:val="20"/>
+          <w:szCs w:val="20"/>
+          <w:lang w:val="en-US"/>
+        </w:rPr>
+        <w:tab/>
+        <w:t xml:space="preserve">     }</w:t>
+      </w:r>
+    </w:p>
+    <w:p>
+      <w:pPr>
+        <w:autoSpaceDE w:val="0"/>
+        <w:autoSpaceDN w:val="0"/>
+        <w:adjustRightInd w:val="0"/>
+        <w:spacing w:after="0" w:line="240" w:lineRule="auto"/>
+        <w:rPr>
+          <w:rFonts w:ascii="Consolas" w:hAnsi="Consolas" w:cs="Consolas"/>
+          <w:sz w:val="20"/>
+          <w:szCs w:val="20"/>
+          <w:lang w:val="en-US"/>
+        </w:rPr>
+      </w:pPr>
+      <w:r>
+        <w:rPr>
+          <w:rFonts w:ascii="Consolas" w:hAnsi="Consolas" w:cs="Consolas"/>
+          <w:color w:val="000000"/>
+          <w:sz w:val="20"/>
+          <w:szCs w:val="20"/>
+          <w:lang w:val="en-US"/>
+        </w:rPr>
+        <w:tab/>
+        <w:t>}</w:t>
+      </w:r>
+    </w:p>
+    <w:p>
+      <w:pPr>
+        <w:autoSpaceDE w:val="0"/>
+        <w:autoSpaceDN w:val="0"/>
+        <w:adjustRightInd w:val="0"/>
+        <w:spacing w:after="0" w:line="240" w:lineRule="auto"/>
+        <w:rPr>
+          <w:rFonts w:ascii="Consolas" w:hAnsi="Consolas" w:cs="Consolas"/>
+          <w:sz w:val="20"/>
+          <w:szCs w:val="20"/>
+          <w:lang w:val="en-US"/>
+        </w:rPr>
+      </w:pPr>
+    </w:p>
+    <w:p>
+      <w:pPr>
+        <w:autoSpaceDE w:val="0"/>
+        <w:autoSpaceDN w:val="0"/>
+        <w:adjustRightInd w:val="0"/>
+        <w:spacing w:after="0" w:line="240" w:lineRule="auto"/>
+        <w:rPr>
+          <w:rFonts w:ascii="Consolas" w:hAnsi="Consolas" w:cs="Consolas"/>
+          <w:sz w:val="20"/>
+          <w:szCs w:val="20"/>
+          <w:lang w:val="en-US"/>
+        </w:rPr>
+      </w:pPr>
+      <w:r>
+        <w:rPr>
+          <w:rFonts w:ascii="Consolas" w:hAnsi="Consolas" w:cs="Consolas"/>
+          <w:color w:val="000000"/>
+          <w:sz w:val="20"/>
+          <w:szCs w:val="20"/>
+          <w:u w:val="single"/>
+          <w:lang w:val="en-US"/>
+        </w:rPr>
+        <w:t>}</w:t>
+      </w:r>
+    </w:p>
+    <w:p>
+      <w:pPr>
+        <w:rPr>
+          <w:sz w:val="20"/>
+          <w:szCs w:val="20"/>
+          <w:lang w:val="en-US"/>
+        </w:rPr>
+      </w:pPr>
+    </w:p>
+    <w:p>
+      <w:pPr>
+        <w:rPr>
+          <w:sz w:val="20"/>
+          <w:szCs w:val="20"/>
+          <w:lang w:val="en-US"/>
+        </w:rPr>
+      </w:pPr>
+      <w:r>
+        <w:rPr>
+          <w:sz w:val="20"/>
+          <w:szCs w:val="20"/>
+          <w:lang w:val="en-US"/>
+        </w:rPr>
+        <w:t>//JUnit</w:t>
+      </w:r>
+    </w:p>
+    <w:p>
+      <w:pPr>
+        <w:rPr>
+          <w:sz w:val="20"/>
+          <w:szCs w:val="20"/>
+          <w:lang w:val="en-US"/>
+        </w:rPr>
+      </w:pPr>
+      <w:r>
+        <w:rPr>
+          <w:sz w:val="20"/>
+          <w:szCs w:val="20"/>
+          <w:lang w:val="en-US"/>
+        </w:rPr>
+        <w:t xml:space="preserve">import static </w:t>
+      </w:r>
+      <w:proofErr w:type="spellStart"/>
+      <w:proofErr w:type="gramStart"/>
+      <w:r>
+        <w:rPr>
+          <w:sz w:val="20"/>
+          <w:szCs w:val="20"/>
+          <w:lang w:val="en-US"/>
+        </w:rPr>
+        <w:t>org.junit.jupiter.api.Assertions</w:t>
+      </w:r>
+      <w:proofErr w:type="spellEnd"/>
+      <w:proofErr w:type="gramEnd"/>
+      <w:r>
+        <w:rPr>
+          <w:sz w:val="20"/>
+          <w:szCs w:val="20"/>
+          <w:lang w:val="en-US"/>
+        </w:rPr>
+        <w:t>.*;</w:t>
+      </w:r>
+    </w:p>
+    <w:p>
+      <w:pPr>
+        <w:rPr>
+          <w:sz w:val="20"/>
+          <w:szCs w:val="20"/>
+          <w:lang w:val="en-US"/>
+        </w:rPr>
+      </w:pPr>
+      <w:r>
+        <w:rPr>
+          <w:sz w:val="20"/>
+          <w:szCs w:val="20"/>
+          <w:lang w:val="en-US"/>
+        </w:rPr>
+        <w:t xml:space="preserve">import </w:t>
+      </w:r>
+      <w:proofErr w:type="spellStart"/>
+      <w:proofErr w:type="gramStart"/>
+      <w:r>
+        <w:rPr>
+          <w:sz w:val="20"/>
+          <w:szCs w:val="20"/>
+          <w:lang w:val="en-US"/>
+        </w:rPr>
+        <w:t>org.junit.jupiter.api.Test</w:t>
+      </w:r>
+      <w:proofErr w:type="spellEnd"/>
+      <w:proofErr w:type="gramEnd"/>
+      <w:r>
+        <w:rPr>
+          <w:sz w:val="20"/>
+          <w:szCs w:val="20"/>
+          <w:lang w:val="en-US"/>
+        </w:rPr>
+        <w:t>;</w:t>
+      </w:r>
+    </w:p>
+    <w:p>
+      <w:pPr>
+        <w:rPr>
+          <w:sz w:val="20"/>
+          <w:szCs w:val="20"/>
+          <w:lang w:val="en-US"/>
+        </w:rPr>
+      </w:pPr>
+      <w:r>
+        <w:rPr>
+          <w:sz w:val="20"/>
+          <w:szCs w:val="20"/>
+          <w:lang w:val="en-US"/>
+        </w:rPr>
+        <w:t xml:space="preserve">import </w:t>
+      </w:r>
+      <w:proofErr w:type="spellStart"/>
+      <w:proofErr w:type="gramStart"/>
+      <w:r>
+        <w:rPr>
+          <w:sz w:val="20"/>
+          <w:szCs w:val="20"/>
+          <w:lang w:val="en-US"/>
+        </w:rPr>
+        <w:t>junit.framework</w:t>
+      </w:r>
+      <w:proofErr w:type="gramEnd"/>
+      <w:r>
+        <w:rPr>
+          <w:sz w:val="20"/>
+          <w:szCs w:val="20"/>
+          <w:lang w:val="en-US"/>
+        </w:rPr>
+        <w:t>.TestCase</w:t>
+      </w:r>
+      <w:proofErr w:type="spellEnd"/>
+      <w:r>
+        <w:rPr>
+          <w:sz w:val="20"/>
+          <w:szCs w:val="20"/>
+          <w:lang w:val="en-US"/>
+        </w:rPr>
+        <w:t>;</w:t>
+      </w:r>
+    </w:p>
+    <w:p>
+      <w:pPr>
+        <w:rPr>
+          <w:sz w:val="20"/>
+          <w:szCs w:val="20"/>
+          <w:lang w:val="en-US"/>
+        </w:rPr>
+      </w:pPr>
+    </w:p>
+    <w:p>
+      <w:pPr>
+        <w:rPr>
+          <w:sz w:val="20"/>
+          <w:szCs w:val="20"/>
+          <w:lang w:val="en-US"/>
+        </w:rPr>
+      </w:pPr>
+      <w:r>
+        <w:rPr>
+          <w:sz w:val="20"/>
+          <w:szCs w:val="20"/>
+          <w:lang w:val="en-US"/>
+        </w:rPr>
+        <w:t xml:space="preserve">class </w:t>
+      </w:r>
+      <w:proofErr w:type="spellStart"/>
+      <w:r>
+        <w:rPr>
+          <w:sz w:val="20"/>
+          <w:szCs w:val="20"/>
+          <w:lang w:val="en-US"/>
+        </w:rPr>
+        <w:t>TesteJulgamento</w:t>
+      </w:r>
+      <w:proofErr w:type="spellEnd"/>
+      <w:r>
+        <w:rPr>
+          <w:sz w:val="20"/>
+          <w:szCs w:val="20"/>
+          <w:lang w:val="en-US"/>
+        </w:rPr>
+        <w:t xml:space="preserve"> extends </w:t>
+      </w:r>
+      <w:proofErr w:type="spellStart"/>
+      <w:r>
+        <w:rPr>
+          <w:sz w:val="20"/>
+          <w:szCs w:val="20"/>
+          <w:lang w:val="en-US"/>
+        </w:rPr>
+        <w:t>TestCase</w:t>
+      </w:r>
+      <w:proofErr w:type="spellEnd"/>
+      <w:r>
+        <w:rPr>
+          <w:sz w:val="20"/>
+          <w:szCs w:val="20"/>
+          <w:lang w:val="en-US"/>
+        </w:rPr>
+        <w:t xml:space="preserve"> {</w:t>
+      </w:r>
+    </w:p>
+    <w:p>
+      <w:pPr>
+        <w:rPr>
+          <w:sz w:val="20"/>
+          <w:szCs w:val="20"/>
+          <w:lang w:val="en-US"/>
+        </w:rPr>
+      </w:pPr>
+    </w:p>
+    <w:p>
+      <w:pPr>
+        <w:rPr>
+          <w:sz w:val="20"/>
+          <w:szCs w:val="20"/>
+        </w:rPr>
+      </w:pPr>
+      <w:r>
+        <w:rPr>
+          <w:sz w:val="20"/>
+          <w:szCs w:val="20"/>
+          <w:lang w:val="en-US"/>
+        </w:rPr>
+        <w:tab/>
+      </w:r>
+      <w:r>
+        <w:rPr>
+          <w:sz w:val="20"/>
+          <w:szCs w:val="20"/>
+        </w:rPr>
+        <w:t>@Test</w:t>
+      </w:r>
+    </w:p>
+    <w:p>
+      <w:pPr>
+        <w:rPr>
+          <w:sz w:val="20"/>
+          <w:szCs w:val="20"/>
+        </w:rPr>
+      </w:pPr>
+      <w:r>
+        <w:rPr>
+          <w:sz w:val="20"/>
+          <w:szCs w:val="20"/>
+        </w:rPr>
+        <w:tab/>
+      </w:r>
+      <w:proofErr w:type="spellStart"/>
+      <w:r>
+        <w:rPr>
+          <w:sz w:val="20"/>
+          <w:szCs w:val="20"/>
+        </w:rPr>
+        <w:t>public</w:t>
+      </w:r>
+      <w:proofErr w:type="spellEnd"/>
+      <w:r>
+        <w:rPr>
+          <w:sz w:val="20"/>
+          <w:szCs w:val="20"/>
+        </w:rPr>
+        <w:t xml:space="preserve"> </w:t>
+      </w:r>
+      <w:proofErr w:type="spellStart"/>
+      <w:r>
+        <w:rPr>
+          <w:sz w:val="20"/>
+          <w:szCs w:val="20"/>
+        </w:rPr>
+        <w:t>void</w:t>
+      </w:r>
+      <w:proofErr w:type="spellEnd"/>
+      <w:r>
+        <w:rPr>
+          <w:sz w:val="20"/>
+          <w:szCs w:val="20"/>
+        </w:rPr>
+        <w:t xml:space="preserve"> </w:t>
+      </w:r>
+      <w:proofErr w:type="spellStart"/>
+      <w:proofErr w:type="gramStart"/>
+      <w:r>
+        <w:rPr>
+          <w:sz w:val="20"/>
+          <w:szCs w:val="20"/>
+        </w:rPr>
+        <w:t>testeSomar</w:t>
+      </w:r>
+      <w:proofErr w:type="spellEnd"/>
+      <w:r>
+        <w:rPr>
+          <w:sz w:val="20"/>
+          <w:szCs w:val="20"/>
+        </w:rPr>
+        <w:t>(</w:t>
+      </w:r>
+      <w:proofErr w:type="gramEnd"/>
+      <w:r>
+        <w:rPr>
+          <w:sz w:val="20"/>
+          <w:szCs w:val="20"/>
+        </w:rPr>
+        <w:t>) {</w:t>
+      </w:r>
+    </w:p>
+    <w:p>
+      <w:pPr>
+        <w:rPr>
+          <w:sz w:val="20"/>
+          <w:szCs w:val="20"/>
+        </w:rPr>
+      </w:pPr>
+      <w:r>
+        <w:rPr>
+          <w:sz w:val="20"/>
+          <w:szCs w:val="20"/>
+        </w:rPr>
+        <w:tab/>
+      </w:r>
+      <w:r>
+        <w:rPr>
+          <w:sz w:val="20"/>
+          <w:szCs w:val="20"/>
+        </w:rPr>
+        <w:tab/>
+        <w:t xml:space="preserve">Resposta </w:t>
+      </w:r>
+      <w:proofErr w:type="spellStart"/>
+      <w:r>
+        <w:rPr>
+          <w:sz w:val="20"/>
+          <w:szCs w:val="20"/>
+        </w:rPr>
+        <w:t>respostaPrisioneiroA</w:t>
+      </w:r>
+      <w:proofErr w:type="spellEnd"/>
+      <w:r>
+        <w:rPr>
+          <w:sz w:val="20"/>
+          <w:szCs w:val="20"/>
+        </w:rPr>
+        <w:t xml:space="preserve"> = new </w:t>
+      </w:r>
+      <w:proofErr w:type="gramStart"/>
+      <w:r>
+        <w:rPr>
+          <w:sz w:val="20"/>
+          <w:szCs w:val="20"/>
+        </w:rPr>
+        <w:t>Resposta(</w:t>
+      </w:r>
+      <w:proofErr w:type="gramEnd"/>
+      <w:r>
+        <w:rPr>
+          <w:sz w:val="20"/>
+          <w:szCs w:val="20"/>
+        </w:rPr>
+        <w:t>);</w:t>
+      </w:r>
+    </w:p>
+    <w:p>
+      <w:pPr>
+        <w:rPr>
+          <w:sz w:val="20"/>
+          <w:szCs w:val="20"/>
+        </w:rPr>
+      </w:pPr>
+      <w:r>
+        <w:rPr>
+          <w:sz w:val="20"/>
+          <w:szCs w:val="20"/>
+        </w:rPr>
+        <w:tab/>
+      </w:r>
+      <w:r>
+        <w:rPr>
+          <w:sz w:val="20"/>
+          <w:szCs w:val="20"/>
+        </w:rPr>
+        <w:tab/>
+      </w:r>
+      <w:proofErr w:type="spellStart"/>
+      <w:r>
+        <w:rPr>
+          <w:sz w:val="20"/>
+          <w:szCs w:val="20"/>
+        </w:rPr>
+        <w:t>respostaPrisioneiroA</w:t>
+      </w:r>
+      <w:proofErr w:type="spellEnd"/>
+      <w:r>
+        <w:rPr>
+          <w:sz w:val="20"/>
+          <w:szCs w:val="20"/>
+        </w:rPr>
+        <w:t xml:space="preserve"> = DELACAO;</w:t>
+      </w:r>
+    </w:p>
+    <w:p>
+      <w:pPr>
+        <w:rPr>
+          <w:sz w:val="20"/>
+          <w:szCs w:val="20"/>
+        </w:rPr>
+      </w:pPr>
+      <w:r>
+        <w:rPr>
+          <w:sz w:val="20"/>
+          <w:szCs w:val="20"/>
+        </w:rPr>
+        <w:tab/>
+      </w:r>
+      <w:r>
+        <w:rPr>
+          <w:sz w:val="20"/>
+          <w:szCs w:val="20"/>
+        </w:rPr>
+        <w:tab/>
+        <w:t xml:space="preserve">Resposta </w:t>
+      </w:r>
+      <w:proofErr w:type="spellStart"/>
+      <w:r>
+        <w:rPr>
+          <w:sz w:val="20"/>
+          <w:szCs w:val="20"/>
+        </w:rPr>
+        <w:t>respostaPrisioneiroB</w:t>
+      </w:r>
+      <w:proofErr w:type="spellEnd"/>
+      <w:r>
+        <w:rPr>
+          <w:sz w:val="20"/>
+          <w:szCs w:val="20"/>
+        </w:rPr>
+        <w:t xml:space="preserve"> = new </w:t>
+      </w:r>
+      <w:proofErr w:type="gramStart"/>
+      <w:r>
+        <w:rPr>
+          <w:sz w:val="20"/>
+          <w:szCs w:val="20"/>
+        </w:rPr>
+        <w:t>Resposta(</w:t>
+      </w:r>
+      <w:proofErr w:type="gramEnd"/>
+      <w:r>
+        <w:rPr>
+          <w:sz w:val="20"/>
+          <w:szCs w:val="20"/>
+        </w:rPr>
+        <w:t>);</w:t>
+      </w:r>
+    </w:p>
+    <w:p>
+      <w:pPr>
+        <w:rPr>
+          <w:sz w:val="20"/>
+          <w:szCs w:val="20"/>
+        </w:rPr>
+      </w:pPr>
+      <w:r>
+        <w:rPr>
+          <w:sz w:val="20"/>
+          <w:szCs w:val="20"/>
+        </w:rPr>
+        <w:lastRenderedPageBreak/>
+        <w:tab/>
+      </w:r>
+      <w:r>
+        <w:rPr>
+          <w:sz w:val="20"/>
+          <w:szCs w:val="20"/>
+        </w:rPr>
+        <w:tab/>
+      </w:r>
+      <w:proofErr w:type="spellStart"/>
+      <w:r>
+        <w:rPr>
+          <w:sz w:val="20"/>
+          <w:szCs w:val="20"/>
+        </w:rPr>
+        <w:t>respostaPrisioneiroB</w:t>
+      </w:r>
+      <w:proofErr w:type="spellEnd"/>
+      <w:r>
+        <w:rPr>
+          <w:sz w:val="20"/>
+          <w:szCs w:val="20"/>
+        </w:rPr>
+        <w:t xml:space="preserve"> = DELACAO;</w:t>
+      </w:r>
+    </w:p>
+    <w:p>
+      <w:pPr>
+        <w:rPr>
+          <w:sz w:val="20"/>
+          <w:szCs w:val="20"/>
+        </w:rPr>
+      </w:pPr>
+      <w:r>
+        <w:rPr>
+          <w:sz w:val="20"/>
+          <w:szCs w:val="20"/>
+        </w:rPr>
+        <w:tab/>
+      </w:r>
+      <w:r>
+        <w:rPr>
+          <w:sz w:val="20"/>
+          <w:szCs w:val="20"/>
+        </w:rPr>
+        <w:tab/>
+      </w:r>
+      <w:proofErr w:type="spellStart"/>
+      <w:r>
+        <w:rPr>
+          <w:sz w:val="20"/>
+          <w:szCs w:val="20"/>
+        </w:rPr>
+        <w:t>JulgamentoPrisioneiro</w:t>
+      </w:r>
+      <w:proofErr w:type="spellEnd"/>
+      <w:r>
+        <w:rPr>
+          <w:sz w:val="20"/>
+          <w:szCs w:val="20"/>
+        </w:rPr>
+        <w:t xml:space="preserve"> julgamento = new </w:t>
+      </w:r>
+      <w:proofErr w:type="spellStart"/>
+      <w:proofErr w:type="gramStart"/>
+      <w:r>
+        <w:rPr>
+          <w:sz w:val="20"/>
+          <w:szCs w:val="20"/>
+        </w:rPr>
+        <w:t>JulgamentoPrisioneiro</w:t>
+      </w:r>
+      <w:proofErr w:type="spellEnd"/>
+      <w:r>
+        <w:rPr>
+          <w:sz w:val="20"/>
+          <w:szCs w:val="20"/>
+        </w:rPr>
+        <w:t>(</w:t>
+      </w:r>
+      <w:proofErr w:type="gramEnd"/>
+      <w:r>
+        <w:rPr>
+          <w:sz w:val="20"/>
+          <w:szCs w:val="20"/>
+        </w:rPr>
+        <w:t>);</w:t>
+      </w:r>
+    </w:p>
+    <w:p>
+      <w:pPr>
+        <w:rPr>
+          <w:sz w:val="20"/>
+          <w:szCs w:val="20"/>
+        </w:rPr>
+      </w:pPr>
+      <w:r>
+        <w:rPr>
+          <w:sz w:val="20"/>
+          <w:szCs w:val="20"/>
+        </w:rPr>
+        <w:tab/>
+      </w:r>
+      <w:r>
+        <w:rPr>
+          <w:sz w:val="20"/>
+          <w:szCs w:val="20"/>
+        </w:rPr>
+        <w:tab/>
+      </w:r>
+      <w:proofErr w:type="spellStart"/>
+      <w:r>
+        <w:rPr>
+          <w:sz w:val="20"/>
+          <w:szCs w:val="20"/>
+        </w:rPr>
+        <w:t>int</w:t>
+      </w:r>
+      <w:proofErr w:type="spellEnd"/>
+      <w:r>
+        <w:rPr>
+          <w:sz w:val="20"/>
+          <w:szCs w:val="20"/>
+        </w:rPr>
+        <w:t xml:space="preserve"> </w:t>
+      </w:r>
+      <w:proofErr w:type="spellStart"/>
+      <w:r>
+        <w:rPr>
+          <w:sz w:val="20"/>
+          <w:szCs w:val="20"/>
+        </w:rPr>
+        <w:t>resultadoEsperado</w:t>
+      </w:r>
+      <w:proofErr w:type="spellEnd"/>
+      <w:r>
+        <w:rPr>
+          <w:sz w:val="20"/>
+          <w:szCs w:val="20"/>
+        </w:rPr>
+        <w:t xml:space="preserve"> = 15;</w:t>
+      </w:r>
+    </w:p>
+    <w:p>
+      <w:pPr>
+        <w:rPr>
+          <w:sz w:val="20"/>
+          <w:szCs w:val="20"/>
+        </w:rPr>
+      </w:pPr>
+      <w:r>
+        <w:rPr>
+          <w:sz w:val="20"/>
+          <w:szCs w:val="20"/>
+        </w:rPr>
+        <w:tab/>
+      </w:r>
+      <w:r>
+        <w:rPr>
+          <w:sz w:val="20"/>
+          <w:szCs w:val="20"/>
+        </w:rPr>
+        <w:tab/>
+      </w:r>
+      <w:proofErr w:type="spellStart"/>
+      <w:r>
+        <w:rPr>
+          <w:sz w:val="20"/>
+          <w:szCs w:val="20"/>
+        </w:rPr>
+        <w:t>int</w:t>
+      </w:r>
+      <w:proofErr w:type="spellEnd"/>
+      <w:r>
+        <w:rPr>
+          <w:sz w:val="20"/>
+          <w:szCs w:val="20"/>
+        </w:rPr>
+        <w:t xml:space="preserve"> </w:t>
+      </w:r>
+      <w:proofErr w:type="spellStart"/>
+      <w:r>
+        <w:rPr>
+          <w:sz w:val="20"/>
+          <w:szCs w:val="20"/>
+        </w:rPr>
+        <w:t>resultadoReal</w:t>
+      </w:r>
+      <w:proofErr w:type="spellEnd"/>
+      <w:r>
+        <w:rPr>
+          <w:sz w:val="20"/>
+          <w:szCs w:val="20"/>
+        </w:rPr>
+        <w:t xml:space="preserve"> = </w:t>
+      </w:r>
+      <w:proofErr w:type="spellStart"/>
+      <w:proofErr w:type="gramStart"/>
+      <w:r>
+        <w:rPr>
+          <w:sz w:val="20"/>
+          <w:szCs w:val="20"/>
+        </w:rPr>
+        <w:t>julgamento.calculaPena</w:t>
+      </w:r>
+      <w:proofErr w:type="spellEnd"/>
+      <w:proofErr w:type="gramEnd"/>
+      <w:r>
+        <w:rPr>
+          <w:sz w:val="20"/>
+          <w:szCs w:val="20"/>
+        </w:rPr>
+        <w:t>(</w:t>
+      </w:r>
+      <w:proofErr w:type="spellStart"/>
+      <w:r>
+        <w:rPr>
+          <w:sz w:val="20"/>
+          <w:szCs w:val="20"/>
+        </w:rPr>
+        <w:t>respostaPrisioneiroA</w:t>
+      </w:r>
+      <w:proofErr w:type="spellEnd"/>
+      <w:r>
+        <w:rPr>
+          <w:sz w:val="20"/>
+          <w:szCs w:val="20"/>
+        </w:rPr>
+        <w:t xml:space="preserve">, </w:t>
+      </w:r>
+      <w:proofErr w:type="spellStart"/>
+      <w:r>
+        <w:rPr>
+          <w:sz w:val="20"/>
+          <w:szCs w:val="20"/>
+        </w:rPr>
+        <w:t>respostaPrisioneiroB</w:t>
+      </w:r>
+      <w:proofErr w:type="spellEnd"/>
+      <w:r>
+        <w:rPr>
+          <w:sz w:val="20"/>
+          <w:szCs w:val="20"/>
+        </w:rPr>
+        <w:t>);</w:t>
+      </w:r>
+    </w:p>
+    <w:p>
+      <w:pPr>
+        <w:rPr>
+          <w:sz w:val="20"/>
+          <w:szCs w:val="20"/>
+        </w:rPr>
+      </w:pPr>
+      <w:r>
+        <w:rPr>
+          <w:sz w:val="20"/>
+          <w:szCs w:val="20"/>
+        </w:rPr>
+        <w:tab/>
+      </w:r>
+      <w:r>
+        <w:rPr>
+          <w:sz w:val="20"/>
+          <w:szCs w:val="20"/>
+        </w:rPr>
+        <w:tab/>
+      </w:r>
+      <w:proofErr w:type="spellStart"/>
+      <w:proofErr w:type="gramStart"/>
+      <w:r>
+        <w:rPr>
+          <w:sz w:val="20"/>
+          <w:szCs w:val="20"/>
+        </w:rPr>
+        <w:t>assertEquals</w:t>
+      </w:r>
+      <w:proofErr w:type="spellEnd"/>
+      <w:r>
+        <w:rPr>
+          <w:sz w:val="20"/>
+          <w:szCs w:val="20"/>
+        </w:rPr>
+        <w:t>(</w:t>
+      </w:r>
+      <w:proofErr w:type="spellStart"/>
+      <w:proofErr w:type="gramEnd"/>
+      <w:r>
+        <w:rPr>
+          <w:sz w:val="20"/>
+          <w:szCs w:val="20"/>
+        </w:rPr>
+        <w:t>resultadoEsperado</w:t>
+      </w:r>
+      <w:proofErr w:type="spellEnd"/>
+      <w:r>
+        <w:rPr>
+          <w:sz w:val="20"/>
+          <w:szCs w:val="20"/>
+        </w:rPr>
+        <w:t xml:space="preserve">, </w:t>
+      </w:r>
+      <w:proofErr w:type="spellStart"/>
+      <w:r>
+        <w:rPr>
+          <w:sz w:val="20"/>
+          <w:szCs w:val="20"/>
+        </w:rPr>
+        <w:t>resultadoReal</w:t>
+      </w:r>
+      <w:proofErr w:type="spellEnd"/>
+      <w:r>
+        <w:rPr>
+          <w:sz w:val="20"/>
+          <w:szCs w:val="20"/>
+        </w:rPr>
+        <w:t>);</w:t>
+      </w:r>
+    </w:p>
+    <w:p>
+      <w:pPr>
+        <w:rPr>
+          <w:sz w:val="20"/>
+          <w:szCs w:val="20"/>
+        </w:rPr>
+      </w:pPr>
+      <w:r>
+        <w:rPr>
+          <w:sz w:val="20"/>
+          <w:szCs w:val="20"/>
+        </w:rPr>
+        <w:tab/>
+      </w:r>
+      <w:r>
+        <w:rPr>
+          <w:sz w:val="20"/>
+          <w:szCs w:val="20"/>
+        </w:rPr>
+        <w:tab/>
+        <w:t>}</w:t>
+      </w:r>
+    </w:p>
+    <w:p>
+      <w:pPr>
+        <w:rPr>
+          <w:sz w:val="20"/>
+          <w:szCs w:val="20"/>
+        </w:rPr>
+      </w:pPr>
+      <w:r>
+        <w:rPr>
+          <w:sz w:val="20"/>
+          <w:szCs w:val="20"/>
+        </w:rPr>
+        <w:t>}</w:t>
+      </w:r>
+    </w:p>
+    <w:p>
+      <w:pPr>
+        <w:rPr>
+          <w:sz w:val="20"/>
+          <w:szCs w:val="20"/>
+        </w:rPr>
+      </w:pPr>
+    </w:p>
+    <w:p>
+      <w:pPr>
+        <w:rPr>
+          <w:b/>
+        </w:rPr>
+      </w:pPr>
+      <w:r>
+        <w:rPr>
+          <w:b/>
+        </w:rPr>
+        <w:t>2</w:t>
+      </w:r>
+      <w:r>
+        <w:rPr>
+          <w:b/>
+        </w:rPr>
+        <w:t>º Teste</w:t>
+      </w:r>
+    </w:p>
+    <w:p>
+      <w:r>
+        <w:t xml:space="preserve">Ao fazer mais um teste com o </w:t>
+      </w:r>
+      <w:proofErr w:type="spellStart"/>
+      <w:r>
+        <w:t>JUnit</w:t>
+      </w:r>
+      <w:proofErr w:type="spellEnd"/>
+      <w:r>
+        <w:t xml:space="preserve">, descobri que o </w:t>
+      </w:r>
+      <w:proofErr w:type="spellStart"/>
+      <w:r>
+        <w:t>enum</w:t>
+      </w:r>
+      <w:proofErr w:type="spellEnd"/>
+      <w:r>
+        <w:t xml:space="preserve"> Resposta na verdade não pode ser instanciado. Portanto, alterando Resposta para </w:t>
+      </w:r>
+      <w:proofErr w:type="spellStart"/>
+      <w:r>
+        <w:t>Enum</w:t>
+      </w:r>
+      <w:proofErr w:type="spellEnd"/>
+      <w:r>
+        <w:t xml:space="preserve"> ao invés de classe.</w:t>
+      </w:r>
+    </w:p>
+    <w:p>
+      <w:pPr>
+        <w:autoSpaceDE w:val="0"/>
+        <w:autoSpaceDN w:val="0"/>
+        <w:adjustRightInd w:val="0"/>
+        <w:spacing w:after="0" w:line="240" w:lineRule="auto"/>
+        <w:rPr>
+          <w:rFonts w:ascii="Consolas" w:hAnsi="Consolas" w:cs="Consolas"/>
+          <w:sz w:val="20"/>
+          <w:szCs w:val="20"/>
+        </w:rPr>
+      </w:pPr>
+    </w:p>
+    <w:p>
+      <w:pPr>
+        <w:autoSpaceDE w:val="0"/>
+        <w:autoSpaceDN w:val="0"/>
+        <w:adjustRightInd w:val="0"/>
+        <w:spacing w:after="0" w:line="240" w:lineRule="auto"/>
+        <w:rPr>
+          <w:rFonts w:ascii="Consolas" w:hAnsi="Consolas" w:cs="Consolas"/>
+          <w:sz w:val="20"/>
+          <w:szCs w:val="20"/>
+        </w:rPr>
+      </w:pPr>
+      <w:proofErr w:type="spellStart"/>
+      <w:r>
+        <w:rPr>
+          <w:rFonts w:ascii="Consolas" w:hAnsi="Consolas" w:cs="Consolas"/>
+          <w:b/>
+          <w:bCs/>
+          <w:color w:val="7F0055"/>
+          <w:sz w:val="20"/>
+          <w:szCs w:val="20"/>
+        </w:rPr>
+        <w:t>public</w:t>
+      </w:r>
+      <w:proofErr w:type="spellEnd"/>
+      <w:r>
+        <w:rPr>
+          <w:rFonts w:ascii="Consolas" w:hAnsi="Consolas" w:cs="Consolas"/>
+          <w:color w:val="000000"/>
+          <w:sz w:val="20"/>
+          <w:szCs w:val="20"/>
+        </w:rPr>
+        <w:t xml:space="preserve"> </w:t>
+      </w:r>
+      <w:proofErr w:type="spellStart"/>
+      <w:r>
+        <w:rPr>
+          <w:rFonts w:ascii="Consolas" w:hAnsi="Consolas" w:cs="Consolas"/>
+          <w:b/>
+          <w:bCs/>
+          <w:color w:val="7F0055"/>
+          <w:sz w:val="20"/>
+          <w:szCs w:val="20"/>
+        </w:rPr>
+        <w:t>class</w:t>
+      </w:r>
+      <w:proofErr w:type="spellEnd"/>
+      <w:r>
+        <w:rPr>
+          <w:rFonts w:ascii="Consolas" w:hAnsi="Consolas" w:cs="Consolas"/>
+          <w:color w:val="000000"/>
+          <w:sz w:val="20"/>
+          <w:szCs w:val="20"/>
+        </w:rPr>
+        <w:t xml:space="preserve"> </w:t>
+      </w:r>
+      <w:proofErr w:type="spellStart"/>
+      <w:r>
+        <w:rPr>
+          <w:rFonts w:ascii="Consolas" w:hAnsi="Consolas" w:cs="Consolas"/>
+          <w:color w:val="000000"/>
+          <w:sz w:val="20"/>
+          <w:szCs w:val="20"/>
+        </w:rPr>
+        <w:t>JulgamentoPrisioneiro</w:t>
+      </w:r>
+      <w:proofErr w:type="spellEnd"/>
+      <w:r>
+        <w:rPr>
+          <w:rFonts w:ascii="Consolas" w:hAnsi="Consolas" w:cs="Consolas"/>
+          <w:color w:val="000000"/>
+          <w:sz w:val="20"/>
+          <w:szCs w:val="20"/>
+        </w:rPr>
+        <w:t xml:space="preserve"> {</w:t>
+      </w:r>
+    </w:p>
+    <w:p>
+      <w:pPr>
+        <w:autoSpaceDE w:val="0"/>
+        <w:autoSpaceDN w:val="0"/>
+        <w:adjustRightInd w:val="0"/>
+        <w:spacing w:after="0" w:line="240" w:lineRule="auto"/>
+        <w:rPr>
+          <w:rFonts w:ascii="Consolas" w:hAnsi="Consolas" w:cs="Consolas"/>
+          <w:sz w:val="20"/>
+          <w:szCs w:val="20"/>
+        </w:rPr>
+      </w:pPr>
+      <w:r>
+        <w:rPr>
+          <w:rFonts w:ascii="Consolas" w:hAnsi="Consolas" w:cs="Consolas"/>
+          <w:color w:val="000000"/>
+          <w:sz w:val="20"/>
+          <w:szCs w:val="20"/>
+        </w:rPr>
+        <w:tab/>
+      </w:r>
+      <w:proofErr w:type="spellStart"/>
+      <w:r>
+        <w:rPr>
+          <w:rFonts w:ascii="Consolas" w:hAnsi="Consolas" w:cs="Consolas"/>
+          <w:b/>
+          <w:bCs/>
+          <w:color w:val="7F0055"/>
+          <w:sz w:val="20"/>
+          <w:szCs w:val="20"/>
+        </w:rPr>
+        <w:t>private</w:t>
+      </w:r>
+      <w:proofErr w:type="spellEnd"/>
+      <w:r>
+        <w:rPr>
+          <w:rFonts w:ascii="Consolas" w:hAnsi="Consolas" w:cs="Consolas"/>
+          <w:color w:val="000000"/>
+          <w:sz w:val="20"/>
+          <w:szCs w:val="20"/>
+        </w:rPr>
+        <w:t xml:space="preserve"> </w:t>
+      </w:r>
+      <w:proofErr w:type="spellStart"/>
+      <w:r>
+        <w:rPr>
+          <w:rFonts w:ascii="Consolas" w:hAnsi="Consolas" w:cs="Consolas"/>
+          <w:b/>
+          <w:bCs/>
+          <w:color w:val="7F0055"/>
+          <w:sz w:val="20"/>
+          <w:szCs w:val="20"/>
+        </w:rPr>
+        <w:t>int</w:t>
+      </w:r>
+      <w:proofErr w:type="spellEnd"/>
+      <w:r>
+        <w:rPr>
+          <w:rFonts w:ascii="Consolas" w:hAnsi="Consolas" w:cs="Consolas"/>
+          <w:color w:val="000000"/>
+          <w:sz w:val="20"/>
+          <w:szCs w:val="20"/>
+        </w:rPr>
+        <w:t xml:space="preserve"> </w:t>
+      </w:r>
+      <w:r>
+        <w:rPr>
+          <w:rFonts w:ascii="Consolas" w:hAnsi="Consolas" w:cs="Consolas"/>
+          <w:color w:val="0000C0"/>
+          <w:sz w:val="20"/>
+          <w:szCs w:val="20"/>
+        </w:rPr>
+        <w:t>PENA_INOCENCIA</w:t>
+      </w:r>
+      <w:r>
+        <w:rPr>
+          <w:rFonts w:ascii="Consolas" w:hAnsi="Consolas" w:cs="Consolas"/>
+          <w:color w:val="000000"/>
+          <w:sz w:val="20"/>
+          <w:szCs w:val="20"/>
+        </w:rPr>
+        <w:t xml:space="preserve"> = 10;</w:t>
+      </w:r>
+    </w:p>
+    <w:p>
+      <w:pPr>
+        <w:autoSpaceDE w:val="0"/>
+        <w:autoSpaceDN w:val="0"/>
+        <w:adjustRightInd w:val="0"/>
+        <w:spacing w:after="0" w:line="240" w:lineRule="auto"/>
+        <w:rPr>
+          <w:rFonts w:ascii="Consolas" w:hAnsi="Consolas" w:cs="Consolas"/>
+          <w:sz w:val="20"/>
+          <w:szCs w:val="20"/>
+        </w:rPr>
+      </w:pPr>
+      <w:r>
+        <w:rPr>
+          <w:rFonts w:ascii="Consolas" w:hAnsi="Consolas" w:cs="Consolas"/>
+          <w:color w:val="000000"/>
+          <w:sz w:val="20"/>
+          <w:szCs w:val="20"/>
+        </w:rPr>
+        <w:tab/>
+      </w:r>
+      <w:proofErr w:type="spellStart"/>
+      <w:r>
+        <w:rPr>
+          <w:rFonts w:ascii="Consolas" w:hAnsi="Consolas" w:cs="Consolas"/>
+          <w:b/>
+          <w:bCs/>
+          <w:color w:val="7F0055"/>
+          <w:sz w:val="20"/>
+          <w:szCs w:val="20"/>
+        </w:rPr>
+        <w:t>private</w:t>
+      </w:r>
+      <w:proofErr w:type="spellEnd"/>
+      <w:r>
+        <w:rPr>
+          <w:rFonts w:ascii="Consolas" w:hAnsi="Consolas" w:cs="Consolas"/>
+          <w:color w:val="000000"/>
+          <w:sz w:val="20"/>
+          <w:szCs w:val="20"/>
+        </w:rPr>
+        <w:t xml:space="preserve"> </w:t>
+      </w:r>
+      <w:proofErr w:type="spellStart"/>
+      <w:r>
+        <w:rPr>
+          <w:rFonts w:ascii="Consolas" w:hAnsi="Consolas" w:cs="Consolas"/>
+          <w:b/>
+          <w:bCs/>
+          <w:color w:val="7F0055"/>
+          <w:sz w:val="20"/>
+          <w:szCs w:val="20"/>
+        </w:rPr>
+        <w:t>int</w:t>
+      </w:r>
+      <w:proofErr w:type="spellEnd"/>
+      <w:r>
+        <w:rPr>
+          <w:rFonts w:ascii="Consolas" w:hAnsi="Consolas" w:cs="Consolas"/>
+          <w:color w:val="000000"/>
+          <w:sz w:val="20"/>
+          <w:szCs w:val="20"/>
+        </w:rPr>
+        <w:t xml:space="preserve"> </w:t>
+      </w:r>
+      <w:r>
+        <w:rPr>
+          <w:rFonts w:ascii="Consolas" w:hAnsi="Consolas" w:cs="Consolas"/>
+          <w:color w:val="0000C0"/>
+          <w:sz w:val="20"/>
+          <w:szCs w:val="20"/>
+        </w:rPr>
+        <w:t>PENA_CONDICAO_MUTUA</w:t>
+      </w:r>
+      <w:r>
+        <w:rPr>
+          <w:rFonts w:ascii="Consolas" w:hAnsi="Consolas" w:cs="Consolas"/>
+          <w:color w:val="000000"/>
+          <w:sz w:val="20"/>
+          <w:szCs w:val="20"/>
+        </w:rPr>
+        <w:t xml:space="preserve"> = 15;</w:t>
+      </w:r>
+    </w:p>
+    <w:p>
+      <w:pPr>
+        <w:autoSpaceDE w:val="0"/>
+        <w:autoSpaceDN w:val="0"/>
+        <w:adjustRightInd w:val="0"/>
+        <w:spacing w:after="0" w:line="240" w:lineRule="auto"/>
+        <w:rPr>
+          <w:rFonts w:ascii="Consolas" w:hAnsi="Consolas" w:cs="Consolas"/>
+          <w:sz w:val="20"/>
+          <w:szCs w:val="20"/>
+        </w:rPr>
+      </w:pPr>
+      <w:r>
+        <w:rPr>
+          <w:rFonts w:ascii="Consolas" w:hAnsi="Consolas" w:cs="Consolas"/>
+          <w:color w:val="000000"/>
+          <w:sz w:val="20"/>
+          <w:szCs w:val="20"/>
+        </w:rPr>
+        <w:tab/>
+      </w:r>
+      <w:proofErr w:type="spellStart"/>
+      <w:r>
+        <w:rPr>
+          <w:rFonts w:ascii="Consolas" w:hAnsi="Consolas" w:cs="Consolas"/>
+          <w:b/>
+          <w:bCs/>
+          <w:color w:val="7F0055"/>
+          <w:sz w:val="20"/>
+          <w:szCs w:val="20"/>
+        </w:rPr>
+        <w:t>private</w:t>
+      </w:r>
+      <w:proofErr w:type="spellEnd"/>
+      <w:r>
+        <w:rPr>
+          <w:rFonts w:ascii="Consolas" w:hAnsi="Consolas" w:cs="Consolas"/>
+          <w:color w:val="000000"/>
+          <w:sz w:val="20"/>
+          <w:szCs w:val="20"/>
+        </w:rPr>
+        <w:t xml:space="preserve"> </w:t>
+      </w:r>
+      <w:proofErr w:type="spellStart"/>
+      <w:r>
+        <w:rPr>
+          <w:rFonts w:ascii="Consolas" w:hAnsi="Consolas" w:cs="Consolas"/>
+          <w:b/>
+          <w:bCs/>
+          <w:color w:val="7F0055"/>
+          <w:sz w:val="20"/>
+          <w:szCs w:val="20"/>
+        </w:rPr>
+        <w:t>int</w:t>
+      </w:r>
+      <w:proofErr w:type="spellEnd"/>
+      <w:r>
+        <w:rPr>
+          <w:rFonts w:ascii="Consolas" w:hAnsi="Consolas" w:cs="Consolas"/>
+          <w:color w:val="000000"/>
+          <w:sz w:val="20"/>
+          <w:szCs w:val="20"/>
+        </w:rPr>
+        <w:t xml:space="preserve"> </w:t>
+      </w:r>
+      <w:r>
+        <w:rPr>
+          <w:rFonts w:ascii="Consolas" w:hAnsi="Consolas" w:cs="Consolas"/>
+          <w:color w:val="0000C0"/>
+          <w:sz w:val="20"/>
+          <w:szCs w:val="20"/>
+        </w:rPr>
+        <w:t>PENA_CONDENACAO_INDIVIDUAL</w:t>
+      </w:r>
+      <w:r>
+        <w:rPr>
+          <w:rFonts w:ascii="Consolas" w:hAnsi="Consolas" w:cs="Consolas"/>
+          <w:color w:val="000000"/>
+          <w:sz w:val="20"/>
+          <w:szCs w:val="20"/>
+        </w:rPr>
+        <w:t xml:space="preserve"> = 10;</w:t>
+      </w:r>
+    </w:p>
+    <w:p>
+      <w:pPr>
+        <w:autoSpaceDE w:val="0"/>
+        <w:autoSpaceDN w:val="0"/>
+        <w:adjustRightInd w:val="0"/>
+        <w:spacing w:after="0" w:line="240" w:lineRule="auto"/>
+        <w:rPr>
+          <w:rFonts w:ascii="Consolas" w:hAnsi="Consolas" w:cs="Consolas"/>
+          <w:sz w:val="20"/>
+          <w:szCs w:val="20"/>
+        </w:rPr>
+      </w:pPr>
+      <w:r>
+        <w:rPr>
+          <w:rFonts w:ascii="Consolas" w:hAnsi="Consolas" w:cs="Consolas"/>
+          <w:color w:val="000000"/>
+          <w:sz w:val="20"/>
+          <w:szCs w:val="20"/>
+        </w:rPr>
+        <w:tab/>
+      </w:r>
+      <w:proofErr w:type="spellStart"/>
+      <w:r>
+        <w:rPr>
+          <w:rFonts w:ascii="Consolas" w:hAnsi="Consolas" w:cs="Consolas"/>
+          <w:b/>
+          <w:bCs/>
+          <w:color w:val="7F0055"/>
+          <w:sz w:val="20"/>
+          <w:szCs w:val="20"/>
+        </w:rPr>
+        <w:t>private</w:t>
+      </w:r>
+      <w:proofErr w:type="spellEnd"/>
+      <w:r>
+        <w:rPr>
+          <w:rFonts w:ascii="Consolas" w:hAnsi="Consolas" w:cs="Consolas"/>
+          <w:color w:val="000000"/>
+          <w:sz w:val="20"/>
+          <w:szCs w:val="20"/>
+        </w:rPr>
+        <w:t xml:space="preserve"> </w:t>
+      </w:r>
+      <w:proofErr w:type="spellStart"/>
+      <w:r>
+        <w:rPr>
+          <w:rFonts w:ascii="Consolas" w:hAnsi="Consolas" w:cs="Consolas"/>
+          <w:b/>
+          <w:bCs/>
+          <w:color w:val="7F0055"/>
+          <w:sz w:val="20"/>
+          <w:szCs w:val="20"/>
+        </w:rPr>
+        <w:t>int</w:t>
+      </w:r>
+      <w:proofErr w:type="spellEnd"/>
+      <w:r>
+        <w:rPr>
+          <w:rFonts w:ascii="Consolas" w:hAnsi="Consolas" w:cs="Consolas"/>
+          <w:color w:val="000000"/>
+          <w:sz w:val="20"/>
+          <w:szCs w:val="20"/>
+        </w:rPr>
+        <w:t xml:space="preserve"> </w:t>
+      </w:r>
+      <w:r>
+        <w:rPr>
+          <w:rFonts w:ascii="Consolas" w:hAnsi="Consolas" w:cs="Consolas"/>
+          <w:color w:val="0000C0"/>
+          <w:sz w:val="20"/>
+          <w:szCs w:val="20"/>
+        </w:rPr>
+        <w:t>PENA_CONDICAO_CUMPLICES</w:t>
+      </w:r>
+      <w:r>
+        <w:rPr>
+          <w:rFonts w:ascii="Consolas" w:hAnsi="Consolas" w:cs="Consolas"/>
+          <w:color w:val="000000"/>
+          <w:sz w:val="20"/>
+          <w:szCs w:val="20"/>
+        </w:rPr>
+        <w:t xml:space="preserve"> = 11;</w:t>
+      </w:r>
+    </w:p>
+    <w:p>
+      <w:pPr>
+        <w:autoSpaceDE w:val="0"/>
+        <w:autoSpaceDN w:val="0"/>
+        <w:adjustRightInd w:val="0"/>
+        <w:spacing w:after="0" w:line="240" w:lineRule="auto"/>
+        <w:rPr>
+          <w:rFonts w:ascii="Consolas" w:hAnsi="Consolas" w:cs="Consolas"/>
+          <w:sz w:val="20"/>
+          <w:szCs w:val="20"/>
+        </w:rPr>
+      </w:pPr>
+      <w:r>
+        <w:rPr>
+          <w:rFonts w:ascii="Consolas" w:hAnsi="Consolas" w:cs="Consolas"/>
+          <w:color w:val="000000"/>
+          <w:sz w:val="20"/>
+          <w:szCs w:val="20"/>
+        </w:rPr>
+        <w:tab/>
+      </w:r>
+    </w:p>
+    <w:p>
+      <w:pPr>
+        <w:autoSpaceDE w:val="0"/>
+        <w:autoSpaceDN w:val="0"/>
+        <w:adjustRightInd w:val="0"/>
+        <w:spacing w:after="0" w:line="240" w:lineRule="auto"/>
+        <w:rPr>
+          <w:rFonts w:ascii="Consolas" w:hAnsi="Consolas" w:cs="Consolas"/>
+          <w:sz w:val="20"/>
+          <w:szCs w:val="20"/>
+        </w:rPr>
+      </w:pPr>
+      <w:r>
+        <w:rPr>
+          <w:rFonts w:ascii="Consolas" w:hAnsi="Consolas" w:cs="Consolas"/>
+          <w:color w:val="000000"/>
+          <w:sz w:val="20"/>
+          <w:szCs w:val="20"/>
+        </w:rPr>
+        <w:tab/>
+      </w:r>
+    </w:p>
+    <w:p>
+      <w:pPr>
+        <w:autoSpaceDE w:val="0"/>
+        <w:autoSpaceDN w:val="0"/>
+        <w:adjustRightInd w:val="0"/>
+        <w:spacing w:after="0" w:line="240" w:lineRule="auto"/>
+        <w:rPr>
+          <w:rFonts w:ascii="Consolas" w:hAnsi="Consolas" w:cs="Consolas"/>
+          <w:sz w:val="20"/>
+          <w:szCs w:val="20"/>
+        </w:rPr>
+      </w:pPr>
+      <w:r>
+        <w:rPr>
+          <w:rFonts w:ascii="Consolas" w:hAnsi="Consolas" w:cs="Consolas"/>
+          <w:color w:val="000000"/>
+          <w:sz w:val="20"/>
+          <w:szCs w:val="20"/>
+        </w:rPr>
+        <w:tab/>
+      </w:r>
+      <w:proofErr w:type="spellStart"/>
+      <w:r>
+        <w:rPr>
+          <w:rFonts w:ascii="Consolas" w:hAnsi="Consolas" w:cs="Consolas"/>
+          <w:b/>
+          <w:bCs/>
+          <w:color w:val="7F0055"/>
+          <w:sz w:val="20"/>
+          <w:szCs w:val="20"/>
+        </w:rPr>
+        <w:t>public</w:t>
+      </w:r>
+      <w:proofErr w:type="spellEnd"/>
+      <w:r>
+        <w:rPr>
+          <w:rFonts w:ascii="Consolas" w:hAnsi="Consolas" w:cs="Consolas"/>
+          <w:color w:val="000000"/>
+          <w:sz w:val="20"/>
+          <w:szCs w:val="20"/>
+        </w:rPr>
+        <w:t xml:space="preserve"> </w:t>
+      </w:r>
+      <w:proofErr w:type="spellStart"/>
+      <w:r>
+        <w:rPr>
+          <w:rFonts w:ascii="Consolas" w:hAnsi="Consolas" w:cs="Consolas"/>
+          <w:b/>
+          <w:bCs/>
+          <w:color w:val="7F0055"/>
+          <w:sz w:val="20"/>
+          <w:szCs w:val="20"/>
+        </w:rPr>
+        <w:t>int</w:t>
+      </w:r>
+      <w:proofErr w:type="spellEnd"/>
+      <w:r>
+        <w:rPr>
+          <w:rFonts w:ascii="Consolas" w:hAnsi="Consolas" w:cs="Consolas"/>
+          <w:color w:val="000000"/>
+          <w:sz w:val="20"/>
+          <w:szCs w:val="20"/>
+        </w:rPr>
+        <w:t xml:space="preserve"> </w:t>
+      </w:r>
+      <w:proofErr w:type="spellStart"/>
+      <w:proofErr w:type="gramStart"/>
+      <w:r>
+        <w:rPr>
+          <w:rFonts w:ascii="Consolas" w:hAnsi="Consolas" w:cs="Consolas"/>
+          <w:color w:val="000000"/>
+          <w:sz w:val="20"/>
+          <w:szCs w:val="20"/>
+        </w:rPr>
+        <w:t>calculaPena</w:t>
+      </w:r>
+      <w:proofErr w:type="spellEnd"/>
+      <w:r>
+        <w:rPr>
+          <w:rFonts w:ascii="Consolas" w:hAnsi="Consolas" w:cs="Consolas"/>
+          <w:color w:val="000000"/>
+          <w:sz w:val="20"/>
+          <w:szCs w:val="20"/>
+        </w:rPr>
+        <w:t>(</w:t>
+      </w:r>
+      <w:proofErr w:type="gramEnd"/>
+      <w:r>
+        <w:rPr>
+          <w:rFonts w:ascii="Consolas" w:hAnsi="Consolas" w:cs="Consolas"/>
+          <w:color w:val="000000"/>
+          <w:sz w:val="20"/>
+          <w:szCs w:val="20"/>
+        </w:rPr>
+        <w:t xml:space="preserve">Resposta </w:t>
+      </w:r>
+      <w:proofErr w:type="spellStart"/>
+      <w:r>
+        <w:rPr>
+          <w:rFonts w:ascii="Consolas" w:hAnsi="Consolas" w:cs="Consolas"/>
+          <w:color w:val="000000"/>
+          <w:sz w:val="20"/>
+          <w:szCs w:val="20"/>
+        </w:rPr>
+        <w:t>respostaPrisioneiroA</w:t>
+      </w:r>
+      <w:proofErr w:type="spellEnd"/>
+      <w:r>
+        <w:rPr>
+          <w:rFonts w:ascii="Consolas" w:hAnsi="Consolas" w:cs="Consolas"/>
+          <w:color w:val="000000"/>
+          <w:sz w:val="20"/>
+          <w:szCs w:val="20"/>
+        </w:rPr>
+        <w:t xml:space="preserve">, Resposta </w:t>
+      </w:r>
+      <w:proofErr w:type="spellStart"/>
+      <w:r>
+        <w:rPr>
+          <w:rFonts w:ascii="Consolas" w:hAnsi="Consolas" w:cs="Consolas"/>
+          <w:color w:val="000000"/>
+          <w:sz w:val="20"/>
+          <w:szCs w:val="20"/>
+        </w:rPr>
+        <w:t>respostaPrisioneiroB</w:t>
+      </w:r>
+      <w:proofErr w:type="spellEnd"/>
+      <w:r>
+        <w:rPr>
+          <w:rFonts w:ascii="Consolas" w:hAnsi="Consolas" w:cs="Consolas"/>
+          <w:color w:val="000000"/>
+          <w:sz w:val="20"/>
+          <w:szCs w:val="20"/>
+        </w:rPr>
+        <w:t>) {</w:t>
+      </w:r>
+    </w:p>
+    <w:p>
+      <w:pPr>
+        <w:autoSpaceDE w:val="0"/>
+        <w:autoSpaceDN w:val="0"/>
+        <w:adjustRightInd w:val="0"/>
+        <w:spacing w:after="0" w:line="240" w:lineRule="auto"/>
+        <w:rPr>
+          <w:rFonts w:ascii="Consolas" w:hAnsi="Consolas" w:cs="Consolas"/>
+          <w:sz w:val="20"/>
+          <w:szCs w:val="20"/>
+        </w:rPr>
+      </w:pPr>
+      <w:r>
+        <w:rPr>
+          <w:rFonts w:ascii="Consolas" w:hAnsi="Consolas" w:cs="Consolas"/>
+          <w:color w:val="000000"/>
+          <w:sz w:val="20"/>
+          <w:szCs w:val="20"/>
+        </w:rPr>
+        <w:tab/>
+        <w:t xml:space="preserve">      </w:t>
+      </w:r>
+      <w:proofErr w:type="spellStart"/>
+      <w:r>
+        <w:rPr>
+          <w:rFonts w:ascii="Consolas" w:hAnsi="Consolas" w:cs="Consolas"/>
+          <w:b/>
+          <w:bCs/>
+          <w:color w:val="7F0055"/>
+          <w:sz w:val="20"/>
+          <w:szCs w:val="20"/>
+        </w:rPr>
+        <w:t>if</w:t>
+      </w:r>
+      <w:proofErr w:type="spellEnd"/>
+      <w:r>
+        <w:rPr>
+          <w:rFonts w:ascii="Consolas" w:hAnsi="Consolas" w:cs="Consolas"/>
+          <w:color w:val="000000"/>
+          <w:sz w:val="20"/>
+          <w:szCs w:val="20"/>
+        </w:rPr>
+        <w:t xml:space="preserve"> (</w:t>
+      </w:r>
+      <w:proofErr w:type="spellStart"/>
+      <w:r>
+        <w:rPr>
+          <w:rFonts w:ascii="Consolas" w:hAnsi="Consolas" w:cs="Consolas"/>
+          <w:color w:val="000000"/>
+          <w:sz w:val="20"/>
+          <w:szCs w:val="20"/>
+        </w:rPr>
+        <w:t>respostaPrisioneiroA</w:t>
+      </w:r>
+      <w:proofErr w:type="spellEnd"/>
+      <w:r>
+        <w:rPr>
+          <w:rFonts w:ascii="Consolas" w:hAnsi="Consolas" w:cs="Consolas"/>
+          <w:color w:val="000000"/>
+          <w:sz w:val="20"/>
+          <w:szCs w:val="20"/>
+        </w:rPr>
+        <w:t xml:space="preserve"> == </w:t>
+      </w:r>
+      <w:proofErr w:type="spellStart"/>
+      <w:r>
+        <w:rPr>
+          <w:rFonts w:ascii="Consolas" w:hAnsi="Consolas" w:cs="Consolas"/>
+          <w:color w:val="000000"/>
+          <w:sz w:val="20"/>
+          <w:szCs w:val="20"/>
+        </w:rPr>
+        <w:t>Resposta.DELACAO</w:t>
+      </w:r>
+      <w:proofErr w:type="spellEnd"/>
+      <w:r>
+        <w:rPr>
+          <w:rFonts w:ascii="Consolas" w:hAnsi="Consolas" w:cs="Consolas"/>
+          <w:color w:val="000000"/>
+          <w:sz w:val="20"/>
+          <w:szCs w:val="20"/>
+        </w:rPr>
+        <w:t>) {</w:t>
+      </w:r>
+    </w:p>
+    <w:p>
+      <w:pPr>
+        <w:autoSpaceDE w:val="0"/>
+        <w:autoSpaceDN w:val="0"/>
+        <w:adjustRightInd w:val="0"/>
+        <w:spacing w:after="0" w:line="240" w:lineRule="auto"/>
+        <w:rPr>
+          <w:rFonts w:ascii="Consolas" w:hAnsi="Consolas" w:cs="Consolas"/>
+          <w:sz w:val="20"/>
+          <w:szCs w:val="20"/>
+        </w:rPr>
+      </w:pPr>
+      <w:r>
+        <w:rPr>
+          <w:rFonts w:ascii="Consolas" w:hAnsi="Consolas" w:cs="Consolas"/>
+          <w:color w:val="000000"/>
+          <w:sz w:val="20"/>
+          <w:szCs w:val="20"/>
+        </w:rPr>
+        <w:tab/>
+        <w:t xml:space="preserve">          </w:t>
+      </w:r>
+      <w:proofErr w:type="spellStart"/>
+      <w:r>
+        <w:rPr>
+          <w:rFonts w:ascii="Consolas" w:hAnsi="Consolas" w:cs="Consolas"/>
+          <w:b/>
+          <w:bCs/>
+          <w:color w:val="7F0055"/>
+          <w:sz w:val="20"/>
+          <w:szCs w:val="20"/>
+        </w:rPr>
+        <w:t>if</w:t>
+      </w:r>
+      <w:proofErr w:type="spellEnd"/>
+      <w:r>
+        <w:rPr>
+          <w:rFonts w:ascii="Consolas" w:hAnsi="Consolas" w:cs="Consolas"/>
+          <w:color w:val="000000"/>
+          <w:sz w:val="20"/>
+          <w:szCs w:val="20"/>
+        </w:rPr>
+        <w:t xml:space="preserve"> (</w:t>
+      </w:r>
+      <w:proofErr w:type="spellStart"/>
+      <w:r>
+        <w:rPr>
+          <w:rFonts w:ascii="Consolas" w:hAnsi="Consolas" w:cs="Consolas"/>
+          <w:color w:val="000000"/>
+          <w:sz w:val="20"/>
+          <w:szCs w:val="20"/>
+        </w:rPr>
+        <w:t>respostaPrisioneiroB</w:t>
+      </w:r>
+      <w:proofErr w:type="spellEnd"/>
+      <w:r>
+        <w:rPr>
+          <w:rFonts w:ascii="Consolas" w:hAnsi="Consolas" w:cs="Consolas"/>
+          <w:color w:val="000000"/>
+          <w:sz w:val="20"/>
+          <w:szCs w:val="20"/>
+        </w:rPr>
+        <w:t xml:space="preserve"> == </w:t>
+      </w:r>
+      <w:proofErr w:type="spellStart"/>
+      <w:r>
+        <w:rPr>
+          <w:rFonts w:ascii="Consolas" w:hAnsi="Consolas" w:cs="Consolas"/>
+          <w:color w:val="000000"/>
+          <w:sz w:val="20"/>
+          <w:szCs w:val="20"/>
+        </w:rPr>
+        <w:t>Resposta.DELACAO</w:t>
+      </w:r>
+      <w:proofErr w:type="spellEnd"/>
+      <w:r>
+        <w:rPr>
+          <w:rFonts w:ascii="Consolas" w:hAnsi="Consolas" w:cs="Consolas"/>
+          <w:color w:val="000000"/>
+          <w:sz w:val="20"/>
+          <w:szCs w:val="20"/>
+        </w:rPr>
+        <w:t>) {</w:t>
+      </w:r>
+    </w:p>
+    <w:p>
+      <w:pPr>
+        <w:autoSpaceDE w:val="0"/>
+        <w:autoSpaceDN w:val="0"/>
+        <w:adjustRightInd w:val="0"/>
+        <w:spacing w:after="0" w:line="240" w:lineRule="auto"/>
+        <w:rPr>
+          <w:rFonts w:ascii="Consolas" w:hAnsi="Consolas" w:cs="Consolas"/>
+          <w:sz w:val="20"/>
+          <w:szCs w:val="20"/>
+        </w:rPr>
+      </w:pPr>
+      <w:r>
+        <w:rPr>
+          <w:rFonts w:ascii="Consolas" w:hAnsi="Consolas" w:cs="Consolas"/>
+          <w:color w:val="000000"/>
+          <w:sz w:val="20"/>
+          <w:szCs w:val="20"/>
+        </w:rPr>
+        <w:tab/>
+        <w:t xml:space="preserve">            </w:t>
+      </w:r>
+      <w:proofErr w:type="spellStart"/>
+      <w:r>
+        <w:rPr>
+          <w:rFonts w:ascii="Consolas" w:hAnsi="Consolas" w:cs="Consolas"/>
+          <w:b/>
+          <w:bCs/>
+          <w:color w:val="7F0055"/>
+          <w:sz w:val="20"/>
+          <w:szCs w:val="20"/>
+        </w:rPr>
+        <w:t>return</w:t>
+      </w:r>
+      <w:proofErr w:type="spellEnd"/>
+      <w:r>
+        <w:rPr>
+          <w:rFonts w:ascii="Consolas" w:hAnsi="Consolas" w:cs="Consolas"/>
+          <w:color w:val="000000"/>
+          <w:sz w:val="20"/>
+          <w:szCs w:val="20"/>
+        </w:rPr>
+        <w:t xml:space="preserve"> </w:t>
+      </w:r>
+      <w:r>
+        <w:rPr>
+          <w:rFonts w:ascii="Consolas" w:hAnsi="Consolas" w:cs="Consolas"/>
+          <w:color w:val="000000"/>
+          <w:sz w:val="20"/>
+          <w:szCs w:val="20"/>
+          <w:u w:val="single"/>
+        </w:rPr>
+        <w:t>PENA_CONDENACAO_MUTUA</w:t>
+      </w:r>
+      <w:r>
+        <w:rPr>
+          <w:rFonts w:ascii="Consolas" w:hAnsi="Consolas" w:cs="Consolas"/>
+          <w:color w:val="000000"/>
+          <w:sz w:val="20"/>
+          <w:szCs w:val="20"/>
+        </w:rPr>
+        <w:t>;</w:t>
+      </w:r>
+    </w:p>
+    <w:p>
+      <w:pPr>
+        <w:autoSpaceDE w:val="0"/>
+        <w:autoSpaceDN w:val="0"/>
+        <w:adjustRightInd w:val="0"/>
+        <w:spacing w:after="0" w:line="240" w:lineRule="auto"/>
+        <w:rPr>
+          <w:rFonts w:ascii="Consolas" w:hAnsi="Consolas" w:cs="Consolas"/>
+          <w:sz w:val="20"/>
+          <w:szCs w:val="20"/>
+          <w:lang w:val="en-US"/>
+        </w:rPr>
+      </w:pPr>
+      <w:r>
+        <w:rPr>
+          <w:rFonts w:ascii="Consolas" w:hAnsi="Consolas" w:cs="Consolas"/>
+          <w:color w:val="000000"/>
+          <w:sz w:val="20"/>
+          <w:szCs w:val="20"/>
+        </w:rPr>
+        <w:tab/>
+        <w:t xml:space="preserve">          </w:t>
+      </w:r>
+      <w:r>
+        <w:rPr>
+          <w:rFonts w:ascii="Consolas" w:hAnsi="Consolas" w:cs="Consolas"/>
+          <w:color w:val="000000"/>
+          <w:sz w:val="20"/>
+          <w:szCs w:val="20"/>
+          <w:lang w:val="en-US"/>
+        </w:rPr>
+        <w:t xml:space="preserve">} </w:t>
+      </w:r>
+      <w:r>
+        <w:rPr>
+          <w:rFonts w:ascii="Consolas" w:hAnsi="Consolas" w:cs="Consolas"/>
+          <w:b/>
+          <w:bCs/>
+          <w:color w:val="7F0055"/>
+          <w:sz w:val="20"/>
+          <w:szCs w:val="20"/>
+          <w:lang w:val="en-US"/>
+        </w:rPr>
+        <w:t>else</w:t>
+      </w:r>
+      <w:r>
+        <w:rPr>
+          <w:rFonts w:ascii="Consolas" w:hAnsi="Consolas" w:cs="Consolas"/>
+          <w:color w:val="000000"/>
+          <w:sz w:val="20"/>
+          <w:szCs w:val="20"/>
+          <w:lang w:val="en-US"/>
+        </w:rPr>
+        <w:t xml:space="preserve"> {</w:t>
+      </w:r>
+    </w:p>
+    <w:p>
+      <w:pPr>
+        <w:autoSpaceDE w:val="0"/>
+        <w:autoSpaceDN w:val="0"/>
+        <w:adjustRightInd w:val="0"/>
+        <w:spacing w:after="0" w:line="240" w:lineRule="auto"/>
+        <w:rPr>
+          <w:rFonts w:ascii="Consolas" w:hAnsi="Consolas" w:cs="Consolas"/>
+          <w:sz w:val="20"/>
+          <w:szCs w:val="20"/>
+          <w:lang w:val="en-US"/>
+        </w:rPr>
+      </w:pPr>
+      <w:r>
+        <w:rPr>
+          <w:rFonts w:ascii="Consolas" w:hAnsi="Consolas" w:cs="Consolas"/>
+          <w:color w:val="000000"/>
+          <w:sz w:val="20"/>
+          <w:szCs w:val="20"/>
+          <w:lang w:val="en-US"/>
+        </w:rPr>
+        <w:tab/>
+        <w:t xml:space="preserve">                 </w:t>
+      </w:r>
+      <w:r>
+        <w:rPr>
+          <w:rFonts w:ascii="Consolas" w:hAnsi="Consolas" w:cs="Consolas"/>
+          <w:b/>
+          <w:bCs/>
+          <w:color w:val="7F0055"/>
+          <w:sz w:val="20"/>
+          <w:szCs w:val="20"/>
+          <w:lang w:val="en-US"/>
+        </w:rPr>
+        <w:t>return</w:t>
+      </w:r>
+      <w:r>
+        <w:rPr>
+          <w:rFonts w:ascii="Consolas" w:hAnsi="Consolas" w:cs="Consolas"/>
+          <w:color w:val="000000"/>
+          <w:sz w:val="20"/>
+          <w:szCs w:val="20"/>
+          <w:lang w:val="en-US"/>
+        </w:rPr>
+        <w:t xml:space="preserve"> PENA_INOCENCIA;</w:t>
+      </w:r>
+    </w:p>
+    <w:p>
+      <w:pPr>
+        <w:autoSpaceDE w:val="0"/>
+        <w:autoSpaceDN w:val="0"/>
+        <w:adjustRightInd w:val="0"/>
+        <w:spacing w:after="0" w:line="240" w:lineRule="auto"/>
+        <w:rPr>
+          <w:rFonts w:ascii="Consolas" w:hAnsi="Consolas" w:cs="Consolas"/>
+          <w:sz w:val="20"/>
+          <w:szCs w:val="20"/>
+          <w:lang w:val="en-US"/>
+        </w:rPr>
+      </w:pPr>
+      <w:r>
+        <w:rPr>
+          <w:rFonts w:ascii="Consolas" w:hAnsi="Consolas" w:cs="Consolas"/>
+          <w:color w:val="000000"/>
+          <w:sz w:val="20"/>
+          <w:szCs w:val="20"/>
+          <w:lang w:val="en-US"/>
+        </w:rPr>
+        <w:tab/>
+        <w:t xml:space="preserve">                 }</w:t>
+      </w:r>
+    </w:p>
+    <w:p>
+      <w:pPr>
+        <w:autoSpaceDE w:val="0"/>
+        <w:autoSpaceDN w:val="0"/>
+        <w:adjustRightInd w:val="0"/>
+        <w:spacing w:after="0" w:line="240" w:lineRule="auto"/>
+        <w:rPr>
+          <w:rFonts w:ascii="Consolas" w:hAnsi="Consolas" w:cs="Consolas"/>
+          <w:sz w:val="20"/>
+          <w:szCs w:val="20"/>
+          <w:lang w:val="en-US"/>
+        </w:rPr>
+      </w:pPr>
+      <w:r>
+        <w:rPr>
+          <w:rFonts w:ascii="Consolas" w:hAnsi="Consolas" w:cs="Consolas"/>
+          <w:color w:val="000000"/>
+          <w:sz w:val="20"/>
+          <w:szCs w:val="20"/>
+          <w:lang w:val="en-US"/>
+        </w:rPr>
+        <w:tab/>
+        <w:t xml:space="preserve">       } </w:t>
+      </w:r>
+      <w:r>
+        <w:rPr>
+          <w:rFonts w:ascii="Consolas" w:hAnsi="Consolas" w:cs="Consolas"/>
+          <w:b/>
+          <w:bCs/>
+          <w:color w:val="7F0055"/>
+          <w:sz w:val="20"/>
+          <w:szCs w:val="20"/>
+          <w:lang w:val="en-US"/>
+        </w:rPr>
+        <w:t>else</w:t>
+      </w:r>
+      <w:r>
+        <w:rPr>
+          <w:rFonts w:ascii="Consolas" w:hAnsi="Consolas" w:cs="Consolas"/>
+          <w:color w:val="000000"/>
+          <w:sz w:val="20"/>
+          <w:szCs w:val="20"/>
+          <w:lang w:val="en-US"/>
+        </w:rPr>
+        <w:t xml:space="preserve"> {</w:t>
+      </w:r>
+    </w:p>
+    <w:p>
+      <w:pPr>
+        <w:autoSpaceDE w:val="0"/>
+        <w:autoSpaceDN w:val="0"/>
+        <w:adjustRightInd w:val="0"/>
+        <w:spacing w:after="0" w:line="240" w:lineRule="auto"/>
+        <w:rPr>
+          <w:rFonts w:ascii="Consolas" w:hAnsi="Consolas" w:cs="Consolas"/>
+          <w:sz w:val="20"/>
+          <w:szCs w:val="20"/>
+        </w:rPr>
+      </w:pPr>
+      <w:r>
+        <w:rPr>
+          <w:rFonts w:ascii="Consolas" w:hAnsi="Consolas" w:cs="Consolas"/>
+          <w:color w:val="000000"/>
+          <w:sz w:val="20"/>
+          <w:szCs w:val="20"/>
+          <w:lang w:val="en-US"/>
+        </w:rPr>
+        <w:tab/>
+        <w:t xml:space="preserve">                </w:t>
+      </w:r>
+      <w:proofErr w:type="spellStart"/>
+      <w:r>
+        <w:rPr>
+          <w:rFonts w:ascii="Consolas" w:hAnsi="Consolas" w:cs="Consolas"/>
+          <w:b/>
+          <w:bCs/>
+          <w:color w:val="7F0055"/>
+          <w:sz w:val="20"/>
+          <w:szCs w:val="20"/>
+        </w:rPr>
+        <w:t>if</w:t>
+      </w:r>
+      <w:proofErr w:type="spellEnd"/>
+      <w:r>
+        <w:rPr>
+          <w:rFonts w:ascii="Consolas" w:hAnsi="Consolas" w:cs="Consolas"/>
+          <w:color w:val="000000"/>
+          <w:sz w:val="20"/>
+          <w:szCs w:val="20"/>
+        </w:rPr>
+        <w:t xml:space="preserve"> (</w:t>
+      </w:r>
+      <w:proofErr w:type="spellStart"/>
+      <w:r>
+        <w:rPr>
+          <w:rFonts w:ascii="Consolas" w:hAnsi="Consolas" w:cs="Consolas"/>
+          <w:color w:val="000000"/>
+          <w:sz w:val="20"/>
+          <w:szCs w:val="20"/>
+        </w:rPr>
+        <w:t>respostaPrisioneiroB</w:t>
+      </w:r>
+      <w:proofErr w:type="spellEnd"/>
+      <w:r>
+        <w:rPr>
+          <w:rFonts w:ascii="Consolas" w:hAnsi="Consolas" w:cs="Consolas"/>
+          <w:color w:val="000000"/>
+          <w:sz w:val="20"/>
+          <w:szCs w:val="20"/>
+        </w:rPr>
+        <w:t xml:space="preserve"> == </w:t>
+      </w:r>
+      <w:proofErr w:type="spellStart"/>
+      <w:r>
+        <w:rPr>
+          <w:rFonts w:ascii="Consolas" w:hAnsi="Consolas" w:cs="Consolas"/>
+          <w:color w:val="000000"/>
+          <w:sz w:val="20"/>
+          <w:szCs w:val="20"/>
+        </w:rPr>
+        <w:t>Resposta.DELACAO</w:t>
+      </w:r>
+      <w:proofErr w:type="spellEnd"/>
+      <w:r>
+        <w:rPr>
+          <w:rFonts w:ascii="Consolas" w:hAnsi="Consolas" w:cs="Consolas"/>
+          <w:color w:val="000000"/>
+          <w:sz w:val="20"/>
+          <w:szCs w:val="20"/>
+        </w:rPr>
+        <w:t>) {</w:t>
+      </w:r>
+    </w:p>
+    <w:p>
+      <w:pPr>
+        <w:autoSpaceDE w:val="0"/>
+        <w:autoSpaceDN w:val="0"/>
+        <w:adjustRightInd w:val="0"/>
+        <w:spacing w:after="0" w:line="240" w:lineRule="auto"/>
+        <w:rPr>
+          <w:rFonts w:ascii="Consolas" w:hAnsi="Consolas" w:cs="Consolas"/>
+          <w:sz w:val="20"/>
+          <w:szCs w:val="20"/>
+        </w:rPr>
+      </w:pPr>
+      <w:r>
+        <w:rPr>
+          <w:rFonts w:ascii="Consolas" w:hAnsi="Consolas" w:cs="Consolas"/>
+          <w:color w:val="000000"/>
+          <w:sz w:val="20"/>
+          <w:szCs w:val="20"/>
+        </w:rPr>
+        <w:tab/>
+        <w:t xml:space="preserve">                    </w:t>
+      </w:r>
+      <w:proofErr w:type="spellStart"/>
+      <w:r>
+        <w:rPr>
+          <w:rFonts w:ascii="Consolas" w:hAnsi="Consolas" w:cs="Consolas"/>
+          <w:b/>
+          <w:bCs/>
+          <w:color w:val="7F0055"/>
+          <w:sz w:val="20"/>
+          <w:szCs w:val="20"/>
+        </w:rPr>
+        <w:t>return</w:t>
+      </w:r>
+      <w:proofErr w:type="spellEnd"/>
+      <w:r>
+        <w:rPr>
+          <w:rFonts w:ascii="Consolas" w:hAnsi="Consolas" w:cs="Consolas"/>
+          <w:color w:val="000000"/>
+          <w:sz w:val="20"/>
+          <w:szCs w:val="20"/>
+        </w:rPr>
+        <w:t xml:space="preserve"> PENA_CONDENACAO_INDIVIDUAL;</w:t>
+      </w:r>
+    </w:p>
+    <w:p>
+      <w:pPr>
+        <w:autoSpaceDE w:val="0"/>
+        <w:autoSpaceDN w:val="0"/>
+        <w:adjustRightInd w:val="0"/>
+        <w:spacing w:after="0" w:line="240" w:lineRule="auto"/>
+        <w:rPr>
+          <w:rFonts w:ascii="Consolas" w:hAnsi="Consolas" w:cs="Consolas"/>
+          <w:sz w:val="20"/>
+          <w:szCs w:val="20"/>
+        </w:rPr>
+      </w:pPr>
+      <w:r>
+        <w:rPr>
+          <w:rFonts w:ascii="Consolas" w:hAnsi="Consolas" w:cs="Consolas"/>
+          <w:color w:val="000000"/>
+          <w:sz w:val="20"/>
+          <w:szCs w:val="20"/>
+        </w:rPr>
+        <w:tab/>
+        <w:t xml:space="preserve">                } </w:t>
+      </w:r>
+      <w:proofErr w:type="spellStart"/>
+      <w:r>
+        <w:rPr>
+          <w:rFonts w:ascii="Consolas" w:hAnsi="Consolas" w:cs="Consolas"/>
+          <w:b/>
+          <w:bCs/>
+          <w:color w:val="7F0055"/>
+          <w:sz w:val="20"/>
+          <w:szCs w:val="20"/>
+        </w:rPr>
+        <w:t>else</w:t>
+      </w:r>
+      <w:proofErr w:type="spellEnd"/>
+      <w:r>
+        <w:rPr>
+          <w:rFonts w:ascii="Consolas" w:hAnsi="Consolas" w:cs="Consolas"/>
+          <w:color w:val="000000"/>
+          <w:sz w:val="20"/>
+          <w:szCs w:val="20"/>
+        </w:rPr>
+        <w:t xml:space="preserve"> {</w:t>
+      </w:r>
+    </w:p>
+    <w:p>
+      <w:pPr>
+        <w:autoSpaceDE w:val="0"/>
+        <w:autoSpaceDN w:val="0"/>
+        <w:adjustRightInd w:val="0"/>
+        <w:spacing w:after="0" w:line="240" w:lineRule="auto"/>
+        <w:rPr>
+          <w:rFonts w:ascii="Consolas" w:hAnsi="Consolas" w:cs="Consolas"/>
+          <w:sz w:val="20"/>
+          <w:szCs w:val="20"/>
+        </w:rPr>
+      </w:pPr>
+      <w:r>
+        <w:rPr>
+          <w:rFonts w:ascii="Consolas" w:hAnsi="Consolas" w:cs="Consolas"/>
+          <w:color w:val="000000"/>
+          <w:sz w:val="20"/>
+          <w:szCs w:val="20"/>
+        </w:rPr>
+        <w:tab/>
+        <w:t xml:space="preserve">                         </w:t>
+      </w:r>
+      <w:proofErr w:type="spellStart"/>
+      <w:r>
+        <w:rPr>
+          <w:rFonts w:ascii="Consolas" w:hAnsi="Consolas" w:cs="Consolas"/>
+          <w:b/>
+          <w:bCs/>
+          <w:color w:val="7F0055"/>
+          <w:sz w:val="20"/>
+          <w:szCs w:val="20"/>
+        </w:rPr>
+        <w:t>return</w:t>
+      </w:r>
+      <w:proofErr w:type="spellEnd"/>
+      <w:r>
+        <w:rPr>
+          <w:rFonts w:ascii="Consolas" w:hAnsi="Consolas" w:cs="Consolas"/>
+          <w:color w:val="000000"/>
+          <w:sz w:val="20"/>
+          <w:szCs w:val="20"/>
+        </w:rPr>
+        <w:t xml:space="preserve"> </w:t>
+      </w:r>
+      <w:r>
+        <w:rPr>
+          <w:rFonts w:ascii="Consolas" w:hAnsi="Consolas" w:cs="Consolas"/>
+          <w:color w:val="000000"/>
+          <w:sz w:val="20"/>
+          <w:szCs w:val="20"/>
+          <w:u w:val="single"/>
+        </w:rPr>
+        <w:t>PENA_CONDENACAO_CUMPLICES</w:t>
+      </w:r>
+      <w:r>
+        <w:rPr>
+          <w:rFonts w:ascii="Consolas" w:hAnsi="Consolas" w:cs="Consolas"/>
+          <w:color w:val="000000"/>
+          <w:sz w:val="20"/>
+          <w:szCs w:val="20"/>
+        </w:rPr>
+        <w:t>;</w:t>
+      </w:r>
+    </w:p>
+    <w:p>
+      <w:pPr>
+        <w:autoSpaceDE w:val="0"/>
+        <w:autoSpaceDN w:val="0"/>
+        <w:adjustRightInd w:val="0"/>
+        <w:spacing w:after="0" w:line="240" w:lineRule="auto"/>
+        <w:rPr>
+          <w:rFonts w:ascii="Consolas" w:hAnsi="Consolas" w:cs="Consolas"/>
+          <w:sz w:val="20"/>
+          <w:szCs w:val="20"/>
         </w:rPr>
       </w:pPr>
       <w:r>
@@ -1496,872 +3785,1268 @@
         <w:spacing w:after="0" w:line="240" w:lineRule="auto"/>
         <w:rPr>
           <w:rFonts w:ascii="Consolas" w:hAnsi="Consolas" w:cs="Consolas"/>
-          <w:sz w:val="20"/>
-          <w:szCs w:val="20"/>
-        </w:rPr>
-      </w:pPr>
-      <w:r>
-        <w:rPr>
-          <w:rFonts w:ascii="Consolas" w:hAnsi="Consolas" w:cs="Consolas"/>
           <w:color w:val="000000"/>
           <w:sz w:val="20"/>
           <w:szCs w:val="20"/>
           <w:u w:val="single"/>
         </w:rPr>
+      </w:pPr>
+      <w:r>
+        <w:rPr>
+          <w:rFonts w:ascii="Consolas" w:hAnsi="Consolas" w:cs="Consolas"/>
+          <w:color w:val="000000"/>
+          <w:sz w:val="20"/>
+          <w:szCs w:val="20"/>
+          <w:u w:val="single"/>
+        </w:rPr>
         <w:t>}</w:t>
       </w:r>
     </w:p>
     <w:p>
       <w:pPr>
-        <w:rPr>
-          <w:sz w:val="20"/>
-          <w:szCs w:val="20"/>
-        </w:rPr>
-      </w:pPr>
-    </w:p>
-    <w:p>
-      <w:pPr>
-        <w:rPr>
-          <w:sz w:val="20"/>
-          <w:szCs w:val="20"/>
-        </w:rPr>
-      </w:pPr>
-      <w:r>
-        <w:rPr>
-          <w:sz w:val="20"/>
-          <w:szCs w:val="20"/>
-        </w:rPr>
-        <w:t xml:space="preserve">---- </w:t>
-      </w:r>
-      <w:proofErr w:type="spellStart"/>
-      <w:r>
-        <w:rPr>
+        <w:autoSpaceDE w:val="0"/>
+        <w:autoSpaceDN w:val="0"/>
+        <w:adjustRightInd w:val="0"/>
+        <w:spacing w:after="0" w:line="240" w:lineRule="auto"/>
+        <w:rPr>
+          <w:rFonts w:ascii="Consolas" w:hAnsi="Consolas" w:cs="Consolas"/>
+          <w:sz w:val="20"/>
+          <w:szCs w:val="20"/>
+        </w:rPr>
+      </w:pPr>
+    </w:p>
+    <w:p>
+      <w:pPr>
+        <w:autoSpaceDE w:val="0"/>
+        <w:autoSpaceDN w:val="0"/>
+        <w:adjustRightInd w:val="0"/>
+        <w:spacing w:after="0" w:line="240" w:lineRule="auto"/>
+        <w:rPr>
+          <w:rFonts w:ascii="Consolas" w:hAnsi="Consolas" w:cs="Consolas"/>
+          <w:sz w:val="20"/>
+          <w:szCs w:val="20"/>
+        </w:rPr>
+      </w:pPr>
+      <w:r>
+        <w:rPr>
+          <w:rFonts w:ascii="Consolas" w:hAnsi="Consolas" w:cs="Consolas"/>
+          <w:sz w:val="20"/>
+          <w:szCs w:val="20"/>
+        </w:rPr>
+        <w:t>//</w:t>
+      </w:r>
+      <w:proofErr w:type="spellStart"/>
+      <w:r>
+        <w:rPr>
+          <w:rFonts w:ascii="Consolas" w:hAnsi="Consolas" w:cs="Consolas"/>
+          <w:sz w:val="20"/>
+          <w:szCs w:val="20"/>
+        </w:rPr>
+        <w:t>Enum</w:t>
+      </w:r>
+      <w:proofErr w:type="spellEnd"/>
+      <w:r>
+        <w:rPr>
+          <w:rFonts w:ascii="Consolas" w:hAnsi="Consolas" w:cs="Consolas"/>
+          <w:sz w:val="20"/>
+          <w:szCs w:val="20"/>
+        </w:rPr>
+        <w:t xml:space="preserve"> Resposta</w:t>
+      </w:r>
+    </w:p>
+    <w:p>
+      <w:pPr>
+        <w:autoSpaceDE w:val="0"/>
+        <w:autoSpaceDN w:val="0"/>
+        <w:adjustRightInd w:val="0"/>
+        <w:spacing w:after="0" w:line="240" w:lineRule="auto"/>
+        <w:rPr>
+          <w:rFonts w:ascii="Consolas" w:hAnsi="Consolas" w:cs="Consolas"/>
+          <w:sz w:val="20"/>
+          <w:szCs w:val="20"/>
+        </w:rPr>
+      </w:pPr>
+      <w:proofErr w:type="spellStart"/>
+      <w:r>
+        <w:rPr>
+          <w:rFonts w:ascii="Consolas" w:hAnsi="Consolas" w:cs="Consolas"/>
+          <w:b/>
+          <w:bCs/>
+          <w:color w:val="7F0055"/>
+          <w:sz w:val="20"/>
+          <w:szCs w:val="20"/>
+        </w:rPr>
+        <w:t>public</w:t>
+      </w:r>
+      <w:proofErr w:type="spellEnd"/>
+      <w:r>
+        <w:rPr>
+          <w:rFonts w:ascii="Consolas" w:hAnsi="Consolas" w:cs="Consolas"/>
+          <w:color w:val="000000"/>
+          <w:sz w:val="20"/>
+          <w:szCs w:val="20"/>
+        </w:rPr>
+        <w:t xml:space="preserve"> </w:t>
+      </w:r>
+      <w:proofErr w:type="spellStart"/>
+      <w:r>
+        <w:rPr>
+          <w:rFonts w:ascii="Consolas" w:hAnsi="Consolas" w:cs="Consolas"/>
+          <w:b/>
+          <w:bCs/>
+          <w:color w:val="7F0055"/>
+          <w:sz w:val="20"/>
+          <w:szCs w:val="20"/>
+        </w:rPr>
+        <w:t>enum</w:t>
+      </w:r>
+      <w:proofErr w:type="spellEnd"/>
+      <w:r>
+        <w:rPr>
+          <w:rFonts w:ascii="Consolas" w:hAnsi="Consolas" w:cs="Consolas"/>
+          <w:color w:val="000000"/>
+          <w:sz w:val="20"/>
+          <w:szCs w:val="20"/>
+        </w:rPr>
+        <w:t xml:space="preserve"> </w:t>
+      </w:r>
+      <w:proofErr w:type="gramStart"/>
+      <w:r>
+        <w:rPr>
+          <w:rFonts w:ascii="Consolas" w:hAnsi="Consolas" w:cs="Consolas"/>
+          <w:color w:val="000000"/>
+          <w:sz w:val="20"/>
+          <w:szCs w:val="20"/>
+        </w:rPr>
+        <w:t>Resposta{</w:t>
+      </w:r>
+      <w:proofErr w:type="gramEnd"/>
+    </w:p>
+    <w:p>
+      <w:pPr>
+        <w:autoSpaceDE w:val="0"/>
+        <w:autoSpaceDN w:val="0"/>
+        <w:adjustRightInd w:val="0"/>
+        <w:spacing w:after="0" w:line="240" w:lineRule="auto"/>
+        <w:rPr>
+          <w:rFonts w:ascii="Consolas" w:hAnsi="Consolas" w:cs="Consolas"/>
+          <w:sz w:val="20"/>
+          <w:szCs w:val="20"/>
+        </w:rPr>
+      </w:pPr>
+      <w:r>
+        <w:rPr>
+          <w:rFonts w:ascii="Consolas" w:hAnsi="Consolas" w:cs="Consolas"/>
+          <w:color w:val="000000"/>
+          <w:sz w:val="20"/>
+          <w:szCs w:val="20"/>
+        </w:rPr>
+        <w:tab/>
+      </w:r>
+      <w:r>
+        <w:rPr>
+          <w:rFonts w:ascii="Consolas" w:hAnsi="Consolas" w:cs="Consolas"/>
+          <w:b/>
+          <w:bCs/>
+          <w:i/>
+          <w:iCs/>
+          <w:color w:val="0000C0"/>
+          <w:sz w:val="20"/>
+          <w:szCs w:val="20"/>
+          <w:shd w:val="clear" w:color="auto" w:fill="D4D4D4"/>
+        </w:rPr>
+        <w:t>DELACAO</w:t>
+      </w:r>
+    </w:p>
+    <w:p>
+      <w:pPr>
+        <w:autoSpaceDE w:val="0"/>
+        <w:autoSpaceDN w:val="0"/>
+        <w:adjustRightInd w:val="0"/>
+        <w:spacing w:after="0" w:line="240" w:lineRule="auto"/>
+        <w:rPr>
+          <w:rFonts w:ascii="Consolas" w:hAnsi="Consolas" w:cs="Consolas"/>
+          <w:color w:val="000000"/>
+          <w:sz w:val="20"/>
+          <w:szCs w:val="20"/>
+        </w:rPr>
+      </w:pPr>
+      <w:r>
+        <w:rPr>
+          <w:rFonts w:ascii="Consolas" w:hAnsi="Consolas" w:cs="Consolas"/>
+          <w:color w:val="000000"/>
+          <w:sz w:val="20"/>
+          <w:szCs w:val="20"/>
+        </w:rPr>
+        <w:t>}</w:t>
+      </w:r>
+    </w:p>
+    <w:p>
+      <w:pPr>
+        <w:autoSpaceDE w:val="0"/>
+        <w:autoSpaceDN w:val="0"/>
+        <w:adjustRightInd w:val="0"/>
+        <w:spacing w:after="0" w:line="240" w:lineRule="auto"/>
+        <w:rPr>
+          <w:rFonts w:ascii="Consolas" w:hAnsi="Consolas" w:cs="Consolas"/>
+          <w:color w:val="000000"/>
+          <w:sz w:val="20"/>
+          <w:szCs w:val="20"/>
+        </w:rPr>
+      </w:pPr>
+    </w:p>
+    <w:p>
+      <w:pPr>
+        <w:autoSpaceDE w:val="0"/>
+        <w:autoSpaceDN w:val="0"/>
+        <w:adjustRightInd w:val="0"/>
+        <w:spacing w:after="0" w:line="240" w:lineRule="auto"/>
+        <w:rPr>
+          <w:rFonts w:ascii="Consolas" w:hAnsi="Consolas" w:cs="Consolas"/>
+          <w:color w:val="000000"/>
+          <w:sz w:val="20"/>
+          <w:szCs w:val="20"/>
+        </w:rPr>
+      </w:pPr>
+      <w:r>
+        <w:rPr>
+          <w:rFonts w:ascii="Consolas" w:hAnsi="Consolas" w:cs="Consolas"/>
+          <w:color w:val="000000"/>
+          <w:sz w:val="20"/>
+          <w:szCs w:val="20"/>
+        </w:rPr>
+        <w:t>//</w:t>
+      </w:r>
+      <w:proofErr w:type="spellStart"/>
+      <w:r>
+        <w:rPr>
+          <w:rFonts w:ascii="Consolas" w:hAnsi="Consolas" w:cs="Consolas"/>
+          <w:color w:val="000000"/>
           <w:sz w:val="20"/>
           <w:szCs w:val="20"/>
         </w:rPr>
         <w:t>JUnit</w:t>
       </w:r>
       <w:proofErr w:type="spellEnd"/>
-      <w:r>
-        <w:rPr>
-          <w:sz w:val="20"/>
-          <w:szCs w:val="20"/>
-        </w:rPr>
-        <w:t xml:space="preserve"> ---</w:t>
-      </w:r>
+    </w:p>
+    <w:p>
+      <w:pPr>
+        <w:autoSpaceDE w:val="0"/>
+        <w:autoSpaceDN w:val="0"/>
+        <w:adjustRightInd w:val="0"/>
+        <w:spacing w:after="0" w:line="240" w:lineRule="auto"/>
+        <w:rPr>
+          <w:rFonts w:ascii="Consolas" w:hAnsi="Consolas" w:cs="Consolas"/>
+          <w:color w:val="000000"/>
+          <w:sz w:val="20"/>
+          <w:szCs w:val="20"/>
+          <w:lang w:val="en-US"/>
+        </w:rPr>
+      </w:pPr>
+      <w:r>
+        <w:rPr>
+          <w:rFonts w:ascii="Consolas" w:hAnsi="Consolas" w:cs="Consolas"/>
+          <w:color w:val="000000"/>
+          <w:sz w:val="20"/>
+          <w:szCs w:val="20"/>
+          <w:lang w:val="en-US"/>
+        </w:rPr>
+        <w:t xml:space="preserve">import static </w:t>
+      </w:r>
+      <w:proofErr w:type="spellStart"/>
+      <w:proofErr w:type="gramStart"/>
+      <w:r>
+        <w:rPr>
+          <w:rFonts w:ascii="Consolas" w:hAnsi="Consolas" w:cs="Consolas"/>
+          <w:color w:val="000000"/>
+          <w:sz w:val="20"/>
+          <w:szCs w:val="20"/>
+          <w:lang w:val="en-US"/>
+        </w:rPr>
+        <w:t>org.junit.jupiter.api.Assertions</w:t>
+      </w:r>
+      <w:proofErr w:type="spellEnd"/>
+      <w:proofErr w:type="gramEnd"/>
+      <w:r>
+        <w:rPr>
+          <w:rFonts w:ascii="Consolas" w:hAnsi="Consolas" w:cs="Consolas"/>
+          <w:color w:val="000000"/>
+          <w:sz w:val="20"/>
+          <w:szCs w:val="20"/>
+          <w:lang w:val="en-US"/>
+        </w:rPr>
+        <w:t>.*;</w:t>
+      </w:r>
+    </w:p>
+    <w:p>
+      <w:pPr>
+        <w:autoSpaceDE w:val="0"/>
+        <w:autoSpaceDN w:val="0"/>
+        <w:adjustRightInd w:val="0"/>
+        <w:spacing w:after="0" w:line="240" w:lineRule="auto"/>
+        <w:rPr>
+          <w:rFonts w:ascii="Consolas" w:hAnsi="Consolas" w:cs="Consolas"/>
+          <w:color w:val="000000"/>
+          <w:sz w:val="20"/>
+          <w:szCs w:val="20"/>
+          <w:lang w:val="en-US"/>
+        </w:rPr>
+      </w:pPr>
+      <w:r>
+        <w:rPr>
+          <w:rFonts w:ascii="Consolas" w:hAnsi="Consolas" w:cs="Consolas"/>
+          <w:color w:val="000000"/>
+          <w:sz w:val="20"/>
+          <w:szCs w:val="20"/>
+          <w:lang w:val="en-US"/>
+        </w:rPr>
+        <w:t xml:space="preserve">import </w:t>
+      </w:r>
+      <w:proofErr w:type="spellStart"/>
+      <w:proofErr w:type="gramStart"/>
+      <w:r>
+        <w:rPr>
+          <w:rFonts w:ascii="Consolas" w:hAnsi="Consolas" w:cs="Consolas"/>
+          <w:color w:val="000000"/>
+          <w:sz w:val="20"/>
+          <w:szCs w:val="20"/>
+          <w:lang w:val="en-US"/>
+        </w:rPr>
+        <w:t>org.junit.jupiter.api.Test</w:t>
+      </w:r>
+      <w:proofErr w:type="spellEnd"/>
+      <w:proofErr w:type="gramEnd"/>
+      <w:r>
+        <w:rPr>
+          <w:rFonts w:ascii="Consolas" w:hAnsi="Consolas" w:cs="Consolas"/>
+          <w:color w:val="000000"/>
+          <w:sz w:val="20"/>
+          <w:szCs w:val="20"/>
+          <w:lang w:val="en-US"/>
+        </w:rPr>
+        <w:t>;</w:t>
+      </w:r>
+    </w:p>
+    <w:p>
+      <w:pPr>
+        <w:autoSpaceDE w:val="0"/>
+        <w:autoSpaceDN w:val="0"/>
+        <w:adjustRightInd w:val="0"/>
+        <w:spacing w:after="0" w:line="240" w:lineRule="auto"/>
+        <w:rPr>
+          <w:rFonts w:ascii="Consolas" w:hAnsi="Consolas" w:cs="Consolas"/>
+          <w:color w:val="000000"/>
+          <w:sz w:val="20"/>
+          <w:szCs w:val="20"/>
+          <w:lang w:val="en-US"/>
+        </w:rPr>
+      </w:pPr>
+      <w:r>
+        <w:rPr>
+          <w:rFonts w:ascii="Consolas" w:hAnsi="Consolas" w:cs="Consolas"/>
+          <w:color w:val="000000"/>
+          <w:sz w:val="20"/>
+          <w:szCs w:val="20"/>
+          <w:lang w:val="en-US"/>
+        </w:rPr>
+        <w:t xml:space="preserve">import </w:t>
+      </w:r>
+      <w:proofErr w:type="spellStart"/>
+      <w:proofErr w:type="gramStart"/>
+      <w:r>
+        <w:rPr>
+          <w:rFonts w:ascii="Consolas" w:hAnsi="Consolas" w:cs="Consolas"/>
+          <w:color w:val="000000"/>
+          <w:sz w:val="20"/>
+          <w:szCs w:val="20"/>
+          <w:lang w:val="en-US"/>
+        </w:rPr>
+        <w:t>junit.framework</w:t>
+      </w:r>
+      <w:proofErr w:type="gramEnd"/>
+      <w:r>
+        <w:rPr>
+          <w:rFonts w:ascii="Consolas" w:hAnsi="Consolas" w:cs="Consolas"/>
+          <w:color w:val="000000"/>
+          <w:sz w:val="20"/>
+          <w:szCs w:val="20"/>
+          <w:lang w:val="en-US"/>
+        </w:rPr>
+        <w:t>.TestCase</w:t>
+      </w:r>
+      <w:proofErr w:type="spellEnd"/>
+      <w:r>
+        <w:rPr>
+          <w:rFonts w:ascii="Consolas" w:hAnsi="Consolas" w:cs="Consolas"/>
+          <w:color w:val="000000"/>
+          <w:sz w:val="20"/>
+          <w:szCs w:val="20"/>
+          <w:lang w:val="en-US"/>
+        </w:rPr>
+        <w:t>;</w:t>
+      </w:r>
+    </w:p>
+    <w:p>
+      <w:pPr>
+        <w:autoSpaceDE w:val="0"/>
+        <w:autoSpaceDN w:val="0"/>
+        <w:adjustRightInd w:val="0"/>
+        <w:spacing w:after="0" w:line="240" w:lineRule="auto"/>
+        <w:rPr>
+          <w:rFonts w:ascii="Consolas" w:hAnsi="Consolas" w:cs="Consolas"/>
+          <w:color w:val="000000"/>
+          <w:sz w:val="20"/>
+          <w:szCs w:val="20"/>
+          <w:lang w:val="en-US"/>
+        </w:rPr>
+      </w:pPr>
+    </w:p>
+    <w:p>
+      <w:pPr>
+        <w:autoSpaceDE w:val="0"/>
+        <w:autoSpaceDN w:val="0"/>
+        <w:adjustRightInd w:val="0"/>
+        <w:spacing w:after="0" w:line="240" w:lineRule="auto"/>
+        <w:rPr>
+          <w:rFonts w:ascii="Consolas" w:hAnsi="Consolas" w:cs="Consolas"/>
+          <w:color w:val="000000"/>
+          <w:sz w:val="20"/>
+          <w:szCs w:val="20"/>
+          <w:lang w:val="en-US"/>
+        </w:rPr>
+      </w:pPr>
+      <w:r>
+        <w:rPr>
+          <w:rFonts w:ascii="Consolas" w:hAnsi="Consolas" w:cs="Consolas"/>
+          <w:color w:val="000000"/>
+          <w:sz w:val="20"/>
+          <w:szCs w:val="20"/>
+          <w:lang w:val="en-US"/>
+        </w:rPr>
+        <w:t xml:space="preserve">class </w:t>
+      </w:r>
+      <w:proofErr w:type="spellStart"/>
+      <w:r>
+        <w:rPr>
+          <w:rFonts w:ascii="Consolas" w:hAnsi="Consolas" w:cs="Consolas"/>
+          <w:color w:val="000000"/>
+          <w:sz w:val="20"/>
+          <w:szCs w:val="20"/>
+          <w:lang w:val="en-US"/>
+        </w:rPr>
+        <w:t>TesteJulgamento</w:t>
+      </w:r>
+      <w:proofErr w:type="spellEnd"/>
+      <w:r>
+        <w:rPr>
+          <w:rFonts w:ascii="Consolas" w:hAnsi="Consolas" w:cs="Consolas"/>
+          <w:color w:val="000000"/>
+          <w:sz w:val="20"/>
+          <w:szCs w:val="20"/>
+          <w:lang w:val="en-US"/>
+        </w:rPr>
+        <w:t xml:space="preserve"> extends </w:t>
+      </w:r>
+      <w:proofErr w:type="spellStart"/>
+      <w:r>
+        <w:rPr>
+          <w:rFonts w:ascii="Consolas" w:hAnsi="Consolas" w:cs="Consolas"/>
+          <w:color w:val="000000"/>
+          <w:sz w:val="20"/>
+          <w:szCs w:val="20"/>
+          <w:lang w:val="en-US"/>
+        </w:rPr>
+        <w:t>TestCase</w:t>
+      </w:r>
+      <w:proofErr w:type="spellEnd"/>
+      <w:r>
+        <w:rPr>
+          <w:rFonts w:ascii="Consolas" w:hAnsi="Consolas" w:cs="Consolas"/>
+          <w:color w:val="000000"/>
+          <w:sz w:val="20"/>
+          <w:szCs w:val="20"/>
+          <w:lang w:val="en-US"/>
+        </w:rPr>
+        <w:t xml:space="preserve"> {</w:t>
+      </w:r>
+    </w:p>
+    <w:p>
+      <w:pPr>
+        <w:autoSpaceDE w:val="0"/>
+        <w:autoSpaceDN w:val="0"/>
+        <w:adjustRightInd w:val="0"/>
+        <w:spacing w:after="0" w:line="240" w:lineRule="auto"/>
+        <w:rPr>
+          <w:rFonts w:ascii="Consolas" w:hAnsi="Consolas" w:cs="Consolas"/>
+          <w:color w:val="000000"/>
+          <w:sz w:val="20"/>
+          <w:szCs w:val="20"/>
+          <w:lang w:val="en-US"/>
+        </w:rPr>
+      </w:pPr>
+    </w:p>
+    <w:p>
+      <w:pPr>
+        <w:autoSpaceDE w:val="0"/>
+        <w:autoSpaceDN w:val="0"/>
+        <w:adjustRightInd w:val="0"/>
+        <w:spacing w:after="0" w:line="240" w:lineRule="auto"/>
+        <w:rPr>
+          <w:rFonts w:ascii="Consolas" w:hAnsi="Consolas" w:cs="Consolas"/>
+          <w:color w:val="000000"/>
+          <w:sz w:val="20"/>
+          <w:szCs w:val="20"/>
+        </w:rPr>
+      </w:pPr>
+      <w:r>
+        <w:rPr>
+          <w:rFonts w:ascii="Consolas" w:hAnsi="Consolas" w:cs="Consolas"/>
+          <w:color w:val="000000"/>
+          <w:sz w:val="20"/>
+          <w:szCs w:val="20"/>
+          <w:lang w:val="en-US"/>
+        </w:rPr>
+        <w:tab/>
+      </w:r>
+      <w:r>
+        <w:rPr>
+          <w:rFonts w:ascii="Consolas" w:hAnsi="Consolas" w:cs="Consolas"/>
+          <w:color w:val="000000"/>
+          <w:sz w:val="20"/>
+          <w:szCs w:val="20"/>
+        </w:rPr>
+        <w:t>@Test</w:t>
+      </w:r>
+    </w:p>
+    <w:p>
+      <w:pPr>
+        <w:autoSpaceDE w:val="0"/>
+        <w:autoSpaceDN w:val="0"/>
+        <w:adjustRightInd w:val="0"/>
+        <w:spacing w:after="0" w:line="240" w:lineRule="auto"/>
+        <w:rPr>
+          <w:rFonts w:ascii="Consolas" w:hAnsi="Consolas" w:cs="Consolas"/>
+          <w:color w:val="000000"/>
+          <w:sz w:val="20"/>
+          <w:szCs w:val="20"/>
+        </w:rPr>
+      </w:pPr>
+      <w:r>
+        <w:rPr>
+          <w:rFonts w:ascii="Consolas" w:hAnsi="Consolas" w:cs="Consolas"/>
+          <w:color w:val="000000"/>
+          <w:sz w:val="20"/>
+          <w:szCs w:val="20"/>
+        </w:rPr>
+        <w:tab/>
+      </w:r>
+      <w:proofErr w:type="spellStart"/>
+      <w:r>
+        <w:rPr>
+          <w:rFonts w:ascii="Consolas" w:hAnsi="Consolas" w:cs="Consolas"/>
+          <w:color w:val="000000"/>
+          <w:sz w:val="20"/>
+          <w:szCs w:val="20"/>
+        </w:rPr>
+        <w:t>public</w:t>
+      </w:r>
+      <w:proofErr w:type="spellEnd"/>
+      <w:r>
+        <w:rPr>
+          <w:rFonts w:ascii="Consolas" w:hAnsi="Consolas" w:cs="Consolas"/>
+          <w:color w:val="000000"/>
+          <w:sz w:val="20"/>
+          <w:szCs w:val="20"/>
+        </w:rPr>
+        <w:t xml:space="preserve"> </w:t>
+      </w:r>
+      <w:proofErr w:type="spellStart"/>
+      <w:r>
+        <w:rPr>
+          <w:rFonts w:ascii="Consolas" w:hAnsi="Consolas" w:cs="Consolas"/>
+          <w:color w:val="000000"/>
+          <w:sz w:val="20"/>
+          <w:szCs w:val="20"/>
+        </w:rPr>
+        <w:t>void</w:t>
+      </w:r>
+      <w:proofErr w:type="spellEnd"/>
+      <w:r>
+        <w:rPr>
+          <w:rFonts w:ascii="Consolas" w:hAnsi="Consolas" w:cs="Consolas"/>
+          <w:color w:val="000000"/>
+          <w:sz w:val="20"/>
+          <w:szCs w:val="20"/>
+        </w:rPr>
+        <w:t xml:space="preserve"> </w:t>
+      </w:r>
+      <w:proofErr w:type="spellStart"/>
+      <w:proofErr w:type="gramStart"/>
+      <w:r>
+        <w:rPr>
+          <w:rFonts w:ascii="Consolas" w:hAnsi="Consolas" w:cs="Consolas"/>
+          <w:color w:val="000000"/>
+          <w:sz w:val="20"/>
+          <w:szCs w:val="20"/>
+        </w:rPr>
+        <w:t>testeSomar</w:t>
+      </w:r>
+      <w:proofErr w:type="spellEnd"/>
+      <w:r>
+        <w:rPr>
+          <w:rFonts w:ascii="Consolas" w:hAnsi="Consolas" w:cs="Consolas"/>
+          <w:color w:val="000000"/>
+          <w:sz w:val="20"/>
+          <w:szCs w:val="20"/>
+        </w:rPr>
+        <w:t>(</w:t>
+      </w:r>
+      <w:proofErr w:type="gramEnd"/>
+      <w:r>
+        <w:rPr>
+          <w:rFonts w:ascii="Consolas" w:hAnsi="Consolas" w:cs="Consolas"/>
+          <w:color w:val="000000"/>
+          <w:sz w:val="20"/>
+          <w:szCs w:val="20"/>
+        </w:rPr>
+        <w:t>) {</w:t>
+      </w:r>
+    </w:p>
+    <w:p>
+      <w:pPr>
+        <w:autoSpaceDE w:val="0"/>
+        <w:autoSpaceDN w:val="0"/>
+        <w:adjustRightInd w:val="0"/>
+        <w:spacing w:after="0" w:line="240" w:lineRule="auto"/>
+        <w:rPr>
+          <w:rFonts w:ascii="Consolas" w:hAnsi="Consolas" w:cs="Consolas"/>
+          <w:color w:val="000000"/>
+          <w:sz w:val="20"/>
+          <w:szCs w:val="20"/>
+        </w:rPr>
+      </w:pPr>
+      <w:r>
+        <w:rPr>
+          <w:rFonts w:ascii="Consolas" w:hAnsi="Consolas" w:cs="Consolas"/>
+          <w:color w:val="000000"/>
+          <w:sz w:val="20"/>
+          <w:szCs w:val="20"/>
+        </w:rPr>
+        <w:tab/>
+      </w:r>
+      <w:r>
+        <w:rPr>
+          <w:rFonts w:ascii="Consolas" w:hAnsi="Consolas" w:cs="Consolas"/>
+          <w:color w:val="000000"/>
+          <w:sz w:val="20"/>
+          <w:szCs w:val="20"/>
+        </w:rPr>
+        <w:tab/>
+        <w:t xml:space="preserve">Resposta </w:t>
+      </w:r>
+      <w:proofErr w:type="spellStart"/>
+      <w:r>
+        <w:rPr>
+          <w:rFonts w:ascii="Consolas" w:hAnsi="Consolas" w:cs="Consolas"/>
+          <w:color w:val="000000"/>
+          <w:sz w:val="20"/>
+          <w:szCs w:val="20"/>
+        </w:rPr>
+        <w:t>respostaPrisioneiroA</w:t>
+      </w:r>
+      <w:proofErr w:type="spellEnd"/>
+      <w:r>
+        <w:rPr>
+          <w:rFonts w:ascii="Consolas" w:hAnsi="Consolas" w:cs="Consolas"/>
+          <w:color w:val="000000"/>
+          <w:sz w:val="20"/>
+          <w:szCs w:val="20"/>
+        </w:rPr>
+        <w:t xml:space="preserve"> = </w:t>
+      </w:r>
+      <w:proofErr w:type="spellStart"/>
+      <w:r>
+        <w:rPr>
+          <w:rFonts w:ascii="Consolas" w:hAnsi="Consolas" w:cs="Consolas"/>
+          <w:color w:val="000000"/>
+          <w:sz w:val="20"/>
+          <w:szCs w:val="20"/>
+        </w:rPr>
+        <w:t>Resposta.DELACAO</w:t>
+      </w:r>
+      <w:proofErr w:type="spellEnd"/>
+      <w:r>
+        <w:rPr>
+          <w:rFonts w:ascii="Consolas" w:hAnsi="Consolas" w:cs="Consolas"/>
+          <w:color w:val="000000"/>
+          <w:sz w:val="20"/>
+          <w:szCs w:val="20"/>
+        </w:rPr>
+        <w:t>;</w:t>
+      </w:r>
+    </w:p>
+    <w:p>
+      <w:pPr>
+        <w:autoSpaceDE w:val="0"/>
+        <w:autoSpaceDN w:val="0"/>
+        <w:adjustRightInd w:val="0"/>
+        <w:spacing w:after="0" w:line="240" w:lineRule="auto"/>
+        <w:rPr>
+          <w:rFonts w:ascii="Consolas" w:hAnsi="Consolas" w:cs="Consolas"/>
+          <w:color w:val="000000"/>
+          <w:sz w:val="20"/>
+          <w:szCs w:val="20"/>
+        </w:rPr>
+      </w:pPr>
+      <w:r>
+        <w:rPr>
+          <w:rFonts w:ascii="Consolas" w:hAnsi="Consolas" w:cs="Consolas"/>
+          <w:color w:val="000000"/>
+          <w:sz w:val="20"/>
+          <w:szCs w:val="20"/>
+        </w:rPr>
+        <w:tab/>
+      </w:r>
+      <w:r>
+        <w:rPr>
+          <w:rFonts w:ascii="Consolas" w:hAnsi="Consolas" w:cs="Consolas"/>
+          <w:color w:val="000000"/>
+          <w:sz w:val="20"/>
+          <w:szCs w:val="20"/>
+        </w:rPr>
+        <w:tab/>
+        <w:t xml:space="preserve">Resposta </w:t>
+      </w:r>
+      <w:proofErr w:type="spellStart"/>
+      <w:r>
+        <w:rPr>
+          <w:rFonts w:ascii="Consolas" w:hAnsi="Consolas" w:cs="Consolas"/>
+          <w:color w:val="000000"/>
+          <w:sz w:val="20"/>
+          <w:szCs w:val="20"/>
+        </w:rPr>
+        <w:t>respostaPrisioneiroB</w:t>
+      </w:r>
+      <w:proofErr w:type="spellEnd"/>
+      <w:r>
+        <w:rPr>
+          <w:rFonts w:ascii="Consolas" w:hAnsi="Consolas" w:cs="Consolas"/>
+          <w:color w:val="000000"/>
+          <w:sz w:val="20"/>
+          <w:szCs w:val="20"/>
+        </w:rPr>
+        <w:t xml:space="preserve"> = </w:t>
+      </w:r>
+      <w:proofErr w:type="spellStart"/>
+      <w:r>
+        <w:rPr>
+          <w:rFonts w:ascii="Consolas" w:hAnsi="Consolas" w:cs="Consolas"/>
+          <w:color w:val="000000"/>
+          <w:sz w:val="20"/>
+          <w:szCs w:val="20"/>
+        </w:rPr>
+        <w:t>Resposta.DELACAO</w:t>
+      </w:r>
+      <w:proofErr w:type="spellEnd"/>
+      <w:r>
+        <w:rPr>
+          <w:rFonts w:ascii="Consolas" w:hAnsi="Consolas" w:cs="Consolas"/>
+          <w:color w:val="000000"/>
+          <w:sz w:val="20"/>
+          <w:szCs w:val="20"/>
+        </w:rPr>
+        <w:t>;</w:t>
+      </w:r>
+    </w:p>
+    <w:p>
+      <w:pPr>
+        <w:autoSpaceDE w:val="0"/>
+        <w:autoSpaceDN w:val="0"/>
+        <w:adjustRightInd w:val="0"/>
+        <w:spacing w:after="0" w:line="240" w:lineRule="auto"/>
+        <w:rPr>
+          <w:rFonts w:ascii="Consolas" w:hAnsi="Consolas" w:cs="Consolas"/>
+          <w:color w:val="000000"/>
+          <w:sz w:val="20"/>
+          <w:szCs w:val="20"/>
+        </w:rPr>
+      </w:pPr>
+      <w:r>
+        <w:rPr>
+          <w:rFonts w:ascii="Consolas" w:hAnsi="Consolas" w:cs="Consolas"/>
+          <w:color w:val="000000"/>
+          <w:sz w:val="20"/>
+          <w:szCs w:val="20"/>
+        </w:rPr>
+        <w:tab/>
+      </w:r>
+      <w:r>
+        <w:rPr>
+          <w:rFonts w:ascii="Consolas" w:hAnsi="Consolas" w:cs="Consolas"/>
+          <w:color w:val="000000"/>
+          <w:sz w:val="20"/>
+          <w:szCs w:val="20"/>
+        </w:rPr>
+        <w:tab/>
+      </w:r>
+      <w:proofErr w:type="spellStart"/>
+      <w:r>
+        <w:rPr>
+          <w:rFonts w:ascii="Consolas" w:hAnsi="Consolas" w:cs="Consolas"/>
+          <w:color w:val="000000"/>
+          <w:sz w:val="20"/>
+          <w:szCs w:val="20"/>
+        </w:rPr>
+        <w:t>JulgamentoPrisioneiro</w:t>
+      </w:r>
+      <w:proofErr w:type="spellEnd"/>
+      <w:r>
+        <w:rPr>
+          <w:rFonts w:ascii="Consolas" w:hAnsi="Consolas" w:cs="Consolas"/>
+          <w:color w:val="000000"/>
+          <w:sz w:val="20"/>
+          <w:szCs w:val="20"/>
+        </w:rPr>
+        <w:t xml:space="preserve"> julgamento = new </w:t>
+      </w:r>
+      <w:proofErr w:type="spellStart"/>
+      <w:proofErr w:type="gramStart"/>
+      <w:r>
+        <w:rPr>
+          <w:rFonts w:ascii="Consolas" w:hAnsi="Consolas" w:cs="Consolas"/>
+          <w:color w:val="000000"/>
+          <w:sz w:val="20"/>
+          <w:szCs w:val="20"/>
+        </w:rPr>
+        <w:t>JulgamentoPrisioneiro</w:t>
+      </w:r>
+      <w:proofErr w:type="spellEnd"/>
+      <w:r>
+        <w:rPr>
+          <w:rFonts w:ascii="Consolas" w:hAnsi="Consolas" w:cs="Consolas"/>
+          <w:color w:val="000000"/>
+          <w:sz w:val="20"/>
+          <w:szCs w:val="20"/>
+        </w:rPr>
+        <w:t>(</w:t>
+      </w:r>
+      <w:proofErr w:type="gramEnd"/>
+      <w:r>
+        <w:rPr>
+          <w:rFonts w:ascii="Consolas" w:hAnsi="Consolas" w:cs="Consolas"/>
+          <w:color w:val="000000"/>
+          <w:sz w:val="20"/>
+          <w:szCs w:val="20"/>
+        </w:rPr>
+        <w:t>);</w:t>
+      </w:r>
+    </w:p>
+    <w:p>
+      <w:pPr>
+        <w:autoSpaceDE w:val="0"/>
+        <w:autoSpaceDN w:val="0"/>
+        <w:adjustRightInd w:val="0"/>
+        <w:spacing w:after="0" w:line="240" w:lineRule="auto"/>
+        <w:rPr>
+          <w:rFonts w:ascii="Consolas" w:hAnsi="Consolas" w:cs="Consolas"/>
+          <w:color w:val="000000"/>
+          <w:sz w:val="20"/>
+          <w:szCs w:val="20"/>
+        </w:rPr>
+      </w:pPr>
+      <w:r>
+        <w:rPr>
+          <w:rFonts w:ascii="Consolas" w:hAnsi="Consolas" w:cs="Consolas"/>
+          <w:color w:val="000000"/>
+          <w:sz w:val="20"/>
+          <w:szCs w:val="20"/>
+        </w:rPr>
+        <w:tab/>
+      </w:r>
+      <w:r>
+        <w:rPr>
+          <w:rFonts w:ascii="Consolas" w:hAnsi="Consolas" w:cs="Consolas"/>
+          <w:color w:val="000000"/>
+          <w:sz w:val="20"/>
+          <w:szCs w:val="20"/>
+        </w:rPr>
+        <w:tab/>
+      </w:r>
+      <w:proofErr w:type="spellStart"/>
+      <w:r>
+        <w:rPr>
+          <w:rFonts w:ascii="Consolas" w:hAnsi="Consolas" w:cs="Consolas"/>
+          <w:color w:val="000000"/>
+          <w:sz w:val="20"/>
+          <w:szCs w:val="20"/>
+        </w:rPr>
+        <w:t>int</w:t>
+      </w:r>
+      <w:proofErr w:type="spellEnd"/>
+      <w:r>
+        <w:rPr>
+          <w:rFonts w:ascii="Consolas" w:hAnsi="Consolas" w:cs="Consolas"/>
+          <w:color w:val="000000"/>
+          <w:sz w:val="20"/>
+          <w:szCs w:val="20"/>
+        </w:rPr>
+        <w:t xml:space="preserve"> </w:t>
+      </w:r>
+      <w:proofErr w:type="spellStart"/>
+      <w:r>
+        <w:rPr>
+          <w:rFonts w:ascii="Consolas" w:hAnsi="Consolas" w:cs="Consolas"/>
+          <w:color w:val="000000"/>
+          <w:sz w:val="20"/>
+          <w:szCs w:val="20"/>
+        </w:rPr>
+        <w:t>resultadoEsperado</w:t>
+      </w:r>
+      <w:proofErr w:type="spellEnd"/>
+      <w:r>
+        <w:rPr>
+          <w:rFonts w:ascii="Consolas" w:hAnsi="Consolas" w:cs="Consolas"/>
+          <w:color w:val="000000"/>
+          <w:sz w:val="20"/>
+          <w:szCs w:val="20"/>
+        </w:rPr>
+        <w:t xml:space="preserve"> = 15;</w:t>
+      </w:r>
+    </w:p>
+    <w:p>
+      <w:pPr>
+        <w:autoSpaceDE w:val="0"/>
+        <w:autoSpaceDN w:val="0"/>
+        <w:adjustRightInd w:val="0"/>
+        <w:spacing w:after="0" w:line="240" w:lineRule="auto"/>
+        <w:rPr>
+          <w:rFonts w:ascii="Consolas" w:hAnsi="Consolas" w:cs="Consolas"/>
+          <w:color w:val="000000"/>
+          <w:sz w:val="20"/>
+          <w:szCs w:val="20"/>
+        </w:rPr>
+      </w:pPr>
+      <w:r>
+        <w:rPr>
+          <w:rFonts w:ascii="Consolas" w:hAnsi="Consolas" w:cs="Consolas"/>
+          <w:color w:val="000000"/>
+          <w:sz w:val="20"/>
+          <w:szCs w:val="20"/>
+        </w:rPr>
+        <w:tab/>
+      </w:r>
+      <w:r>
+        <w:rPr>
+          <w:rFonts w:ascii="Consolas" w:hAnsi="Consolas" w:cs="Consolas"/>
+          <w:color w:val="000000"/>
+          <w:sz w:val="20"/>
+          <w:szCs w:val="20"/>
+        </w:rPr>
+        <w:tab/>
+      </w:r>
+      <w:proofErr w:type="spellStart"/>
+      <w:r>
+        <w:rPr>
+          <w:rFonts w:ascii="Consolas" w:hAnsi="Consolas" w:cs="Consolas"/>
+          <w:color w:val="000000"/>
+          <w:sz w:val="20"/>
+          <w:szCs w:val="20"/>
+        </w:rPr>
+        <w:t>int</w:t>
+      </w:r>
+      <w:proofErr w:type="spellEnd"/>
+      <w:r>
+        <w:rPr>
+          <w:rFonts w:ascii="Consolas" w:hAnsi="Consolas" w:cs="Consolas"/>
+          <w:color w:val="000000"/>
+          <w:sz w:val="20"/>
+          <w:szCs w:val="20"/>
+        </w:rPr>
+        <w:t xml:space="preserve"> </w:t>
+      </w:r>
+      <w:proofErr w:type="spellStart"/>
+      <w:r>
+        <w:rPr>
+          <w:rFonts w:ascii="Consolas" w:hAnsi="Consolas" w:cs="Consolas"/>
+          <w:color w:val="000000"/>
+          <w:sz w:val="20"/>
+          <w:szCs w:val="20"/>
+        </w:rPr>
+        <w:t>resultadoReal</w:t>
+      </w:r>
+      <w:proofErr w:type="spellEnd"/>
+      <w:r>
+        <w:rPr>
+          <w:rFonts w:ascii="Consolas" w:hAnsi="Consolas" w:cs="Consolas"/>
+          <w:color w:val="000000"/>
+          <w:sz w:val="20"/>
+          <w:szCs w:val="20"/>
+        </w:rPr>
+        <w:t xml:space="preserve"> = </w:t>
+      </w:r>
+      <w:proofErr w:type="spellStart"/>
+      <w:proofErr w:type="gramStart"/>
+      <w:r>
+        <w:rPr>
+          <w:rFonts w:ascii="Consolas" w:hAnsi="Consolas" w:cs="Consolas"/>
+          <w:color w:val="000000"/>
+          <w:sz w:val="20"/>
+          <w:szCs w:val="20"/>
+        </w:rPr>
+        <w:t>julgamento.calculaPena</w:t>
+      </w:r>
+      <w:proofErr w:type="spellEnd"/>
+      <w:proofErr w:type="gramEnd"/>
+      <w:r>
+        <w:rPr>
+          <w:rFonts w:ascii="Consolas" w:hAnsi="Consolas" w:cs="Consolas"/>
+          <w:color w:val="000000"/>
+          <w:sz w:val="20"/>
+          <w:szCs w:val="20"/>
+        </w:rPr>
+        <w:t>(</w:t>
+      </w:r>
+      <w:proofErr w:type="spellStart"/>
+      <w:r>
+        <w:rPr>
+          <w:rFonts w:ascii="Consolas" w:hAnsi="Consolas" w:cs="Consolas"/>
+          <w:color w:val="000000"/>
+          <w:sz w:val="20"/>
+          <w:szCs w:val="20"/>
+        </w:rPr>
+        <w:t>respostaPrisioneiroA</w:t>
+      </w:r>
+      <w:proofErr w:type="spellEnd"/>
+      <w:r>
+        <w:rPr>
+          <w:rFonts w:ascii="Consolas" w:hAnsi="Consolas" w:cs="Consolas"/>
+          <w:color w:val="000000"/>
+          <w:sz w:val="20"/>
+          <w:szCs w:val="20"/>
+        </w:rPr>
+        <w:t xml:space="preserve">, </w:t>
+      </w:r>
+      <w:proofErr w:type="spellStart"/>
+      <w:r>
+        <w:rPr>
+          <w:rFonts w:ascii="Consolas" w:hAnsi="Consolas" w:cs="Consolas"/>
+          <w:color w:val="000000"/>
+          <w:sz w:val="20"/>
+          <w:szCs w:val="20"/>
+        </w:rPr>
+        <w:t>respostaPrisioneiroB</w:t>
+      </w:r>
+      <w:proofErr w:type="spellEnd"/>
+      <w:r>
+        <w:rPr>
+          <w:rFonts w:ascii="Consolas" w:hAnsi="Consolas" w:cs="Consolas"/>
+          <w:color w:val="000000"/>
+          <w:sz w:val="20"/>
+          <w:szCs w:val="20"/>
+        </w:rPr>
+        <w:t>);</w:t>
+      </w:r>
+    </w:p>
+    <w:p>
+      <w:pPr>
+        <w:autoSpaceDE w:val="0"/>
+        <w:autoSpaceDN w:val="0"/>
+        <w:adjustRightInd w:val="0"/>
+        <w:spacing w:after="0" w:line="240" w:lineRule="auto"/>
+        <w:rPr>
+          <w:rFonts w:ascii="Consolas" w:hAnsi="Consolas" w:cs="Consolas"/>
+          <w:color w:val="000000"/>
+          <w:sz w:val="20"/>
+          <w:szCs w:val="20"/>
+        </w:rPr>
+      </w:pPr>
+      <w:r>
+        <w:rPr>
+          <w:rFonts w:ascii="Consolas" w:hAnsi="Consolas" w:cs="Consolas"/>
+          <w:color w:val="000000"/>
+          <w:sz w:val="20"/>
+          <w:szCs w:val="20"/>
+        </w:rPr>
+        <w:tab/>
+      </w:r>
+      <w:r>
+        <w:rPr>
+          <w:rFonts w:ascii="Consolas" w:hAnsi="Consolas" w:cs="Consolas"/>
+          <w:color w:val="000000"/>
+          <w:sz w:val="20"/>
+          <w:szCs w:val="20"/>
+        </w:rPr>
+        <w:tab/>
+      </w:r>
+      <w:proofErr w:type="spellStart"/>
+      <w:proofErr w:type="gramStart"/>
+      <w:r>
+        <w:rPr>
+          <w:rFonts w:ascii="Consolas" w:hAnsi="Consolas" w:cs="Consolas"/>
+          <w:color w:val="000000"/>
+          <w:sz w:val="20"/>
+          <w:szCs w:val="20"/>
+        </w:rPr>
+        <w:t>assertEquals</w:t>
+      </w:r>
+      <w:proofErr w:type="spellEnd"/>
+      <w:r>
+        <w:rPr>
+          <w:rFonts w:ascii="Consolas" w:hAnsi="Consolas" w:cs="Consolas"/>
+          <w:color w:val="000000"/>
+          <w:sz w:val="20"/>
+          <w:szCs w:val="20"/>
+        </w:rPr>
+        <w:t>(</w:t>
+      </w:r>
+      <w:proofErr w:type="spellStart"/>
+      <w:proofErr w:type="gramEnd"/>
+      <w:r>
+        <w:rPr>
+          <w:rFonts w:ascii="Consolas" w:hAnsi="Consolas" w:cs="Consolas"/>
+          <w:color w:val="000000"/>
+          <w:sz w:val="20"/>
+          <w:szCs w:val="20"/>
+        </w:rPr>
+        <w:t>resultadoEsperado</w:t>
+      </w:r>
+      <w:proofErr w:type="spellEnd"/>
+      <w:r>
+        <w:rPr>
+          <w:rFonts w:ascii="Consolas" w:hAnsi="Consolas" w:cs="Consolas"/>
+          <w:color w:val="000000"/>
+          <w:sz w:val="20"/>
+          <w:szCs w:val="20"/>
+        </w:rPr>
+        <w:t xml:space="preserve">, </w:t>
+      </w:r>
+      <w:proofErr w:type="spellStart"/>
+      <w:r>
+        <w:rPr>
+          <w:rFonts w:ascii="Consolas" w:hAnsi="Consolas" w:cs="Consolas"/>
+          <w:color w:val="000000"/>
+          <w:sz w:val="20"/>
+          <w:szCs w:val="20"/>
+        </w:rPr>
+        <w:t>resultadoReal</w:t>
+      </w:r>
+      <w:proofErr w:type="spellEnd"/>
+      <w:r>
+        <w:rPr>
+          <w:rFonts w:ascii="Consolas" w:hAnsi="Consolas" w:cs="Consolas"/>
+          <w:color w:val="000000"/>
+          <w:sz w:val="20"/>
+          <w:szCs w:val="20"/>
+        </w:rPr>
+        <w:t>);</w:t>
+      </w:r>
+    </w:p>
+    <w:p>
+      <w:pPr>
+        <w:autoSpaceDE w:val="0"/>
+        <w:autoSpaceDN w:val="0"/>
+        <w:adjustRightInd w:val="0"/>
+        <w:spacing w:after="0" w:line="240" w:lineRule="auto"/>
+        <w:rPr>
+          <w:rFonts w:ascii="Consolas" w:hAnsi="Consolas" w:cs="Consolas"/>
+          <w:color w:val="000000"/>
+          <w:sz w:val="20"/>
+          <w:szCs w:val="20"/>
+        </w:rPr>
+      </w:pPr>
+      <w:r>
+        <w:rPr>
+          <w:rFonts w:ascii="Consolas" w:hAnsi="Consolas" w:cs="Consolas"/>
+          <w:color w:val="000000"/>
+          <w:sz w:val="20"/>
+          <w:szCs w:val="20"/>
+        </w:rPr>
+        <w:tab/>
+      </w:r>
+      <w:r>
+        <w:rPr>
+          <w:rFonts w:ascii="Consolas" w:hAnsi="Consolas" w:cs="Consolas"/>
+          <w:color w:val="000000"/>
+          <w:sz w:val="20"/>
+          <w:szCs w:val="20"/>
+        </w:rPr>
+        <w:tab/>
+        <w:t>}</w:t>
+      </w:r>
+    </w:p>
+    <w:p>
+      <w:pPr>
+        <w:autoSpaceDE w:val="0"/>
+        <w:autoSpaceDN w:val="0"/>
+        <w:adjustRightInd w:val="0"/>
+        <w:spacing w:after="0" w:line="240" w:lineRule="auto"/>
+        <w:rPr>
+          <w:rFonts w:ascii="Consolas" w:hAnsi="Consolas" w:cs="Consolas"/>
+          <w:color w:val="000000"/>
+          <w:sz w:val="20"/>
+          <w:szCs w:val="20"/>
+        </w:rPr>
+      </w:pPr>
+    </w:p>
+    <w:p>
+      <w:pPr>
+        <w:autoSpaceDE w:val="0"/>
+        <w:autoSpaceDN w:val="0"/>
+        <w:adjustRightInd w:val="0"/>
+        <w:spacing w:after="0" w:line="240" w:lineRule="auto"/>
+        <w:rPr>
+          <w:rFonts w:ascii="Consolas" w:hAnsi="Consolas" w:cs="Consolas"/>
+          <w:color w:val="000000"/>
+          <w:sz w:val="20"/>
+          <w:szCs w:val="20"/>
+        </w:rPr>
+      </w:pPr>
+      <w:r>
+        <w:rPr>
+          <w:rFonts w:ascii="Consolas" w:hAnsi="Consolas" w:cs="Consolas"/>
+          <w:color w:val="000000"/>
+          <w:sz w:val="20"/>
+          <w:szCs w:val="20"/>
+        </w:rPr>
+        <w:t>}</w:t>
+      </w:r>
+    </w:p>
+    <w:p>
+      <w:pPr>
+        <w:autoSpaceDE w:val="0"/>
+        <w:autoSpaceDN w:val="0"/>
+        <w:adjustRightInd w:val="0"/>
+        <w:spacing w:after="0" w:line="240" w:lineRule="auto"/>
+        <w:rPr>
+          <w:rFonts w:ascii="Consolas" w:hAnsi="Consolas" w:cs="Consolas"/>
+          <w:sz w:val="20"/>
+          <w:szCs w:val="20"/>
+        </w:rPr>
+      </w:pPr>
       <w:bookmarkStart w:id="0" w:name="_GoBack"/>
       <w:bookmarkEnd w:id="0"/>
     </w:p>
     <w:p>
       <w:pPr>
-        <w:rPr>
-          <w:sz w:val="20"/>
-          <w:szCs w:val="20"/>
-          <w:lang w:val="en-US"/>
-        </w:rPr>
-      </w:pPr>
-      <w:r>
-        <w:rPr>
-          <w:sz w:val="20"/>
-          <w:szCs w:val="20"/>
-          <w:lang w:val="en-US"/>
-        </w:rPr>
-        <w:t xml:space="preserve">import static </w:t>
-      </w:r>
-      <w:proofErr w:type="spellStart"/>
-      <w:proofErr w:type="gramStart"/>
-      <w:r>
-        <w:rPr>
-          <w:sz w:val="20"/>
-          <w:szCs w:val="20"/>
-          <w:lang w:val="en-US"/>
-        </w:rPr>
-        <w:t>org.junit.jupiter.api.Assertions</w:t>
-      </w:r>
-      <w:proofErr w:type="spellEnd"/>
-      <w:proofErr w:type="gramEnd"/>
-      <w:r>
-        <w:rPr>
-          <w:sz w:val="20"/>
-          <w:szCs w:val="20"/>
-          <w:lang w:val="en-US"/>
-        </w:rPr>
-        <w:t>.*;</w:t>
-      </w:r>
-    </w:p>
-    <w:p>
-      <w:pPr>
-        <w:rPr>
-          <w:sz w:val="20"/>
-          <w:szCs w:val="20"/>
-          <w:lang w:val="en-US"/>
-        </w:rPr>
-      </w:pPr>
-      <w:r>
-        <w:rPr>
-          <w:sz w:val="20"/>
-          <w:szCs w:val="20"/>
-          <w:lang w:val="en-US"/>
-        </w:rPr>
-        <w:t xml:space="preserve">import </w:t>
-      </w:r>
-      <w:proofErr w:type="spellStart"/>
-      <w:proofErr w:type="gramStart"/>
-      <w:r>
-        <w:rPr>
-          <w:sz w:val="20"/>
-          <w:szCs w:val="20"/>
-          <w:lang w:val="en-US"/>
-        </w:rPr>
-        <w:t>org.junit.jupiter.api.Test</w:t>
-      </w:r>
-      <w:proofErr w:type="spellEnd"/>
-      <w:proofErr w:type="gramEnd"/>
-      <w:r>
-        <w:rPr>
-          <w:sz w:val="20"/>
-          <w:szCs w:val="20"/>
-          <w:lang w:val="en-US"/>
-        </w:rPr>
-        <w:t>;</w:t>
-      </w:r>
-    </w:p>
-    <w:p>
-      <w:pPr>
-        <w:rPr>
-          <w:sz w:val="20"/>
-          <w:szCs w:val="20"/>
-          <w:lang w:val="en-US"/>
-        </w:rPr>
-      </w:pPr>
-      <w:r>
-        <w:rPr>
-          <w:sz w:val="20"/>
-          <w:szCs w:val="20"/>
-          <w:lang w:val="en-US"/>
-        </w:rPr>
-        <w:t xml:space="preserve">import </w:t>
-      </w:r>
-      <w:proofErr w:type="spellStart"/>
-      <w:proofErr w:type="gramStart"/>
-      <w:r>
-        <w:rPr>
-          <w:sz w:val="20"/>
-          <w:szCs w:val="20"/>
-          <w:lang w:val="en-US"/>
-        </w:rPr>
-        <w:t>junit.framework</w:t>
-      </w:r>
-      <w:proofErr w:type="gramEnd"/>
-      <w:r>
-        <w:rPr>
-          <w:sz w:val="20"/>
-          <w:szCs w:val="20"/>
-          <w:lang w:val="en-US"/>
-        </w:rPr>
-        <w:t>.TestCase</w:t>
-      </w:r>
-      <w:proofErr w:type="spellEnd"/>
-      <w:r>
-        <w:rPr>
-          <w:sz w:val="20"/>
-          <w:szCs w:val="20"/>
-          <w:lang w:val="en-US"/>
-        </w:rPr>
-        <w:t>;</w:t>
-      </w:r>
-    </w:p>
-    <w:p>
-      <w:pPr>
-        <w:rPr>
-          <w:sz w:val="20"/>
-          <w:szCs w:val="20"/>
-          <w:lang w:val="en-US"/>
-        </w:rPr>
-      </w:pPr>
-    </w:p>
-    <w:p>
-      <w:pPr>
-        <w:rPr>
-          <w:sz w:val="20"/>
-          <w:szCs w:val="20"/>
-          <w:lang w:val="en-US"/>
-        </w:rPr>
-      </w:pPr>
-      <w:r>
-        <w:rPr>
-          <w:sz w:val="20"/>
-          <w:szCs w:val="20"/>
-          <w:lang w:val="en-US"/>
-        </w:rPr>
-        <w:t xml:space="preserve">class </w:t>
-      </w:r>
-      <w:proofErr w:type="spellStart"/>
-      <w:r>
-        <w:rPr>
-          <w:sz w:val="20"/>
-          <w:szCs w:val="20"/>
-          <w:lang w:val="en-US"/>
-        </w:rPr>
-        <w:t>TesteJulgamento</w:t>
-      </w:r>
-      <w:proofErr w:type="spellEnd"/>
-      <w:r>
-        <w:rPr>
-          <w:sz w:val="20"/>
-          <w:szCs w:val="20"/>
-          <w:lang w:val="en-US"/>
-        </w:rPr>
-        <w:t xml:space="preserve"> extends </w:t>
-      </w:r>
-      <w:proofErr w:type="spellStart"/>
-      <w:r>
-        <w:rPr>
-          <w:sz w:val="20"/>
-          <w:szCs w:val="20"/>
-          <w:lang w:val="en-US"/>
-        </w:rPr>
-        <w:t>TestCase</w:t>
-      </w:r>
-      <w:proofErr w:type="spellEnd"/>
-      <w:r>
-        <w:rPr>
-          <w:sz w:val="20"/>
-          <w:szCs w:val="20"/>
-          <w:lang w:val="en-US"/>
-        </w:rPr>
-        <w:t xml:space="preserve"> {</w:t>
-      </w:r>
-    </w:p>
-    <w:p>
-      <w:pPr>
-        <w:rPr>
-          <w:sz w:val="20"/>
-          <w:szCs w:val="20"/>
-          <w:lang w:val="en-US"/>
-        </w:rPr>
-      </w:pPr>
-    </w:p>
-    <w:p>
-      <w:pPr>
-        <w:rPr>
-          <w:sz w:val="20"/>
-          <w:szCs w:val="20"/>
-        </w:rPr>
-      </w:pPr>
-      <w:r>
-        <w:rPr>
-          <w:sz w:val="20"/>
-          <w:szCs w:val="20"/>
-          <w:lang w:val="en-US"/>
-        </w:rPr>
-        <w:tab/>
-      </w:r>
-      <w:r>
-        <w:rPr>
-          <w:sz w:val="20"/>
-          <w:szCs w:val="20"/>
-        </w:rPr>
-        <w:t>@Test</w:t>
-      </w:r>
-    </w:p>
-    <w:p>
-      <w:pPr>
-        <w:rPr>
-          <w:sz w:val="20"/>
-          <w:szCs w:val="20"/>
-        </w:rPr>
-      </w:pPr>
-      <w:r>
-        <w:rPr>
-          <w:sz w:val="20"/>
-          <w:szCs w:val="20"/>
-        </w:rPr>
-        <w:tab/>
-      </w:r>
-      <w:proofErr w:type="spellStart"/>
-      <w:r>
-        <w:rPr>
-          <w:sz w:val="20"/>
-          <w:szCs w:val="20"/>
-        </w:rPr>
-        <w:t>public</w:t>
-      </w:r>
-      <w:proofErr w:type="spellEnd"/>
-      <w:r>
-        <w:rPr>
-          <w:sz w:val="20"/>
-          <w:szCs w:val="20"/>
-        </w:rPr>
-        <w:t xml:space="preserve"> </w:t>
-      </w:r>
-      <w:proofErr w:type="spellStart"/>
-      <w:r>
-        <w:rPr>
-          <w:sz w:val="20"/>
-          <w:szCs w:val="20"/>
-        </w:rPr>
-        <w:t>void</w:t>
-      </w:r>
-      <w:proofErr w:type="spellEnd"/>
-      <w:r>
-        <w:rPr>
-          <w:sz w:val="20"/>
-          <w:szCs w:val="20"/>
-        </w:rPr>
-        <w:t xml:space="preserve"> </w:t>
-      </w:r>
-      <w:proofErr w:type="spellStart"/>
-      <w:proofErr w:type="gramStart"/>
-      <w:r>
-        <w:rPr>
-          <w:sz w:val="20"/>
-          <w:szCs w:val="20"/>
-        </w:rPr>
-        <w:t>testeSomar</w:t>
-      </w:r>
-      <w:proofErr w:type="spellEnd"/>
-      <w:r>
-        <w:rPr>
-          <w:sz w:val="20"/>
-          <w:szCs w:val="20"/>
-        </w:rPr>
-        <w:t>(</w:t>
-      </w:r>
-      <w:proofErr w:type="gramEnd"/>
-      <w:r>
-        <w:rPr>
-          <w:sz w:val="20"/>
-          <w:szCs w:val="20"/>
-        </w:rPr>
-        <w:t>) {</w:t>
-      </w:r>
-    </w:p>
-    <w:p>
-      <w:pPr>
-        <w:rPr>
-          <w:sz w:val="20"/>
-          <w:szCs w:val="20"/>
-        </w:rPr>
-      </w:pPr>
-      <w:r>
-        <w:rPr>
-          <w:sz w:val="20"/>
-          <w:szCs w:val="20"/>
-        </w:rPr>
-        <w:tab/>
-      </w:r>
-      <w:r>
-        <w:rPr>
-          <w:sz w:val="20"/>
-          <w:szCs w:val="20"/>
-        </w:rPr>
-        <w:tab/>
-        <w:t xml:space="preserve">Resposta </w:t>
-      </w:r>
-      <w:proofErr w:type="spellStart"/>
-      <w:r>
-        <w:rPr>
-          <w:sz w:val="20"/>
-          <w:szCs w:val="20"/>
-        </w:rPr>
-        <w:t>respostaPrisioneiroA</w:t>
-      </w:r>
-      <w:proofErr w:type="spellEnd"/>
-      <w:r>
-        <w:rPr>
-          <w:sz w:val="20"/>
-          <w:szCs w:val="20"/>
-        </w:rPr>
-        <w:t xml:space="preserve"> = new </w:t>
-      </w:r>
-      <w:proofErr w:type="gramStart"/>
-      <w:r>
-        <w:rPr>
-          <w:sz w:val="20"/>
-          <w:szCs w:val="20"/>
-        </w:rPr>
-        <w:t>Resposta(</w:t>
-      </w:r>
-      <w:proofErr w:type="gramEnd"/>
-      <w:r>
-        <w:rPr>
-          <w:sz w:val="20"/>
-          <w:szCs w:val="20"/>
-        </w:rPr>
-        <w:t>);</w:t>
-      </w:r>
-    </w:p>
-    <w:p>
-      <w:pPr>
-        <w:rPr>
-          <w:sz w:val="20"/>
-          <w:szCs w:val="20"/>
-        </w:rPr>
-      </w:pPr>
-      <w:r>
-        <w:rPr>
-          <w:sz w:val="20"/>
-          <w:szCs w:val="20"/>
-        </w:rPr>
-        <w:tab/>
-      </w:r>
-      <w:r>
-        <w:rPr>
-          <w:sz w:val="20"/>
-          <w:szCs w:val="20"/>
-        </w:rPr>
-        <w:tab/>
-      </w:r>
-      <w:proofErr w:type="spellStart"/>
-      <w:r>
-        <w:rPr>
-          <w:sz w:val="20"/>
-          <w:szCs w:val="20"/>
-        </w:rPr>
-        <w:t>respostaPrisioneiroA</w:t>
-      </w:r>
-      <w:proofErr w:type="spellEnd"/>
-      <w:r>
-        <w:rPr>
-          <w:sz w:val="20"/>
-          <w:szCs w:val="20"/>
-        </w:rPr>
-        <w:t xml:space="preserve"> = DELACAO;</w:t>
-      </w:r>
-    </w:p>
-    <w:p>
-      <w:pPr>
-        <w:rPr>
-          <w:sz w:val="20"/>
-          <w:szCs w:val="20"/>
-        </w:rPr>
-      </w:pPr>
-      <w:r>
-        <w:rPr>
-          <w:sz w:val="20"/>
-          <w:szCs w:val="20"/>
-        </w:rPr>
-        <w:tab/>
-      </w:r>
-      <w:r>
-        <w:rPr>
-          <w:sz w:val="20"/>
-          <w:szCs w:val="20"/>
-        </w:rPr>
-        <w:tab/>
-        <w:t xml:space="preserve">Resposta </w:t>
-      </w:r>
-      <w:proofErr w:type="spellStart"/>
-      <w:r>
-        <w:rPr>
-          <w:sz w:val="20"/>
-          <w:szCs w:val="20"/>
-        </w:rPr>
-        <w:t>respostaPrisioneiroB</w:t>
-      </w:r>
-      <w:proofErr w:type="spellEnd"/>
-      <w:r>
-        <w:rPr>
-          <w:sz w:val="20"/>
-          <w:szCs w:val="20"/>
-        </w:rPr>
-        <w:t xml:space="preserve"> = new </w:t>
-      </w:r>
-      <w:proofErr w:type="gramStart"/>
-      <w:r>
-        <w:rPr>
-          <w:sz w:val="20"/>
-          <w:szCs w:val="20"/>
-        </w:rPr>
-        <w:t>Resposta(</w:t>
-      </w:r>
-      <w:proofErr w:type="gramEnd"/>
-      <w:r>
-        <w:rPr>
-          <w:sz w:val="20"/>
-          <w:szCs w:val="20"/>
-        </w:rPr>
-        <w:t>);</w:t>
-      </w:r>
-    </w:p>
-    <w:p>
-      <w:pPr>
-        <w:rPr>
-          <w:sz w:val="20"/>
-          <w:szCs w:val="20"/>
-        </w:rPr>
-      </w:pPr>
-      <w:r>
-        <w:rPr>
-          <w:sz w:val="20"/>
-          <w:szCs w:val="20"/>
-        </w:rPr>
-        <w:lastRenderedPageBreak/>
-        <w:tab/>
-      </w:r>
-      <w:r>
-        <w:rPr>
-          <w:sz w:val="20"/>
-          <w:szCs w:val="20"/>
-        </w:rPr>
-        <w:tab/>
-      </w:r>
-      <w:proofErr w:type="spellStart"/>
-      <w:r>
-        <w:rPr>
-          <w:sz w:val="20"/>
-          <w:szCs w:val="20"/>
-        </w:rPr>
-        <w:t>respostaPrisioneiroB</w:t>
-      </w:r>
-      <w:proofErr w:type="spellEnd"/>
-      <w:r>
-        <w:rPr>
-          <w:sz w:val="20"/>
-          <w:szCs w:val="20"/>
-        </w:rPr>
-        <w:t xml:space="preserve"> = DELACAO;</w:t>
-      </w:r>
-    </w:p>
-    <w:p>
-      <w:pPr>
-        <w:rPr>
-          <w:sz w:val="20"/>
-          <w:szCs w:val="20"/>
-        </w:rPr>
-      </w:pPr>
-      <w:r>
-        <w:rPr>
-          <w:sz w:val="20"/>
-          <w:szCs w:val="20"/>
-        </w:rPr>
-        <w:tab/>
-      </w:r>
-      <w:r>
-        <w:rPr>
-          <w:sz w:val="20"/>
-          <w:szCs w:val="20"/>
-        </w:rPr>
-        <w:tab/>
-      </w:r>
-      <w:proofErr w:type="spellStart"/>
-      <w:r>
-        <w:rPr>
-          <w:sz w:val="20"/>
-          <w:szCs w:val="20"/>
-        </w:rPr>
-        <w:t>JulgamentoPrisioneiro</w:t>
-      </w:r>
-      <w:proofErr w:type="spellEnd"/>
-      <w:r>
-        <w:rPr>
-          <w:sz w:val="20"/>
-          <w:szCs w:val="20"/>
-        </w:rPr>
-        <w:t xml:space="preserve"> julgamento = new </w:t>
-      </w:r>
-      <w:proofErr w:type="spellStart"/>
-      <w:proofErr w:type="gramStart"/>
-      <w:r>
-        <w:rPr>
-          <w:sz w:val="20"/>
-          <w:szCs w:val="20"/>
-        </w:rPr>
-        <w:t>JulgamentoPrisioneiro</w:t>
-      </w:r>
-      <w:proofErr w:type="spellEnd"/>
-      <w:r>
-        <w:rPr>
-          <w:sz w:val="20"/>
-          <w:szCs w:val="20"/>
-        </w:rPr>
-        <w:t>(</w:t>
-      </w:r>
-      <w:proofErr w:type="gramEnd"/>
-      <w:r>
-        <w:rPr>
-          <w:sz w:val="20"/>
-          <w:szCs w:val="20"/>
-        </w:rPr>
-        <w:t>);</w:t>
-      </w:r>
-    </w:p>
-    <w:p>
-      <w:pPr>
-        <w:rPr>
-          <w:sz w:val="20"/>
-          <w:szCs w:val="20"/>
-        </w:rPr>
-      </w:pPr>
-      <w:r>
-        <w:rPr>
-          <w:sz w:val="20"/>
-          <w:szCs w:val="20"/>
-        </w:rPr>
-        <w:tab/>
-      </w:r>
-      <w:r>
-        <w:rPr>
-          <w:sz w:val="20"/>
-          <w:szCs w:val="20"/>
-        </w:rPr>
-        <w:tab/>
-      </w:r>
-      <w:proofErr w:type="spellStart"/>
-      <w:r>
-        <w:rPr>
-          <w:sz w:val="20"/>
-          <w:szCs w:val="20"/>
-        </w:rPr>
-        <w:t>int</w:t>
-      </w:r>
-      <w:proofErr w:type="spellEnd"/>
-      <w:r>
-        <w:rPr>
-          <w:sz w:val="20"/>
-          <w:szCs w:val="20"/>
-        </w:rPr>
-        <w:t xml:space="preserve"> </w:t>
-      </w:r>
-      <w:proofErr w:type="spellStart"/>
-      <w:r>
-        <w:rPr>
-          <w:sz w:val="20"/>
-          <w:szCs w:val="20"/>
-        </w:rPr>
-        <w:t>resultadoEsperado</w:t>
-      </w:r>
-      <w:proofErr w:type="spellEnd"/>
-      <w:r>
-        <w:rPr>
-          <w:sz w:val="20"/>
-          <w:szCs w:val="20"/>
-        </w:rPr>
-        <w:t xml:space="preserve"> = 15;</w:t>
-      </w:r>
-    </w:p>
-    <w:p>
-      <w:pPr>
-        <w:rPr>
-          <w:sz w:val="20"/>
-          <w:szCs w:val="20"/>
-        </w:rPr>
-      </w:pPr>
-      <w:r>
-        <w:rPr>
-          <w:sz w:val="20"/>
-          <w:szCs w:val="20"/>
-        </w:rPr>
-        <w:tab/>
-      </w:r>
-      <w:r>
-        <w:rPr>
-          <w:sz w:val="20"/>
-          <w:szCs w:val="20"/>
-        </w:rPr>
-        <w:tab/>
-      </w:r>
-      <w:proofErr w:type="spellStart"/>
-      <w:r>
-        <w:rPr>
-          <w:sz w:val="20"/>
-          <w:szCs w:val="20"/>
-        </w:rPr>
-        <w:t>int</w:t>
-      </w:r>
-      <w:proofErr w:type="spellEnd"/>
-      <w:r>
-        <w:rPr>
-          <w:sz w:val="20"/>
-          <w:szCs w:val="20"/>
-        </w:rPr>
-        <w:t xml:space="preserve"> </w:t>
-      </w:r>
-      <w:proofErr w:type="spellStart"/>
-      <w:r>
-        <w:rPr>
-          <w:sz w:val="20"/>
-          <w:szCs w:val="20"/>
-        </w:rPr>
-        <w:t>resultadoReal</w:t>
-      </w:r>
-      <w:proofErr w:type="spellEnd"/>
-      <w:r>
-        <w:rPr>
-          <w:sz w:val="20"/>
-          <w:szCs w:val="20"/>
-        </w:rPr>
-        <w:t xml:space="preserve"> = </w:t>
-      </w:r>
-      <w:proofErr w:type="spellStart"/>
-      <w:proofErr w:type="gramStart"/>
-      <w:r>
-        <w:rPr>
-          <w:sz w:val="20"/>
-          <w:szCs w:val="20"/>
-        </w:rPr>
-        <w:t>julgamento.calculaPena</w:t>
-      </w:r>
-      <w:proofErr w:type="spellEnd"/>
-      <w:proofErr w:type="gramEnd"/>
-      <w:r>
-        <w:rPr>
-          <w:sz w:val="20"/>
-          <w:szCs w:val="20"/>
-        </w:rPr>
-        <w:t>(</w:t>
-      </w:r>
-      <w:proofErr w:type="spellStart"/>
-      <w:r>
-        <w:rPr>
-          <w:sz w:val="20"/>
-          <w:szCs w:val="20"/>
-        </w:rPr>
-        <w:t>respostaPrisioneiroA</w:t>
-      </w:r>
-      <w:proofErr w:type="spellEnd"/>
-      <w:r>
-        <w:rPr>
-          <w:sz w:val="20"/>
-          <w:szCs w:val="20"/>
-        </w:rPr>
-        <w:t xml:space="preserve">, </w:t>
-      </w:r>
-      <w:proofErr w:type="spellStart"/>
-      <w:r>
-        <w:rPr>
-          <w:sz w:val="20"/>
-          <w:szCs w:val="20"/>
-        </w:rPr>
-        <w:t>respostaPrisioneiroB</w:t>
-      </w:r>
-      <w:proofErr w:type="spellEnd"/>
-      <w:r>
-        <w:rPr>
-          <w:sz w:val="20"/>
-          <w:szCs w:val="20"/>
-        </w:rPr>
-        <w:t>);</w:t>
-      </w:r>
-    </w:p>
-    <w:p>
-      <w:pPr>
-        <w:rPr>
-          <w:sz w:val="20"/>
-          <w:szCs w:val="20"/>
-        </w:rPr>
-      </w:pPr>
-      <w:r>
-        <w:rPr>
-          <w:sz w:val="20"/>
-          <w:szCs w:val="20"/>
-        </w:rPr>
-        <w:tab/>
-      </w:r>
-      <w:r>
-        <w:rPr>
-          <w:sz w:val="20"/>
-          <w:szCs w:val="20"/>
-        </w:rPr>
-        <w:tab/>
-      </w:r>
-      <w:proofErr w:type="spellStart"/>
-      <w:proofErr w:type="gramStart"/>
-      <w:r>
-        <w:rPr>
-          <w:sz w:val="20"/>
-          <w:szCs w:val="20"/>
-        </w:rPr>
-        <w:t>assertEquals</w:t>
-      </w:r>
-      <w:proofErr w:type="spellEnd"/>
-      <w:r>
-        <w:rPr>
-          <w:sz w:val="20"/>
-          <w:szCs w:val="20"/>
-        </w:rPr>
-        <w:t>(</w:t>
-      </w:r>
-      <w:proofErr w:type="spellStart"/>
-      <w:proofErr w:type="gramEnd"/>
-      <w:r>
-        <w:rPr>
-          <w:sz w:val="20"/>
-          <w:szCs w:val="20"/>
-        </w:rPr>
-        <w:t>resultadoEsperado</w:t>
-      </w:r>
-      <w:proofErr w:type="spellEnd"/>
-      <w:r>
-        <w:rPr>
-          <w:sz w:val="20"/>
-          <w:szCs w:val="20"/>
-        </w:rPr>
-        <w:t xml:space="preserve">, </w:t>
-      </w:r>
-      <w:proofErr w:type="spellStart"/>
-      <w:r>
-        <w:rPr>
-          <w:sz w:val="20"/>
-          <w:szCs w:val="20"/>
-        </w:rPr>
-        <w:t>resultadoReal</w:t>
-      </w:r>
-      <w:proofErr w:type="spellEnd"/>
-      <w:r>
-        <w:rPr>
-          <w:sz w:val="20"/>
-          <w:szCs w:val="20"/>
-        </w:rPr>
-        <w:t>);</w:t>
-      </w:r>
-    </w:p>
-    <w:p>
-      <w:pPr>
-        <w:rPr>
-          <w:sz w:val="20"/>
-          <w:szCs w:val="20"/>
-        </w:rPr>
-      </w:pPr>
-      <w:r>
-        <w:rPr>
-          <w:sz w:val="20"/>
-          <w:szCs w:val="20"/>
-        </w:rPr>
-        <w:tab/>
-      </w:r>
-      <w:r>
-        <w:rPr>
-          <w:sz w:val="20"/>
-          <w:szCs w:val="20"/>
-        </w:rPr>
-        <w:tab/>
-        <w:t>}</w:t>
-      </w:r>
-    </w:p>
-    <w:p>
-      <w:pPr>
-        <w:rPr>
-          <w:sz w:val="20"/>
-          <w:szCs w:val="20"/>
-        </w:rPr>
-      </w:pPr>
-    </w:p>
-    <w:p>
-      <w:pPr>
-        <w:rPr>
-          <w:sz w:val="20"/>
-          <w:szCs w:val="20"/>
-        </w:rPr>
-      </w:pPr>
-      <w:r>
-        <w:rPr>
-          <w:sz w:val="20"/>
-          <w:szCs w:val="20"/>
-        </w:rPr>
-        <w:t>}</w:t>
-      </w:r>
+        <w:autoSpaceDE w:val="0"/>
+        <w:autoSpaceDN w:val="0"/>
+        <w:adjustRightInd w:val="0"/>
+        <w:spacing w:after="0" w:line="240" w:lineRule="auto"/>
+        <w:rPr>
+          <w:rFonts w:ascii="Consolas" w:hAnsi="Consolas" w:cs="Consolas"/>
+          <w:sz w:val="20"/>
+          <w:szCs w:val="20"/>
+        </w:rPr>
+      </w:pPr>
+    </w:p>
+    <w:p/>
+    <w:p>
+      <w:pPr>
+        <w:rPr>
+          <w:sz w:val="20"/>
+          <w:szCs w:val="20"/>
+        </w:rPr>
+      </w:pPr>
     </w:p>
     <w:sectPr>
       <w:pgSz w:w="11906" w:h="16838"/>

</xml_diff>

<commit_message>
3º Teste com JUnit
3º Teste com JUnit
</commit_message>
<xml_diff>
--- a/Testes/RM81389AlexandreCarvalhoSantos.docx
+++ b/Testes/RM81389AlexandreCarvalhoSantos.docx
@@ -2378,13 +2378,7 @@
         <w:rPr>
           <w:b/>
         </w:rPr>
-        <w:t>2</w:t>
-      </w:r>
-      <w:r>
-        <w:rPr>
-          <w:b/>
-        </w:rPr>
-        <w:t>º Teste</w:t>
+        <w:t>2º Teste</w:t>
       </w:r>
     </w:p>
     <w:p>
@@ -5023,23 +5017,1524 @@
           <w:szCs w:val="20"/>
         </w:rPr>
       </w:pPr>
+    </w:p>
+    <w:p>
+      <w:pPr>
+        <w:autoSpaceDE w:val="0"/>
+        <w:autoSpaceDN w:val="0"/>
+        <w:adjustRightInd w:val="0"/>
+        <w:spacing w:after="0" w:line="240" w:lineRule="auto"/>
+        <w:rPr>
+          <w:rFonts w:ascii="Consolas" w:hAnsi="Consolas" w:cs="Consolas"/>
+          <w:sz w:val="20"/>
+          <w:szCs w:val="20"/>
+        </w:rPr>
+      </w:pPr>
+    </w:p>
+    <w:p>
+      <w:pPr>
+        <w:autoSpaceDE w:val="0"/>
+        <w:autoSpaceDN w:val="0"/>
+        <w:adjustRightInd w:val="0"/>
+        <w:spacing w:after="0" w:line="240" w:lineRule="auto"/>
+        <w:rPr>
+          <w:rFonts w:ascii="Consolas" w:hAnsi="Consolas" w:cs="Consolas"/>
+          <w:sz w:val="20"/>
+          <w:szCs w:val="20"/>
+        </w:rPr>
+      </w:pPr>
+    </w:p>
+    <w:p/>
+    <w:p>
+      <w:pPr>
+        <w:rPr>
+          <w:b/>
+        </w:rPr>
+      </w:pPr>
+      <w:r>
+        <w:rPr>
+          <w:b/>
+        </w:rPr>
+        <w:t>3</w:t>
+      </w:r>
+      <w:r>
+        <w:rPr>
+          <w:b/>
+        </w:rPr>
+        <w:t>º Teste</w:t>
+      </w:r>
+    </w:p>
+    <w:p>
+      <w:r>
+        <w:t xml:space="preserve">Ao tentar rodar o código, há um erro de nomeação nos </w:t>
+      </w:r>
+      <w:proofErr w:type="spellStart"/>
+      <w:r>
+        <w:t>returns</w:t>
+      </w:r>
+      <w:proofErr w:type="spellEnd"/>
+      <w:r>
+        <w:t xml:space="preserve"> da classe</w:t>
+      </w:r>
+      <w:r>
+        <w:t xml:space="preserve"> JulgamentoPrisioneiro</w:t>
+      </w:r>
       <w:bookmarkStart w:id="0" w:name="_GoBack"/>
       <w:bookmarkEnd w:id="0"/>
-    </w:p>
-    <w:p>
-      <w:pPr>
-        <w:autoSpaceDE w:val="0"/>
-        <w:autoSpaceDN w:val="0"/>
-        <w:adjustRightInd w:val="0"/>
-        <w:spacing w:after="0" w:line="240" w:lineRule="auto"/>
-        <w:rPr>
-          <w:rFonts w:ascii="Consolas" w:hAnsi="Consolas" w:cs="Consolas"/>
-          <w:sz w:val="20"/>
-          <w:szCs w:val="20"/>
-        </w:rPr>
-      </w:pPr>
-    </w:p>
-    <w:p/>
+      <w:r>
+        <w:t>.</w:t>
+      </w:r>
+      <w:r>
+        <w:t xml:space="preserve"> Deveria ser PENA_CONDICAO porem está PENA_CONDENACAO.</w:t>
+      </w:r>
+      <w:r>
+        <w:t xml:space="preserve">  Renomeando </w:t>
+      </w:r>
+      <w:proofErr w:type="spellStart"/>
+      <w:r>
+        <w:t>returns</w:t>
+      </w:r>
+      <w:proofErr w:type="spellEnd"/>
+      <w:r>
+        <w:t>.</w:t>
+      </w:r>
+    </w:p>
+    <w:p>
+      <w:pPr>
+        <w:autoSpaceDE w:val="0"/>
+        <w:autoSpaceDN w:val="0"/>
+        <w:adjustRightInd w:val="0"/>
+        <w:spacing w:after="0" w:line="240" w:lineRule="auto"/>
+        <w:rPr>
+          <w:rFonts w:ascii="Consolas" w:hAnsi="Consolas" w:cs="Consolas"/>
+          <w:sz w:val="20"/>
+          <w:szCs w:val="20"/>
+        </w:rPr>
+      </w:pPr>
+    </w:p>
+    <w:p>
+      <w:pPr>
+        <w:autoSpaceDE w:val="0"/>
+        <w:autoSpaceDN w:val="0"/>
+        <w:adjustRightInd w:val="0"/>
+        <w:spacing w:after="0" w:line="240" w:lineRule="auto"/>
+        <w:rPr>
+          <w:rFonts w:ascii="Consolas" w:hAnsi="Consolas" w:cs="Consolas"/>
+          <w:sz w:val="20"/>
+          <w:szCs w:val="20"/>
+        </w:rPr>
+      </w:pPr>
+      <w:proofErr w:type="spellStart"/>
+      <w:r>
+        <w:rPr>
+          <w:rFonts w:ascii="Consolas" w:hAnsi="Consolas" w:cs="Consolas"/>
+          <w:b/>
+          <w:bCs/>
+          <w:color w:val="7F0055"/>
+          <w:sz w:val="20"/>
+          <w:szCs w:val="20"/>
+        </w:rPr>
+        <w:t>public</w:t>
+      </w:r>
+      <w:proofErr w:type="spellEnd"/>
+      <w:r>
+        <w:rPr>
+          <w:rFonts w:ascii="Consolas" w:hAnsi="Consolas" w:cs="Consolas"/>
+          <w:color w:val="000000"/>
+          <w:sz w:val="20"/>
+          <w:szCs w:val="20"/>
+        </w:rPr>
+        <w:t xml:space="preserve"> </w:t>
+      </w:r>
+      <w:proofErr w:type="spellStart"/>
+      <w:r>
+        <w:rPr>
+          <w:rFonts w:ascii="Consolas" w:hAnsi="Consolas" w:cs="Consolas"/>
+          <w:b/>
+          <w:bCs/>
+          <w:color w:val="7F0055"/>
+          <w:sz w:val="20"/>
+          <w:szCs w:val="20"/>
+        </w:rPr>
+        <w:t>class</w:t>
+      </w:r>
+      <w:proofErr w:type="spellEnd"/>
+      <w:r>
+        <w:rPr>
+          <w:rFonts w:ascii="Consolas" w:hAnsi="Consolas" w:cs="Consolas"/>
+          <w:color w:val="000000"/>
+          <w:sz w:val="20"/>
+          <w:szCs w:val="20"/>
+        </w:rPr>
+        <w:t xml:space="preserve"> </w:t>
+      </w:r>
+      <w:proofErr w:type="spellStart"/>
+      <w:r>
+        <w:rPr>
+          <w:rFonts w:ascii="Consolas" w:hAnsi="Consolas" w:cs="Consolas"/>
+          <w:color w:val="000000"/>
+          <w:sz w:val="20"/>
+          <w:szCs w:val="20"/>
+        </w:rPr>
+        <w:t>JulgamentoPrisioneiro</w:t>
+      </w:r>
+      <w:proofErr w:type="spellEnd"/>
+      <w:r>
+        <w:rPr>
+          <w:rFonts w:ascii="Consolas" w:hAnsi="Consolas" w:cs="Consolas"/>
+          <w:color w:val="000000"/>
+          <w:sz w:val="20"/>
+          <w:szCs w:val="20"/>
+        </w:rPr>
+        <w:t xml:space="preserve"> {</w:t>
+      </w:r>
+    </w:p>
+    <w:p>
+      <w:pPr>
+        <w:autoSpaceDE w:val="0"/>
+        <w:autoSpaceDN w:val="0"/>
+        <w:adjustRightInd w:val="0"/>
+        <w:spacing w:after="0" w:line="240" w:lineRule="auto"/>
+        <w:rPr>
+          <w:rFonts w:ascii="Consolas" w:hAnsi="Consolas" w:cs="Consolas"/>
+          <w:sz w:val="20"/>
+          <w:szCs w:val="20"/>
+        </w:rPr>
+      </w:pPr>
+      <w:r>
+        <w:rPr>
+          <w:rFonts w:ascii="Consolas" w:hAnsi="Consolas" w:cs="Consolas"/>
+          <w:color w:val="000000"/>
+          <w:sz w:val="20"/>
+          <w:szCs w:val="20"/>
+        </w:rPr>
+        <w:tab/>
+      </w:r>
+      <w:proofErr w:type="spellStart"/>
+      <w:r>
+        <w:rPr>
+          <w:rFonts w:ascii="Consolas" w:hAnsi="Consolas" w:cs="Consolas"/>
+          <w:b/>
+          <w:bCs/>
+          <w:color w:val="7F0055"/>
+          <w:sz w:val="20"/>
+          <w:szCs w:val="20"/>
+        </w:rPr>
+        <w:t>private</w:t>
+      </w:r>
+      <w:proofErr w:type="spellEnd"/>
+      <w:r>
+        <w:rPr>
+          <w:rFonts w:ascii="Consolas" w:hAnsi="Consolas" w:cs="Consolas"/>
+          <w:color w:val="000000"/>
+          <w:sz w:val="20"/>
+          <w:szCs w:val="20"/>
+        </w:rPr>
+        <w:t xml:space="preserve"> </w:t>
+      </w:r>
+      <w:proofErr w:type="spellStart"/>
+      <w:r>
+        <w:rPr>
+          <w:rFonts w:ascii="Consolas" w:hAnsi="Consolas" w:cs="Consolas"/>
+          <w:b/>
+          <w:bCs/>
+          <w:color w:val="7F0055"/>
+          <w:sz w:val="20"/>
+          <w:szCs w:val="20"/>
+        </w:rPr>
+        <w:t>int</w:t>
+      </w:r>
+      <w:proofErr w:type="spellEnd"/>
+      <w:r>
+        <w:rPr>
+          <w:rFonts w:ascii="Consolas" w:hAnsi="Consolas" w:cs="Consolas"/>
+          <w:color w:val="000000"/>
+          <w:sz w:val="20"/>
+          <w:szCs w:val="20"/>
+        </w:rPr>
+        <w:t xml:space="preserve"> </w:t>
+      </w:r>
+      <w:r>
+        <w:rPr>
+          <w:rFonts w:ascii="Consolas" w:hAnsi="Consolas" w:cs="Consolas"/>
+          <w:color w:val="0000C0"/>
+          <w:sz w:val="20"/>
+          <w:szCs w:val="20"/>
+        </w:rPr>
+        <w:t>PENA_INOCENCIA</w:t>
+      </w:r>
+      <w:r>
+        <w:rPr>
+          <w:rFonts w:ascii="Consolas" w:hAnsi="Consolas" w:cs="Consolas"/>
+          <w:color w:val="000000"/>
+          <w:sz w:val="20"/>
+          <w:szCs w:val="20"/>
+        </w:rPr>
+        <w:t xml:space="preserve"> = 10;</w:t>
+      </w:r>
+    </w:p>
+    <w:p>
+      <w:pPr>
+        <w:autoSpaceDE w:val="0"/>
+        <w:autoSpaceDN w:val="0"/>
+        <w:adjustRightInd w:val="0"/>
+        <w:spacing w:after="0" w:line="240" w:lineRule="auto"/>
+        <w:rPr>
+          <w:rFonts w:ascii="Consolas" w:hAnsi="Consolas" w:cs="Consolas"/>
+          <w:sz w:val="20"/>
+          <w:szCs w:val="20"/>
+        </w:rPr>
+      </w:pPr>
+      <w:r>
+        <w:rPr>
+          <w:rFonts w:ascii="Consolas" w:hAnsi="Consolas" w:cs="Consolas"/>
+          <w:color w:val="000000"/>
+          <w:sz w:val="20"/>
+          <w:szCs w:val="20"/>
+        </w:rPr>
+        <w:tab/>
+      </w:r>
+      <w:proofErr w:type="spellStart"/>
+      <w:r>
+        <w:rPr>
+          <w:rFonts w:ascii="Consolas" w:hAnsi="Consolas" w:cs="Consolas"/>
+          <w:b/>
+          <w:bCs/>
+          <w:color w:val="7F0055"/>
+          <w:sz w:val="20"/>
+          <w:szCs w:val="20"/>
+        </w:rPr>
+        <w:t>private</w:t>
+      </w:r>
+      <w:proofErr w:type="spellEnd"/>
+      <w:r>
+        <w:rPr>
+          <w:rFonts w:ascii="Consolas" w:hAnsi="Consolas" w:cs="Consolas"/>
+          <w:color w:val="000000"/>
+          <w:sz w:val="20"/>
+          <w:szCs w:val="20"/>
+        </w:rPr>
+        <w:t xml:space="preserve"> </w:t>
+      </w:r>
+      <w:proofErr w:type="spellStart"/>
+      <w:r>
+        <w:rPr>
+          <w:rFonts w:ascii="Consolas" w:hAnsi="Consolas" w:cs="Consolas"/>
+          <w:b/>
+          <w:bCs/>
+          <w:color w:val="7F0055"/>
+          <w:sz w:val="20"/>
+          <w:szCs w:val="20"/>
+        </w:rPr>
+        <w:t>int</w:t>
+      </w:r>
+      <w:proofErr w:type="spellEnd"/>
+      <w:r>
+        <w:rPr>
+          <w:rFonts w:ascii="Consolas" w:hAnsi="Consolas" w:cs="Consolas"/>
+          <w:color w:val="000000"/>
+          <w:sz w:val="20"/>
+          <w:szCs w:val="20"/>
+        </w:rPr>
+        <w:t xml:space="preserve"> </w:t>
+      </w:r>
+      <w:r>
+        <w:rPr>
+          <w:rFonts w:ascii="Consolas" w:hAnsi="Consolas" w:cs="Consolas"/>
+          <w:color w:val="0000C0"/>
+          <w:sz w:val="20"/>
+          <w:szCs w:val="20"/>
+        </w:rPr>
+        <w:t>PENA_CONDICAO_MUTUA</w:t>
+      </w:r>
+      <w:r>
+        <w:rPr>
+          <w:rFonts w:ascii="Consolas" w:hAnsi="Consolas" w:cs="Consolas"/>
+          <w:color w:val="000000"/>
+          <w:sz w:val="20"/>
+          <w:szCs w:val="20"/>
+        </w:rPr>
+        <w:t xml:space="preserve"> = 15;</w:t>
+      </w:r>
+    </w:p>
+    <w:p>
+      <w:pPr>
+        <w:autoSpaceDE w:val="0"/>
+        <w:autoSpaceDN w:val="0"/>
+        <w:adjustRightInd w:val="0"/>
+        <w:spacing w:after="0" w:line="240" w:lineRule="auto"/>
+        <w:rPr>
+          <w:rFonts w:ascii="Consolas" w:hAnsi="Consolas" w:cs="Consolas"/>
+          <w:sz w:val="20"/>
+          <w:szCs w:val="20"/>
+        </w:rPr>
+      </w:pPr>
+      <w:r>
+        <w:rPr>
+          <w:rFonts w:ascii="Consolas" w:hAnsi="Consolas" w:cs="Consolas"/>
+          <w:color w:val="000000"/>
+          <w:sz w:val="20"/>
+          <w:szCs w:val="20"/>
+        </w:rPr>
+        <w:tab/>
+      </w:r>
+      <w:proofErr w:type="spellStart"/>
+      <w:r>
+        <w:rPr>
+          <w:rFonts w:ascii="Consolas" w:hAnsi="Consolas" w:cs="Consolas"/>
+          <w:b/>
+          <w:bCs/>
+          <w:color w:val="7F0055"/>
+          <w:sz w:val="20"/>
+          <w:szCs w:val="20"/>
+        </w:rPr>
+        <w:t>private</w:t>
+      </w:r>
+      <w:proofErr w:type="spellEnd"/>
+      <w:r>
+        <w:rPr>
+          <w:rFonts w:ascii="Consolas" w:hAnsi="Consolas" w:cs="Consolas"/>
+          <w:color w:val="000000"/>
+          <w:sz w:val="20"/>
+          <w:szCs w:val="20"/>
+        </w:rPr>
+        <w:t xml:space="preserve"> </w:t>
+      </w:r>
+      <w:proofErr w:type="spellStart"/>
+      <w:r>
+        <w:rPr>
+          <w:rFonts w:ascii="Consolas" w:hAnsi="Consolas" w:cs="Consolas"/>
+          <w:b/>
+          <w:bCs/>
+          <w:color w:val="7F0055"/>
+          <w:sz w:val="20"/>
+          <w:szCs w:val="20"/>
+        </w:rPr>
+        <w:t>int</w:t>
+      </w:r>
+      <w:proofErr w:type="spellEnd"/>
+      <w:r>
+        <w:rPr>
+          <w:rFonts w:ascii="Consolas" w:hAnsi="Consolas" w:cs="Consolas"/>
+          <w:color w:val="000000"/>
+          <w:sz w:val="20"/>
+          <w:szCs w:val="20"/>
+        </w:rPr>
+        <w:t xml:space="preserve"> </w:t>
+      </w:r>
+      <w:r>
+        <w:rPr>
+          <w:rFonts w:ascii="Consolas" w:hAnsi="Consolas" w:cs="Consolas"/>
+          <w:color w:val="0000C0"/>
+          <w:sz w:val="20"/>
+          <w:szCs w:val="20"/>
+        </w:rPr>
+        <w:t>PENA_CONDENACAO_INDIVIDUAL</w:t>
+      </w:r>
+      <w:r>
+        <w:rPr>
+          <w:rFonts w:ascii="Consolas" w:hAnsi="Consolas" w:cs="Consolas"/>
+          <w:color w:val="000000"/>
+          <w:sz w:val="20"/>
+          <w:szCs w:val="20"/>
+        </w:rPr>
+        <w:t xml:space="preserve"> = 10;</w:t>
+      </w:r>
+    </w:p>
+    <w:p>
+      <w:pPr>
+        <w:autoSpaceDE w:val="0"/>
+        <w:autoSpaceDN w:val="0"/>
+        <w:adjustRightInd w:val="0"/>
+        <w:spacing w:after="0" w:line="240" w:lineRule="auto"/>
+        <w:rPr>
+          <w:rFonts w:ascii="Consolas" w:hAnsi="Consolas" w:cs="Consolas"/>
+          <w:sz w:val="20"/>
+          <w:szCs w:val="20"/>
+        </w:rPr>
+      </w:pPr>
+      <w:r>
+        <w:rPr>
+          <w:rFonts w:ascii="Consolas" w:hAnsi="Consolas" w:cs="Consolas"/>
+          <w:color w:val="000000"/>
+          <w:sz w:val="20"/>
+          <w:szCs w:val="20"/>
+        </w:rPr>
+        <w:tab/>
+      </w:r>
+      <w:proofErr w:type="spellStart"/>
+      <w:r>
+        <w:rPr>
+          <w:rFonts w:ascii="Consolas" w:hAnsi="Consolas" w:cs="Consolas"/>
+          <w:b/>
+          <w:bCs/>
+          <w:color w:val="7F0055"/>
+          <w:sz w:val="20"/>
+          <w:szCs w:val="20"/>
+        </w:rPr>
+        <w:t>private</w:t>
+      </w:r>
+      <w:proofErr w:type="spellEnd"/>
+      <w:r>
+        <w:rPr>
+          <w:rFonts w:ascii="Consolas" w:hAnsi="Consolas" w:cs="Consolas"/>
+          <w:color w:val="000000"/>
+          <w:sz w:val="20"/>
+          <w:szCs w:val="20"/>
+        </w:rPr>
+        <w:t xml:space="preserve"> </w:t>
+      </w:r>
+      <w:proofErr w:type="spellStart"/>
+      <w:r>
+        <w:rPr>
+          <w:rFonts w:ascii="Consolas" w:hAnsi="Consolas" w:cs="Consolas"/>
+          <w:b/>
+          <w:bCs/>
+          <w:color w:val="7F0055"/>
+          <w:sz w:val="20"/>
+          <w:szCs w:val="20"/>
+        </w:rPr>
+        <w:t>int</w:t>
+      </w:r>
+      <w:proofErr w:type="spellEnd"/>
+      <w:r>
+        <w:rPr>
+          <w:rFonts w:ascii="Consolas" w:hAnsi="Consolas" w:cs="Consolas"/>
+          <w:color w:val="000000"/>
+          <w:sz w:val="20"/>
+          <w:szCs w:val="20"/>
+        </w:rPr>
+        <w:t xml:space="preserve"> </w:t>
+      </w:r>
+      <w:r>
+        <w:rPr>
+          <w:rFonts w:ascii="Consolas" w:hAnsi="Consolas" w:cs="Consolas"/>
+          <w:color w:val="0000C0"/>
+          <w:sz w:val="20"/>
+          <w:szCs w:val="20"/>
+        </w:rPr>
+        <w:t>PENA_CONDICAO_CUMPLICES</w:t>
+      </w:r>
+      <w:r>
+        <w:rPr>
+          <w:rFonts w:ascii="Consolas" w:hAnsi="Consolas" w:cs="Consolas"/>
+          <w:color w:val="000000"/>
+          <w:sz w:val="20"/>
+          <w:szCs w:val="20"/>
+        </w:rPr>
+        <w:t xml:space="preserve"> = 11;</w:t>
+      </w:r>
+    </w:p>
+    <w:p>
+      <w:pPr>
+        <w:autoSpaceDE w:val="0"/>
+        <w:autoSpaceDN w:val="0"/>
+        <w:adjustRightInd w:val="0"/>
+        <w:spacing w:after="0" w:line="240" w:lineRule="auto"/>
+        <w:rPr>
+          <w:rFonts w:ascii="Consolas" w:hAnsi="Consolas" w:cs="Consolas"/>
+          <w:sz w:val="20"/>
+          <w:szCs w:val="20"/>
+        </w:rPr>
+      </w:pPr>
+      <w:r>
+        <w:rPr>
+          <w:rFonts w:ascii="Consolas" w:hAnsi="Consolas" w:cs="Consolas"/>
+          <w:color w:val="000000"/>
+          <w:sz w:val="20"/>
+          <w:szCs w:val="20"/>
+        </w:rPr>
+        <w:tab/>
+      </w:r>
+    </w:p>
+    <w:p>
+      <w:pPr>
+        <w:autoSpaceDE w:val="0"/>
+        <w:autoSpaceDN w:val="0"/>
+        <w:adjustRightInd w:val="0"/>
+        <w:spacing w:after="0" w:line="240" w:lineRule="auto"/>
+        <w:rPr>
+          <w:rFonts w:ascii="Consolas" w:hAnsi="Consolas" w:cs="Consolas"/>
+          <w:sz w:val="20"/>
+          <w:szCs w:val="20"/>
+        </w:rPr>
+      </w:pPr>
+      <w:r>
+        <w:rPr>
+          <w:rFonts w:ascii="Consolas" w:hAnsi="Consolas" w:cs="Consolas"/>
+          <w:color w:val="000000"/>
+          <w:sz w:val="20"/>
+          <w:szCs w:val="20"/>
+        </w:rPr>
+        <w:tab/>
+      </w:r>
+    </w:p>
+    <w:p>
+      <w:pPr>
+        <w:autoSpaceDE w:val="0"/>
+        <w:autoSpaceDN w:val="0"/>
+        <w:adjustRightInd w:val="0"/>
+        <w:spacing w:after="0" w:line="240" w:lineRule="auto"/>
+        <w:rPr>
+          <w:rFonts w:ascii="Consolas" w:hAnsi="Consolas" w:cs="Consolas"/>
+          <w:sz w:val="20"/>
+          <w:szCs w:val="20"/>
+        </w:rPr>
+      </w:pPr>
+      <w:r>
+        <w:rPr>
+          <w:rFonts w:ascii="Consolas" w:hAnsi="Consolas" w:cs="Consolas"/>
+          <w:color w:val="000000"/>
+          <w:sz w:val="20"/>
+          <w:szCs w:val="20"/>
+        </w:rPr>
+        <w:tab/>
+      </w:r>
+      <w:proofErr w:type="spellStart"/>
+      <w:r>
+        <w:rPr>
+          <w:rFonts w:ascii="Consolas" w:hAnsi="Consolas" w:cs="Consolas"/>
+          <w:b/>
+          <w:bCs/>
+          <w:color w:val="7F0055"/>
+          <w:sz w:val="20"/>
+          <w:szCs w:val="20"/>
+        </w:rPr>
+        <w:t>public</w:t>
+      </w:r>
+      <w:proofErr w:type="spellEnd"/>
+      <w:r>
+        <w:rPr>
+          <w:rFonts w:ascii="Consolas" w:hAnsi="Consolas" w:cs="Consolas"/>
+          <w:color w:val="000000"/>
+          <w:sz w:val="20"/>
+          <w:szCs w:val="20"/>
+        </w:rPr>
+        <w:t xml:space="preserve"> </w:t>
+      </w:r>
+      <w:proofErr w:type="spellStart"/>
+      <w:r>
+        <w:rPr>
+          <w:rFonts w:ascii="Consolas" w:hAnsi="Consolas" w:cs="Consolas"/>
+          <w:b/>
+          <w:bCs/>
+          <w:color w:val="7F0055"/>
+          <w:sz w:val="20"/>
+          <w:szCs w:val="20"/>
+        </w:rPr>
+        <w:t>int</w:t>
+      </w:r>
+      <w:proofErr w:type="spellEnd"/>
+      <w:r>
+        <w:rPr>
+          <w:rFonts w:ascii="Consolas" w:hAnsi="Consolas" w:cs="Consolas"/>
+          <w:color w:val="000000"/>
+          <w:sz w:val="20"/>
+          <w:szCs w:val="20"/>
+        </w:rPr>
+        <w:t xml:space="preserve"> </w:t>
+      </w:r>
+      <w:proofErr w:type="spellStart"/>
+      <w:proofErr w:type="gramStart"/>
+      <w:r>
+        <w:rPr>
+          <w:rFonts w:ascii="Consolas" w:hAnsi="Consolas" w:cs="Consolas"/>
+          <w:color w:val="000000"/>
+          <w:sz w:val="20"/>
+          <w:szCs w:val="20"/>
+        </w:rPr>
+        <w:t>calculaPena</w:t>
+      </w:r>
+      <w:proofErr w:type="spellEnd"/>
+      <w:r>
+        <w:rPr>
+          <w:rFonts w:ascii="Consolas" w:hAnsi="Consolas" w:cs="Consolas"/>
+          <w:color w:val="000000"/>
+          <w:sz w:val="20"/>
+          <w:szCs w:val="20"/>
+        </w:rPr>
+        <w:t>(</w:t>
+      </w:r>
+      <w:proofErr w:type="gramEnd"/>
+      <w:r>
+        <w:rPr>
+          <w:rFonts w:ascii="Consolas" w:hAnsi="Consolas" w:cs="Consolas"/>
+          <w:color w:val="000000"/>
+          <w:sz w:val="20"/>
+          <w:szCs w:val="20"/>
+        </w:rPr>
+        <w:t xml:space="preserve">Resposta </w:t>
+      </w:r>
+      <w:proofErr w:type="spellStart"/>
+      <w:r>
+        <w:rPr>
+          <w:rFonts w:ascii="Consolas" w:hAnsi="Consolas" w:cs="Consolas"/>
+          <w:color w:val="6A3E3E"/>
+          <w:sz w:val="20"/>
+          <w:szCs w:val="20"/>
+        </w:rPr>
+        <w:t>respostaPrisioneiroA</w:t>
+      </w:r>
+      <w:proofErr w:type="spellEnd"/>
+      <w:r>
+        <w:rPr>
+          <w:rFonts w:ascii="Consolas" w:hAnsi="Consolas" w:cs="Consolas"/>
+          <w:color w:val="000000"/>
+          <w:sz w:val="20"/>
+          <w:szCs w:val="20"/>
+        </w:rPr>
+        <w:t xml:space="preserve">, Resposta </w:t>
+      </w:r>
+      <w:proofErr w:type="spellStart"/>
+      <w:r>
+        <w:rPr>
+          <w:rFonts w:ascii="Consolas" w:hAnsi="Consolas" w:cs="Consolas"/>
+          <w:color w:val="6A3E3E"/>
+          <w:sz w:val="20"/>
+          <w:szCs w:val="20"/>
+        </w:rPr>
+        <w:t>respostaPrisioneiroB</w:t>
+      </w:r>
+      <w:proofErr w:type="spellEnd"/>
+      <w:r>
+        <w:rPr>
+          <w:rFonts w:ascii="Consolas" w:hAnsi="Consolas" w:cs="Consolas"/>
+          <w:color w:val="000000"/>
+          <w:sz w:val="20"/>
+          <w:szCs w:val="20"/>
+        </w:rPr>
+        <w:t>) {</w:t>
+      </w:r>
+    </w:p>
+    <w:p>
+      <w:pPr>
+        <w:autoSpaceDE w:val="0"/>
+        <w:autoSpaceDN w:val="0"/>
+        <w:adjustRightInd w:val="0"/>
+        <w:spacing w:after="0" w:line="240" w:lineRule="auto"/>
+        <w:rPr>
+          <w:rFonts w:ascii="Consolas" w:hAnsi="Consolas" w:cs="Consolas"/>
+          <w:sz w:val="20"/>
+          <w:szCs w:val="20"/>
+        </w:rPr>
+      </w:pPr>
+      <w:r>
+        <w:rPr>
+          <w:rFonts w:ascii="Consolas" w:hAnsi="Consolas" w:cs="Consolas"/>
+          <w:color w:val="000000"/>
+          <w:sz w:val="20"/>
+          <w:szCs w:val="20"/>
+        </w:rPr>
+        <w:tab/>
+        <w:t xml:space="preserve">      </w:t>
+      </w:r>
+      <w:proofErr w:type="spellStart"/>
+      <w:r>
+        <w:rPr>
+          <w:rFonts w:ascii="Consolas" w:hAnsi="Consolas" w:cs="Consolas"/>
+          <w:b/>
+          <w:bCs/>
+          <w:color w:val="7F0055"/>
+          <w:sz w:val="20"/>
+          <w:szCs w:val="20"/>
+        </w:rPr>
+        <w:t>if</w:t>
+      </w:r>
+      <w:proofErr w:type="spellEnd"/>
+      <w:r>
+        <w:rPr>
+          <w:rFonts w:ascii="Consolas" w:hAnsi="Consolas" w:cs="Consolas"/>
+          <w:color w:val="000000"/>
+          <w:sz w:val="20"/>
+          <w:szCs w:val="20"/>
+        </w:rPr>
+        <w:t xml:space="preserve"> (</w:t>
+      </w:r>
+      <w:proofErr w:type="spellStart"/>
+      <w:r>
+        <w:rPr>
+          <w:rFonts w:ascii="Consolas" w:hAnsi="Consolas" w:cs="Consolas"/>
+          <w:color w:val="6A3E3E"/>
+          <w:sz w:val="20"/>
+          <w:szCs w:val="20"/>
+        </w:rPr>
+        <w:t>respostaPrisioneiroA</w:t>
+      </w:r>
+      <w:proofErr w:type="spellEnd"/>
+      <w:r>
+        <w:rPr>
+          <w:rFonts w:ascii="Consolas" w:hAnsi="Consolas" w:cs="Consolas"/>
+          <w:color w:val="000000"/>
+          <w:sz w:val="20"/>
+          <w:szCs w:val="20"/>
+        </w:rPr>
+        <w:t xml:space="preserve"> == </w:t>
+      </w:r>
+      <w:proofErr w:type="spellStart"/>
+      <w:r>
+        <w:rPr>
+          <w:rFonts w:ascii="Consolas" w:hAnsi="Consolas" w:cs="Consolas"/>
+          <w:color w:val="000000"/>
+          <w:sz w:val="20"/>
+          <w:szCs w:val="20"/>
+        </w:rPr>
+        <w:t>Resposta.</w:t>
+      </w:r>
+      <w:r>
+        <w:rPr>
+          <w:rFonts w:ascii="Consolas" w:hAnsi="Consolas" w:cs="Consolas"/>
+          <w:b/>
+          <w:bCs/>
+          <w:i/>
+          <w:iCs/>
+          <w:color w:val="0000C0"/>
+          <w:sz w:val="20"/>
+          <w:szCs w:val="20"/>
+        </w:rPr>
+        <w:t>DELACAO</w:t>
+      </w:r>
+      <w:proofErr w:type="spellEnd"/>
+      <w:r>
+        <w:rPr>
+          <w:rFonts w:ascii="Consolas" w:hAnsi="Consolas" w:cs="Consolas"/>
+          <w:color w:val="000000"/>
+          <w:sz w:val="20"/>
+          <w:szCs w:val="20"/>
+        </w:rPr>
+        <w:t>) {</w:t>
+      </w:r>
+    </w:p>
+    <w:p>
+      <w:pPr>
+        <w:autoSpaceDE w:val="0"/>
+        <w:autoSpaceDN w:val="0"/>
+        <w:adjustRightInd w:val="0"/>
+        <w:spacing w:after="0" w:line="240" w:lineRule="auto"/>
+        <w:rPr>
+          <w:rFonts w:ascii="Consolas" w:hAnsi="Consolas" w:cs="Consolas"/>
+          <w:sz w:val="20"/>
+          <w:szCs w:val="20"/>
+        </w:rPr>
+      </w:pPr>
+      <w:r>
+        <w:rPr>
+          <w:rFonts w:ascii="Consolas" w:hAnsi="Consolas" w:cs="Consolas"/>
+          <w:color w:val="000000"/>
+          <w:sz w:val="20"/>
+          <w:szCs w:val="20"/>
+        </w:rPr>
+        <w:tab/>
+        <w:t xml:space="preserve">          </w:t>
+      </w:r>
+      <w:proofErr w:type="spellStart"/>
+      <w:r>
+        <w:rPr>
+          <w:rFonts w:ascii="Consolas" w:hAnsi="Consolas" w:cs="Consolas"/>
+          <w:b/>
+          <w:bCs/>
+          <w:color w:val="7F0055"/>
+          <w:sz w:val="20"/>
+          <w:szCs w:val="20"/>
+        </w:rPr>
+        <w:t>if</w:t>
+      </w:r>
+      <w:proofErr w:type="spellEnd"/>
+      <w:r>
+        <w:rPr>
+          <w:rFonts w:ascii="Consolas" w:hAnsi="Consolas" w:cs="Consolas"/>
+          <w:color w:val="000000"/>
+          <w:sz w:val="20"/>
+          <w:szCs w:val="20"/>
+        </w:rPr>
+        <w:t xml:space="preserve"> (</w:t>
+      </w:r>
+      <w:proofErr w:type="spellStart"/>
+      <w:r>
+        <w:rPr>
+          <w:rFonts w:ascii="Consolas" w:hAnsi="Consolas" w:cs="Consolas"/>
+          <w:color w:val="6A3E3E"/>
+          <w:sz w:val="20"/>
+          <w:szCs w:val="20"/>
+        </w:rPr>
+        <w:t>respostaPrisioneiroB</w:t>
+      </w:r>
+      <w:proofErr w:type="spellEnd"/>
+      <w:r>
+        <w:rPr>
+          <w:rFonts w:ascii="Consolas" w:hAnsi="Consolas" w:cs="Consolas"/>
+          <w:color w:val="000000"/>
+          <w:sz w:val="20"/>
+          <w:szCs w:val="20"/>
+        </w:rPr>
+        <w:t xml:space="preserve"> == </w:t>
+      </w:r>
+      <w:proofErr w:type="spellStart"/>
+      <w:r>
+        <w:rPr>
+          <w:rFonts w:ascii="Consolas" w:hAnsi="Consolas" w:cs="Consolas"/>
+          <w:color w:val="000000"/>
+          <w:sz w:val="20"/>
+          <w:szCs w:val="20"/>
+        </w:rPr>
+        <w:t>Resposta.</w:t>
+      </w:r>
+      <w:r>
+        <w:rPr>
+          <w:rFonts w:ascii="Consolas" w:hAnsi="Consolas" w:cs="Consolas"/>
+          <w:b/>
+          <w:bCs/>
+          <w:i/>
+          <w:iCs/>
+          <w:color w:val="0000C0"/>
+          <w:sz w:val="20"/>
+          <w:szCs w:val="20"/>
+        </w:rPr>
+        <w:t>DELACAO</w:t>
+      </w:r>
+      <w:proofErr w:type="spellEnd"/>
+      <w:r>
+        <w:rPr>
+          <w:rFonts w:ascii="Consolas" w:hAnsi="Consolas" w:cs="Consolas"/>
+          <w:color w:val="000000"/>
+          <w:sz w:val="20"/>
+          <w:szCs w:val="20"/>
+        </w:rPr>
+        <w:t>) {</w:t>
+      </w:r>
+    </w:p>
+    <w:p>
+      <w:pPr>
+        <w:autoSpaceDE w:val="0"/>
+        <w:autoSpaceDN w:val="0"/>
+        <w:adjustRightInd w:val="0"/>
+        <w:spacing w:after="0" w:line="240" w:lineRule="auto"/>
+        <w:rPr>
+          <w:rFonts w:ascii="Consolas" w:hAnsi="Consolas" w:cs="Consolas"/>
+          <w:sz w:val="20"/>
+          <w:szCs w:val="20"/>
+        </w:rPr>
+      </w:pPr>
+      <w:r>
+        <w:rPr>
+          <w:rFonts w:ascii="Consolas" w:hAnsi="Consolas" w:cs="Consolas"/>
+          <w:color w:val="000000"/>
+          <w:sz w:val="20"/>
+          <w:szCs w:val="20"/>
+        </w:rPr>
+        <w:tab/>
+        <w:t xml:space="preserve">            </w:t>
+      </w:r>
+      <w:proofErr w:type="spellStart"/>
+      <w:r>
+        <w:rPr>
+          <w:rFonts w:ascii="Consolas" w:hAnsi="Consolas" w:cs="Consolas"/>
+          <w:b/>
+          <w:bCs/>
+          <w:color w:val="7F0055"/>
+          <w:sz w:val="20"/>
+          <w:szCs w:val="20"/>
+        </w:rPr>
+        <w:t>return</w:t>
+      </w:r>
+      <w:proofErr w:type="spellEnd"/>
+      <w:r>
+        <w:rPr>
+          <w:rFonts w:ascii="Consolas" w:hAnsi="Consolas" w:cs="Consolas"/>
+          <w:color w:val="000000"/>
+          <w:sz w:val="20"/>
+          <w:szCs w:val="20"/>
+        </w:rPr>
+        <w:t xml:space="preserve"> </w:t>
+      </w:r>
+      <w:r>
+        <w:rPr>
+          <w:rFonts w:ascii="Consolas" w:hAnsi="Consolas" w:cs="Consolas"/>
+          <w:color w:val="0000C0"/>
+          <w:sz w:val="20"/>
+          <w:szCs w:val="20"/>
+        </w:rPr>
+        <w:t>PENA_CONDICAO_MUTUA</w:t>
+      </w:r>
+      <w:r>
+        <w:rPr>
+          <w:rFonts w:ascii="Consolas" w:hAnsi="Consolas" w:cs="Consolas"/>
+          <w:color w:val="000000"/>
+          <w:sz w:val="20"/>
+          <w:szCs w:val="20"/>
+        </w:rPr>
+        <w:t>;</w:t>
+      </w:r>
+    </w:p>
+    <w:p>
+      <w:pPr>
+        <w:autoSpaceDE w:val="0"/>
+        <w:autoSpaceDN w:val="0"/>
+        <w:adjustRightInd w:val="0"/>
+        <w:spacing w:after="0" w:line="240" w:lineRule="auto"/>
+        <w:rPr>
+          <w:rFonts w:ascii="Consolas" w:hAnsi="Consolas" w:cs="Consolas"/>
+          <w:sz w:val="20"/>
+          <w:szCs w:val="20"/>
+          <w:lang w:val="en-US"/>
+        </w:rPr>
+      </w:pPr>
+      <w:r>
+        <w:rPr>
+          <w:rFonts w:ascii="Consolas" w:hAnsi="Consolas" w:cs="Consolas"/>
+          <w:color w:val="000000"/>
+          <w:sz w:val="20"/>
+          <w:szCs w:val="20"/>
+        </w:rPr>
+        <w:tab/>
+        <w:t xml:space="preserve">          </w:t>
+      </w:r>
+      <w:r>
+        <w:rPr>
+          <w:rFonts w:ascii="Consolas" w:hAnsi="Consolas" w:cs="Consolas"/>
+          <w:color w:val="000000"/>
+          <w:sz w:val="20"/>
+          <w:szCs w:val="20"/>
+          <w:lang w:val="en-US"/>
+        </w:rPr>
+        <w:t xml:space="preserve">} </w:t>
+      </w:r>
+      <w:r>
+        <w:rPr>
+          <w:rFonts w:ascii="Consolas" w:hAnsi="Consolas" w:cs="Consolas"/>
+          <w:b/>
+          <w:bCs/>
+          <w:color w:val="7F0055"/>
+          <w:sz w:val="20"/>
+          <w:szCs w:val="20"/>
+          <w:lang w:val="en-US"/>
+        </w:rPr>
+        <w:t>else</w:t>
+      </w:r>
+      <w:r>
+        <w:rPr>
+          <w:rFonts w:ascii="Consolas" w:hAnsi="Consolas" w:cs="Consolas"/>
+          <w:color w:val="000000"/>
+          <w:sz w:val="20"/>
+          <w:szCs w:val="20"/>
+          <w:lang w:val="en-US"/>
+        </w:rPr>
+        <w:t xml:space="preserve"> {</w:t>
+      </w:r>
+    </w:p>
+    <w:p>
+      <w:pPr>
+        <w:autoSpaceDE w:val="0"/>
+        <w:autoSpaceDN w:val="0"/>
+        <w:adjustRightInd w:val="0"/>
+        <w:spacing w:after="0" w:line="240" w:lineRule="auto"/>
+        <w:rPr>
+          <w:rFonts w:ascii="Consolas" w:hAnsi="Consolas" w:cs="Consolas"/>
+          <w:sz w:val="20"/>
+          <w:szCs w:val="20"/>
+          <w:lang w:val="en-US"/>
+        </w:rPr>
+      </w:pPr>
+      <w:r>
+        <w:rPr>
+          <w:rFonts w:ascii="Consolas" w:hAnsi="Consolas" w:cs="Consolas"/>
+          <w:color w:val="000000"/>
+          <w:sz w:val="20"/>
+          <w:szCs w:val="20"/>
+          <w:lang w:val="en-US"/>
+        </w:rPr>
+        <w:tab/>
+        <w:t xml:space="preserve">                 </w:t>
+      </w:r>
+      <w:r>
+        <w:rPr>
+          <w:rFonts w:ascii="Consolas" w:hAnsi="Consolas" w:cs="Consolas"/>
+          <w:b/>
+          <w:bCs/>
+          <w:color w:val="7F0055"/>
+          <w:sz w:val="20"/>
+          <w:szCs w:val="20"/>
+          <w:lang w:val="en-US"/>
+        </w:rPr>
+        <w:t>return</w:t>
+      </w:r>
+      <w:r>
+        <w:rPr>
+          <w:rFonts w:ascii="Consolas" w:hAnsi="Consolas" w:cs="Consolas"/>
+          <w:color w:val="000000"/>
+          <w:sz w:val="20"/>
+          <w:szCs w:val="20"/>
+          <w:lang w:val="en-US"/>
+        </w:rPr>
+        <w:t xml:space="preserve"> </w:t>
+      </w:r>
+      <w:r>
+        <w:rPr>
+          <w:rFonts w:ascii="Consolas" w:hAnsi="Consolas" w:cs="Consolas"/>
+          <w:color w:val="0000C0"/>
+          <w:sz w:val="20"/>
+          <w:szCs w:val="20"/>
+          <w:lang w:val="en-US"/>
+        </w:rPr>
+        <w:t>PENA_INOCENCIA</w:t>
+      </w:r>
+      <w:r>
+        <w:rPr>
+          <w:rFonts w:ascii="Consolas" w:hAnsi="Consolas" w:cs="Consolas"/>
+          <w:color w:val="000000"/>
+          <w:sz w:val="20"/>
+          <w:szCs w:val="20"/>
+          <w:lang w:val="en-US"/>
+        </w:rPr>
+        <w:t>;</w:t>
+      </w:r>
+    </w:p>
+    <w:p>
+      <w:pPr>
+        <w:autoSpaceDE w:val="0"/>
+        <w:autoSpaceDN w:val="0"/>
+        <w:adjustRightInd w:val="0"/>
+        <w:spacing w:after="0" w:line="240" w:lineRule="auto"/>
+        <w:rPr>
+          <w:rFonts w:ascii="Consolas" w:hAnsi="Consolas" w:cs="Consolas"/>
+          <w:sz w:val="20"/>
+          <w:szCs w:val="20"/>
+          <w:lang w:val="en-US"/>
+        </w:rPr>
+      </w:pPr>
+      <w:r>
+        <w:rPr>
+          <w:rFonts w:ascii="Consolas" w:hAnsi="Consolas" w:cs="Consolas"/>
+          <w:color w:val="000000"/>
+          <w:sz w:val="20"/>
+          <w:szCs w:val="20"/>
+          <w:lang w:val="en-US"/>
+        </w:rPr>
+        <w:tab/>
+        <w:t xml:space="preserve">                 }</w:t>
+      </w:r>
+    </w:p>
+    <w:p>
+      <w:pPr>
+        <w:autoSpaceDE w:val="0"/>
+        <w:autoSpaceDN w:val="0"/>
+        <w:adjustRightInd w:val="0"/>
+        <w:spacing w:after="0" w:line="240" w:lineRule="auto"/>
+        <w:rPr>
+          <w:rFonts w:ascii="Consolas" w:hAnsi="Consolas" w:cs="Consolas"/>
+          <w:sz w:val="20"/>
+          <w:szCs w:val="20"/>
+          <w:lang w:val="en-US"/>
+        </w:rPr>
+      </w:pPr>
+      <w:r>
+        <w:rPr>
+          <w:rFonts w:ascii="Consolas" w:hAnsi="Consolas" w:cs="Consolas"/>
+          <w:color w:val="000000"/>
+          <w:sz w:val="20"/>
+          <w:szCs w:val="20"/>
+          <w:lang w:val="en-US"/>
+        </w:rPr>
+        <w:tab/>
+        <w:t xml:space="preserve">       } </w:t>
+      </w:r>
+      <w:r>
+        <w:rPr>
+          <w:rFonts w:ascii="Consolas" w:hAnsi="Consolas" w:cs="Consolas"/>
+          <w:b/>
+          <w:bCs/>
+          <w:color w:val="7F0055"/>
+          <w:sz w:val="20"/>
+          <w:szCs w:val="20"/>
+          <w:lang w:val="en-US"/>
+        </w:rPr>
+        <w:t>else</w:t>
+      </w:r>
+      <w:r>
+        <w:rPr>
+          <w:rFonts w:ascii="Consolas" w:hAnsi="Consolas" w:cs="Consolas"/>
+          <w:color w:val="000000"/>
+          <w:sz w:val="20"/>
+          <w:szCs w:val="20"/>
+          <w:lang w:val="en-US"/>
+        </w:rPr>
+        <w:t xml:space="preserve"> {</w:t>
+      </w:r>
+    </w:p>
+    <w:p>
+      <w:pPr>
+        <w:autoSpaceDE w:val="0"/>
+        <w:autoSpaceDN w:val="0"/>
+        <w:adjustRightInd w:val="0"/>
+        <w:spacing w:after="0" w:line="240" w:lineRule="auto"/>
+        <w:rPr>
+          <w:rFonts w:ascii="Consolas" w:hAnsi="Consolas" w:cs="Consolas"/>
+          <w:sz w:val="20"/>
+          <w:szCs w:val="20"/>
+        </w:rPr>
+      </w:pPr>
+      <w:r>
+        <w:rPr>
+          <w:rFonts w:ascii="Consolas" w:hAnsi="Consolas" w:cs="Consolas"/>
+          <w:color w:val="000000"/>
+          <w:sz w:val="20"/>
+          <w:szCs w:val="20"/>
+          <w:lang w:val="en-US"/>
+        </w:rPr>
+        <w:tab/>
+        <w:t xml:space="preserve">                </w:t>
+      </w:r>
+      <w:proofErr w:type="spellStart"/>
+      <w:r>
+        <w:rPr>
+          <w:rFonts w:ascii="Consolas" w:hAnsi="Consolas" w:cs="Consolas"/>
+          <w:b/>
+          <w:bCs/>
+          <w:color w:val="7F0055"/>
+          <w:sz w:val="20"/>
+          <w:szCs w:val="20"/>
+        </w:rPr>
+        <w:t>if</w:t>
+      </w:r>
+      <w:proofErr w:type="spellEnd"/>
+      <w:r>
+        <w:rPr>
+          <w:rFonts w:ascii="Consolas" w:hAnsi="Consolas" w:cs="Consolas"/>
+          <w:color w:val="000000"/>
+          <w:sz w:val="20"/>
+          <w:szCs w:val="20"/>
+        </w:rPr>
+        <w:t xml:space="preserve"> (</w:t>
+      </w:r>
+      <w:proofErr w:type="spellStart"/>
+      <w:r>
+        <w:rPr>
+          <w:rFonts w:ascii="Consolas" w:hAnsi="Consolas" w:cs="Consolas"/>
+          <w:color w:val="6A3E3E"/>
+          <w:sz w:val="20"/>
+          <w:szCs w:val="20"/>
+        </w:rPr>
+        <w:t>respostaPrisioneiroB</w:t>
+      </w:r>
+      <w:proofErr w:type="spellEnd"/>
+      <w:r>
+        <w:rPr>
+          <w:rFonts w:ascii="Consolas" w:hAnsi="Consolas" w:cs="Consolas"/>
+          <w:color w:val="000000"/>
+          <w:sz w:val="20"/>
+          <w:szCs w:val="20"/>
+        </w:rPr>
+        <w:t xml:space="preserve"> == </w:t>
+      </w:r>
+      <w:proofErr w:type="spellStart"/>
+      <w:r>
+        <w:rPr>
+          <w:rFonts w:ascii="Consolas" w:hAnsi="Consolas" w:cs="Consolas"/>
+          <w:color w:val="000000"/>
+          <w:sz w:val="20"/>
+          <w:szCs w:val="20"/>
+        </w:rPr>
+        <w:t>Resposta.</w:t>
+      </w:r>
+      <w:r>
+        <w:rPr>
+          <w:rFonts w:ascii="Consolas" w:hAnsi="Consolas" w:cs="Consolas"/>
+          <w:b/>
+          <w:bCs/>
+          <w:i/>
+          <w:iCs/>
+          <w:color w:val="0000C0"/>
+          <w:sz w:val="20"/>
+          <w:szCs w:val="20"/>
+        </w:rPr>
+        <w:t>DELACAO</w:t>
+      </w:r>
+      <w:proofErr w:type="spellEnd"/>
+      <w:r>
+        <w:rPr>
+          <w:rFonts w:ascii="Consolas" w:hAnsi="Consolas" w:cs="Consolas"/>
+          <w:color w:val="000000"/>
+          <w:sz w:val="20"/>
+          <w:szCs w:val="20"/>
+        </w:rPr>
+        <w:t>) {</w:t>
+      </w:r>
+    </w:p>
+    <w:p>
+      <w:pPr>
+        <w:autoSpaceDE w:val="0"/>
+        <w:autoSpaceDN w:val="0"/>
+        <w:adjustRightInd w:val="0"/>
+        <w:spacing w:after="0" w:line="240" w:lineRule="auto"/>
+        <w:rPr>
+          <w:rFonts w:ascii="Consolas" w:hAnsi="Consolas" w:cs="Consolas"/>
+          <w:sz w:val="20"/>
+          <w:szCs w:val="20"/>
+        </w:rPr>
+      </w:pPr>
+      <w:r>
+        <w:rPr>
+          <w:rFonts w:ascii="Consolas" w:hAnsi="Consolas" w:cs="Consolas"/>
+          <w:color w:val="000000"/>
+          <w:sz w:val="20"/>
+          <w:szCs w:val="20"/>
+        </w:rPr>
+        <w:tab/>
+        <w:t xml:space="preserve">                    </w:t>
+      </w:r>
+      <w:proofErr w:type="spellStart"/>
+      <w:r>
+        <w:rPr>
+          <w:rFonts w:ascii="Consolas" w:hAnsi="Consolas" w:cs="Consolas"/>
+          <w:b/>
+          <w:bCs/>
+          <w:color w:val="7F0055"/>
+          <w:sz w:val="20"/>
+          <w:szCs w:val="20"/>
+        </w:rPr>
+        <w:t>return</w:t>
+      </w:r>
+      <w:proofErr w:type="spellEnd"/>
+      <w:r>
+        <w:rPr>
+          <w:rFonts w:ascii="Consolas" w:hAnsi="Consolas" w:cs="Consolas"/>
+          <w:color w:val="000000"/>
+          <w:sz w:val="20"/>
+          <w:szCs w:val="20"/>
+        </w:rPr>
+        <w:t xml:space="preserve"> </w:t>
+      </w:r>
+      <w:r>
+        <w:rPr>
+          <w:rFonts w:ascii="Consolas" w:hAnsi="Consolas" w:cs="Consolas"/>
+          <w:color w:val="0000C0"/>
+          <w:sz w:val="20"/>
+          <w:szCs w:val="20"/>
+        </w:rPr>
+        <w:t>PENA_CONDENACAO_INDIVIDUAL</w:t>
+      </w:r>
+      <w:r>
+        <w:rPr>
+          <w:rFonts w:ascii="Consolas" w:hAnsi="Consolas" w:cs="Consolas"/>
+          <w:color w:val="000000"/>
+          <w:sz w:val="20"/>
+          <w:szCs w:val="20"/>
+        </w:rPr>
+        <w:t>;</w:t>
+      </w:r>
+    </w:p>
+    <w:p>
+      <w:pPr>
+        <w:autoSpaceDE w:val="0"/>
+        <w:autoSpaceDN w:val="0"/>
+        <w:adjustRightInd w:val="0"/>
+        <w:spacing w:after="0" w:line="240" w:lineRule="auto"/>
+        <w:rPr>
+          <w:rFonts w:ascii="Consolas" w:hAnsi="Consolas" w:cs="Consolas"/>
+          <w:sz w:val="20"/>
+          <w:szCs w:val="20"/>
+        </w:rPr>
+      </w:pPr>
+      <w:r>
+        <w:rPr>
+          <w:rFonts w:ascii="Consolas" w:hAnsi="Consolas" w:cs="Consolas"/>
+          <w:color w:val="000000"/>
+          <w:sz w:val="20"/>
+          <w:szCs w:val="20"/>
+        </w:rPr>
+        <w:tab/>
+        <w:t xml:space="preserve">                } </w:t>
+      </w:r>
+      <w:proofErr w:type="spellStart"/>
+      <w:r>
+        <w:rPr>
+          <w:rFonts w:ascii="Consolas" w:hAnsi="Consolas" w:cs="Consolas"/>
+          <w:b/>
+          <w:bCs/>
+          <w:color w:val="7F0055"/>
+          <w:sz w:val="20"/>
+          <w:szCs w:val="20"/>
+        </w:rPr>
+        <w:t>else</w:t>
+      </w:r>
+      <w:proofErr w:type="spellEnd"/>
+      <w:r>
+        <w:rPr>
+          <w:rFonts w:ascii="Consolas" w:hAnsi="Consolas" w:cs="Consolas"/>
+          <w:color w:val="000000"/>
+          <w:sz w:val="20"/>
+          <w:szCs w:val="20"/>
+        </w:rPr>
+        <w:t xml:space="preserve"> {</w:t>
+      </w:r>
+    </w:p>
+    <w:p>
+      <w:pPr>
+        <w:autoSpaceDE w:val="0"/>
+        <w:autoSpaceDN w:val="0"/>
+        <w:adjustRightInd w:val="0"/>
+        <w:spacing w:after="0" w:line="240" w:lineRule="auto"/>
+        <w:rPr>
+          <w:rFonts w:ascii="Consolas" w:hAnsi="Consolas" w:cs="Consolas"/>
+          <w:sz w:val="20"/>
+          <w:szCs w:val="20"/>
+        </w:rPr>
+      </w:pPr>
+      <w:r>
+        <w:rPr>
+          <w:rFonts w:ascii="Consolas" w:hAnsi="Consolas" w:cs="Consolas"/>
+          <w:color w:val="000000"/>
+          <w:sz w:val="20"/>
+          <w:szCs w:val="20"/>
+        </w:rPr>
+        <w:tab/>
+        <w:t xml:space="preserve">                         </w:t>
+      </w:r>
+      <w:proofErr w:type="spellStart"/>
+      <w:r>
+        <w:rPr>
+          <w:rFonts w:ascii="Consolas" w:hAnsi="Consolas" w:cs="Consolas"/>
+          <w:b/>
+          <w:bCs/>
+          <w:color w:val="7F0055"/>
+          <w:sz w:val="20"/>
+          <w:szCs w:val="20"/>
+        </w:rPr>
+        <w:t>return</w:t>
+      </w:r>
+      <w:proofErr w:type="spellEnd"/>
+      <w:r>
+        <w:rPr>
+          <w:rFonts w:ascii="Consolas" w:hAnsi="Consolas" w:cs="Consolas"/>
+          <w:color w:val="000000"/>
+          <w:sz w:val="20"/>
+          <w:szCs w:val="20"/>
+        </w:rPr>
+        <w:t xml:space="preserve"> </w:t>
+      </w:r>
+      <w:r>
+        <w:rPr>
+          <w:rFonts w:ascii="Consolas" w:hAnsi="Consolas" w:cs="Consolas"/>
+          <w:color w:val="0000C0"/>
+          <w:sz w:val="20"/>
+          <w:szCs w:val="20"/>
+        </w:rPr>
+        <w:t>PENA_CONDICAO_CUMPLICES</w:t>
+      </w:r>
+      <w:r>
+        <w:rPr>
+          <w:rFonts w:ascii="Consolas" w:hAnsi="Consolas" w:cs="Consolas"/>
+          <w:color w:val="000000"/>
+          <w:sz w:val="20"/>
+          <w:szCs w:val="20"/>
+        </w:rPr>
+        <w:t>;</w:t>
+      </w:r>
+    </w:p>
+    <w:p>
+      <w:pPr>
+        <w:autoSpaceDE w:val="0"/>
+        <w:autoSpaceDN w:val="0"/>
+        <w:adjustRightInd w:val="0"/>
+        <w:spacing w:after="0" w:line="240" w:lineRule="auto"/>
+        <w:rPr>
+          <w:rFonts w:ascii="Consolas" w:hAnsi="Consolas" w:cs="Consolas"/>
+          <w:sz w:val="20"/>
+          <w:szCs w:val="20"/>
+        </w:rPr>
+      </w:pPr>
+      <w:r>
+        <w:rPr>
+          <w:rFonts w:ascii="Consolas" w:hAnsi="Consolas" w:cs="Consolas"/>
+          <w:color w:val="000000"/>
+          <w:sz w:val="20"/>
+          <w:szCs w:val="20"/>
+        </w:rPr>
+        <w:tab/>
+        <w:t xml:space="preserve">                        }</w:t>
+      </w:r>
+    </w:p>
+    <w:p>
+      <w:pPr>
+        <w:autoSpaceDE w:val="0"/>
+        <w:autoSpaceDN w:val="0"/>
+        <w:adjustRightInd w:val="0"/>
+        <w:spacing w:after="0" w:line="240" w:lineRule="auto"/>
+        <w:rPr>
+          <w:rFonts w:ascii="Consolas" w:hAnsi="Consolas" w:cs="Consolas"/>
+          <w:sz w:val="20"/>
+          <w:szCs w:val="20"/>
+        </w:rPr>
+      </w:pPr>
+      <w:r>
+        <w:rPr>
+          <w:rFonts w:ascii="Consolas" w:hAnsi="Consolas" w:cs="Consolas"/>
+          <w:color w:val="000000"/>
+          <w:sz w:val="20"/>
+          <w:szCs w:val="20"/>
+        </w:rPr>
+        <w:tab/>
+        <w:t xml:space="preserve">                }</w:t>
+      </w:r>
+    </w:p>
+    <w:p>
+      <w:pPr>
+        <w:autoSpaceDE w:val="0"/>
+        <w:autoSpaceDN w:val="0"/>
+        <w:adjustRightInd w:val="0"/>
+        <w:spacing w:after="0" w:line="240" w:lineRule="auto"/>
+        <w:rPr>
+          <w:rFonts w:ascii="Consolas" w:hAnsi="Consolas" w:cs="Consolas"/>
+          <w:sz w:val="20"/>
+          <w:szCs w:val="20"/>
+        </w:rPr>
+      </w:pPr>
+      <w:r>
+        <w:rPr>
+          <w:rFonts w:ascii="Consolas" w:hAnsi="Consolas" w:cs="Consolas"/>
+          <w:color w:val="000000"/>
+          <w:sz w:val="20"/>
+          <w:szCs w:val="20"/>
+        </w:rPr>
+        <w:tab/>
+        <w:t xml:space="preserve">     }</w:t>
+      </w:r>
+    </w:p>
+    <w:p>
+      <w:pPr>
+        <w:autoSpaceDE w:val="0"/>
+        <w:autoSpaceDN w:val="0"/>
+        <w:adjustRightInd w:val="0"/>
+        <w:spacing w:after="0" w:line="240" w:lineRule="auto"/>
+        <w:rPr>
+          <w:rFonts w:ascii="Consolas" w:hAnsi="Consolas" w:cs="Consolas"/>
+          <w:sz w:val="20"/>
+          <w:szCs w:val="20"/>
+        </w:rPr>
+      </w:pPr>
+      <w:r>
+        <w:rPr>
+          <w:rFonts w:ascii="Consolas" w:hAnsi="Consolas" w:cs="Consolas"/>
+          <w:color w:val="000000"/>
+          <w:sz w:val="20"/>
+          <w:szCs w:val="20"/>
+        </w:rPr>
+        <w:tab/>
+        <w:t>}</w:t>
+      </w:r>
+    </w:p>
+    <w:p>
+      <w:pPr>
+        <w:autoSpaceDE w:val="0"/>
+        <w:autoSpaceDN w:val="0"/>
+        <w:adjustRightInd w:val="0"/>
+        <w:spacing w:after="0" w:line="240" w:lineRule="auto"/>
+        <w:rPr>
+          <w:rFonts w:ascii="Consolas" w:hAnsi="Consolas" w:cs="Consolas"/>
+          <w:sz w:val="20"/>
+          <w:szCs w:val="20"/>
+        </w:rPr>
+      </w:pPr>
+    </w:p>
     <w:p>
       <w:pPr>
         <w:rPr>

</xml_diff>

<commit_message>
4º e último teste com JUnit
4º e último teste com JUnit
</commit_message>
<xml_diff>
--- a/Testes/RM81389AlexandreCarvalhoSantos.docx
+++ b/Testes/RM81389AlexandreCarvalhoSantos.docx
@@ -5055,13 +5055,7 @@
         <w:rPr>
           <w:b/>
         </w:rPr>
-        <w:t>3</w:t>
-      </w:r>
-      <w:r>
-        <w:rPr>
-          <w:b/>
-        </w:rPr>
-        <w:t>º Teste</w:t>
+        <w:t>3º Teste</w:t>
       </w:r>
     </w:p>
     <w:p>
@@ -5077,10 +5071,13 @@
         <w:t xml:space="preserve"> da classe</w:t>
       </w:r>
       <w:r>
-        <w:t xml:space="preserve"> JulgamentoPrisioneiro</w:t>
-      </w:r>
-      <w:bookmarkStart w:id="0" w:name="_GoBack"/>
-      <w:bookmarkEnd w:id="0"/>
+        <w:t xml:space="preserve"> </w:t>
+      </w:r>
+      <w:proofErr w:type="spellStart"/>
+      <w:r>
+        <w:t>JulgamentoPrisioneiro</w:t>
+      </w:r>
+      <w:proofErr w:type="spellEnd"/>
       <w:r>
         <w:t>.</w:t>
       </w:r>
@@ -6534,6 +6531,2465 @@
           <w:szCs w:val="20"/>
         </w:rPr>
       </w:pPr>
+    </w:p>
+    <w:p>
+      <w:pPr>
+        <w:rPr>
+          <w:sz w:val="20"/>
+          <w:szCs w:val="20"/>
+        </w:rPr>
+      </w:pPr>
+    </w:p>
+    <w:p>
+      <w:pPr>
+        <w:rPr>
+          <w:sz w:val="20"/>
+          <w:szCs w:val="20"/>
+        </w:rPr>
+      </w:pPr>
+    </w:p>
+    <w:p>
+      <w:pPr>
+        <w:rPr>
+          <w:b/>
+        </w:rPr>
+      </w:pPr>
+      <w:r>
+        <w:rPr>
+          <w:b/>
+        </w:rPr>
+        <w:t>4</w:t>
+      </w:r>
+      <w:r>
+        <w:rPr>
+          <w:b/>
+        </w:rPr>
+        <w:t>º Teste</w:t>
+      </w:r>
+    </w:p>
+    <w:p>
+      <w:pPr>
+        <w:rPr>
+          <w:sz w:val="20"/>
+          <w:szCs w:val="20"/>
+        </w:rPr>
+      </w:pPr>
+      <w:r>
+        <w:rPr>
+          <w:sz w:val="20"/>
+          <w:szCs w:val="20"/>
+        </w:rPr>
+        <w:t xml:space="preserve">Código finalizado. Diversos testes com </w:t>
+      </w:r>
+      <w:proofErr w:type="spellStart"/>
+      <w:r>
+        <w:rPr>
+          <w:sz w:val="20"/>
+          <w:szCs w:val="20"/>
+        </w:rPr>
+        <w:t>JUnit</w:t>
+      </w:r>
+      <w:proofErr w:type="spellEnd"/>
+      <w:r>
+        <w:rPr>
+          <w:sz w:val="20"/>
+          <w:szCs w:val="20"/>
+        </w:rPr>
+        <w:t xml:space="preserve"> retornaram positivo.</w:t>
+      </w:r>
+    </w:p>
+    <w:p>
+      <w:pPr>
+        <w:autoSpaceDE w:val="0"/>
+        <w:autoSpaceDN w:val="0"/>
+        <w:adjustRightInd w:val="0"/>
+        <w:spacing w:after="0" w:line="240" w:lineRule="auto"/>
+        <w:rPr>
+          <w:rFonts w:ascii="Consolas" w:hAnsi="Consolas" w:cs="Consolas"/>
+          <w:sz w:val="20"/>
+          <w:szCs w:val="20"/>
+        </w:rPr>
+      </w:pPr>
+    </w:p>
+    <w:p>
+      <w:pPr>
+        <w:autoSpaceDE w:val="0"/>
+        <w:autoSpaceDN w:val="0"/>
+        <w:adjustRightInd w:val="0"/>
+        <w:spacing w:after="0" w:line="240" w:lineRule="auto"/>
+        <w:rPr>
+          <w:rFonts w:ascii="Consolas" w:hAnsi="Consolas" w:cs="Consolas"/>
+          <w:b/>
+          <w:bCs/>
+          <w:color w:val="7F0055"/>
+          <w:sz w:val="20"/>
+          <w:szCs w:val="20"/>
+        </w:rPr>
+      </w:pPr>
+    </w:p>
+    <w:p>
+      <w:pPr>
+        <w:autoSpaceDE w:val="0"/>
+        <w:autoSpaceDN w:val="0"/>
+        <w:adjustRightInd w:val="0"/>
+        <w:spacing w:after="0" w:line="240" w:lineRule="auto"/>
+        <w:rPr>
+          <w:rFonts w:ascii="Consolas" w:hAnsi="Consolas" w:cs="Consolas"/>
+          <w:sz w:val="20"/>
+          <w:szCs w:val="20"/>
+        </w:rPr>
+      </w:pPr>
+      <w:proofErr w:type="spellStart"/>
+      <w:r>
+        <w:rPr>
+          <w:rFonts w:ascii="Consolas" w:hAnsi="Consolas" w:cs="Consolas"/>
+          <w:b/>
+          <w:bCs/>
+          <w:color w:val="7F0055"/>
+          <w:sz w:val="20"/>
+          <w:szCs w:val="20"/>
+        </w:rPr>
+        <w:lastRenderedPageBreak/>
+        <w:t>public</w:t>
+      </w:r>
+      <w:proofErr w:type="spellEnd"/>
+      <w:r>
+        <w:rPr>
+          <w:rFonts w:ascii="Consolas" w:hAnsi="Consolas" w:cs="Consolas"/>
+          <w:color w:val="000000"/>
+          <w:sz w:val="20"/>
+          <w:szCs w:val="20"/>
+        </w:rPr>
+        <w:t xml:space="preserve"> </w:t>
+      </w:r>
+      <w:proofErr w:type="spellStart"/>
+      <w:r>
+        <w:rPr>
+          <w:rFonts w:ascii="Consolas" w:hAnsi="Consolas" w:cs="Consolas"/>
+          <w:b/>
+          <w:bCs/>
+          <w:color w:val="7F0055"/>
+          <w:sz w:val="20"/>
+          <w:szCs w:val="20"/>
+        </w:rPr>
+        <w:t>class</w:t>
+      </w:r>
+      <w:proofErr w:type="spellEnd"/>
+      <w:r>
+        <w:rPr>
+          <w:rFonts w:ascii="Consolas" w:hAnsi="Consolas" w:cs="Consolas"/>
+          <w:color w:val="000000"/>
+          <w:sz w:val="20"/>
+          <w:szCs w:val="20"/>
+        </w:rPr>
+        <w:t xml:space="preserve"> </w:t>
+      </w:r>
+      <w:proofErr w:type="spellStart"/>
+      <w:r>
+        <w:rPr>
+          <w:rFonts w:ascii="Consolas" w:hAnsi="Consolas" w:cs="Consolas"/>
+          <w:color w:val="000000"/>
+          <w:sz w:val="20"/>
+          <w:szCs w:val="20"/>
+        </w:rPr>
+        <w:t>JulgamentoPrisioneiro</w:t>
+      </w:r>
+      <w:proofErr w:type="spellEnd"/>
+      <w:r>
+        <w:rPr>
+          <w:rFonts w:ascii="Consolas" w:hAnsi="Consolas" w:cs="Consolas"/>
+          <w:color w:val="000000"/>
+          <w:sz w:val="20"/>
+          <w:szCs w:val="20"/>
+        </w:rPr>
+        <w:t xml:space="preserve"> {</w:t>
+      </w:r>
+    </w:p>
+    <w:p>
+      <w:pPr>
+        <w:autoSpaceDE w:val="0"/>
+        <w:autoSpaceDN w:val="0"/>
+        <w:adjustRightInd w:val="0"/>
+        <w:spacing w:after="0" w:line="240" w:lineRule="auto"/>
+        <w:rPr>
+          <w:rFonts w:ascii="Consolas" w:hAnsi="Consolas" w:cs="Consolas"/>
+          <w:sz w:val="20"/>
+          <w:szCs w:val="20"/>
+        </w:rPr>
+      </w:pPr>
+      <w:r>
+        <w:rPr>
+          <w:rFonts w:ascii="Consolas" w:hAnsi="Consolas" w:cs="Consolas"/>
+          <w:color w:val="000000"/>
+          <w:sz w:val="20"/>
+          <w:szCs w:val="20"/>
+        </w:rPr>
+        <w:tab/>
+      </w:r>
+      <w:proofErr w:type="spellStart"/>
+      <w:r>
+        <w:rPr>
+          <w:rFonts w:ascii="Consolas" w:hAnsi="Consolas" w:cs="Consolas"/>
+          <w:b/>
+          <w:bCs/>
+          <w:color w:val="7F0055"/>
+          <w:sz w:val="20"/>
+          <w:szCs w:val="20"/>
+        </w:rPr>
+        <w:t>private</w:t>
+      </w:r>
+      <w:proofErr w:type="spellEnd"/>
+      <w:r>
+        <w:rPr>
+          <w:rFonts w:ascii="Consolas" w:hAnsi="Consolas" w:cs="Consolas"/>
+          <w:color w:val="000000"/>
+          <w:sz w:val="20"/>
+          <w:szCs w:val="20"/>
+        </w:rPr>
+        <w:t xml:space="preserve"> </w:t>
+      </w:r>
+      <w:proofErr w:type="spellStart"/>
+      <w:r>
+        <w:rPr>
+          <w:rFonts w:ascii="Consolas" w:hAnsi="Consolas" w:cs="Consolas"/>
+          <w:b/>
+          <w:bCs/>
+          <w:color w:val="7F0055"/>
+          <w:sz w:val="20"/>
+          <w:szCs w:val="20"/>
+        </w:rPr>
+        <w:t>int</w:t>
+      </w:r>
+      <w:proofErr w:type="spellEnd"/>
+      <w:r>
+        <w:rPr>
+          <w:rFonts w:ascii="Consolas" w:hAnsi="Consolas" w:cs="Consolas"/>
+          <w:color w:val="000000"/>
+          <w:sz w:val="20"/>
+          <w:szCs w:val="20"/>
+        </w:rPr>
+        <w:t xml:space="preserve"> </w:t>
+      </w:r>
+      <w:r>
+        <w:rPr>
+          <w:rFonts w:ascii="Consolas" w:hAnsi="Consolas" w:cs="Consolas"/>
+          <w:color w:val="0000C0"/>
+          <w:sz w:val="20"/>
+          <w:szCs w:val="20"/>
+        </w:rPr>
+        <w:t>PENA_INOCENCIA</w:t>
+      </w:r>
+      <w:r>
+        <w:rPr>
+          <w:rFonts w:ascii="Consolas" w:hAnsi="Consolas" w:cs="Consolas"/>
+          <w:color w:val="000000"/>
+          <w:sz w:val="20"/>
+          <w:szCs w:val="20"/>
+        </w:rPr>
+        <w:t xml:space="preserve"> = 10;</w:t>
+      </w:r>
+    </w:p>
+    <w:p>
+      <w:pPr>
+        <w:autoSpaceDE w:val="0"/>
+        <w:autoSpaceDN w:val="0"/>
+        <w:adjustRightInd w:val="0"/>
+        <w:spacing w:after="0" w:line="240" w:lineRule="auto"/>
+        <w:rPr>
+          <w:rFonts w:ascii="Consolas" w:hAnsi="Consolas" w:cs="Consolas"/>
+          <w:sz w:val="20"/>
+          <w:szCs w:val="20"/>
+        </w:rPr>
+      </w:pPr>
+      <w:r>
+        <w:rPr>
+          <w:rFonts w:ascii="Consolas" w:hAnsi="Consolas" w:cs="Consolas"/>
+          <w:color w:val="000000"/>
+          <w:sz w:val="20"/>
+          <w:szCs w:val="20"/>
+        </w:rPr>
+        <w:tab/>
+      </w:r>
+      <w:proofErr w:type="spellStart"/>
+      <w:r>
+        <w:rPr>
+          <w:rFonts w:ascii="Consolas" w:hAnsi="Consolas" w:cs="Consolas"/>
+          <w:b/>
+          <w:bCs/>
+          <w:color w:val="7F0055"/>
+          <w:sz w:val="20"/>
+          <w:szCs w:val="20"/>
+        </w:rPr>
+        <w:t>private</w:t>
+      </w:r>
+      <w:proofErr w:type="spellEnd"/>
+      <w:r>
+        <w:rPr>
+          <w:rFonts w:ascii="Consolas" w:hAnsi="Consolas" w:cs="Consolas"/>
+          <w:color w:val="000000"/>
+          <w:sz w:val="20"/>
+          <w:szCs w:val="20"/>
+        </w:rPr>
+        <w:t xml:space="preserve"> </w:t>
+      </w:r>
+      <w:proofErr w:type="spellStart"/>
+      <w:r>
+        <w:rPr>
+          <w:rFonts w:ascii="Consolas" w:hAnsi="Consolas" w:cs="Consolas"/>
+          <w:b/>
+          <w:bCs/>
+          <w:color w:val="7F0055"/>
+          <w:sz w:val="20"/>
+          <w:szCs w:val="20"/>
+        </w:rPr>
+        <w:t>int</w:t>
+      </w:r>
+      <w:proofErr w:type="spellEnd"/>
+      <w:r>
+        <w:rPr>
+          <w:rFonts w:ascii="Consolas" w:hAnsi="Consolas" w:cs="Consolas"/>
+          <w:color w:val="000000"/>
+          <w:sz w:val="20"/>
+          <w:szCs w:val="20"/>
+        </w:rPr>
+        <w:t xml:space="preserve"> </w:t>
+      </w:r>
+      <w:r>
+        <w:rPr>
+          <w:rFonts w:ascii="Consolas" w:hAnsi="Consolas" w:cs="Consolas"/>
+          <w:color w:val="0000C0"/>
+          <w:sz w:val="20"/>
+          <w:szCs w:val="20"/>
+        </w:rPr>
+        <w:t>PENA_CONDICAO_MUTUA</w:t>
+      </w:r>
+      <w:r>
+        <w:rPr>
+          <w:rFonts w:ascii="Consolas" w:hAnsi="Consolas" w:cs="Consolas"/>
+          <w:color w:val="000000"/>
+          <w:sz w:val="20"/>
+          <w:szCs w:val="20"/>
+        </w:rPr>
+        <w:t xml:space="preserve"> = 15;</w:t>
+      </w:r>
+    </w:p>
+    <w:p>
+      <w:pPr>
+        <w:autoSpaceDE w:val="0"/>
+        <w:autoSpaceDN w:val="0"/>
+        <w:adjustRightInd w:val="0"/>
+        <w:spacing w:after="0" w:line="240" w:lineRule="auto"/>
+        <w:rPr>
+          <w:rFonts w:ascii="Consolas" w:hAnsi="Consolas" w:cs="Consolas"/>
+          <w:sz w:val="20"/>
+          <w:szCs w:val="20"/>
+        </w:rPr>
+      </w:pPr>
+      <w:r>
+        <w:rPr>
+          <w:rFonts w:ascii="Consolas" w:hAnsi="Consolas" w:cs="Consolas"/>
+          <w:color w:val="000000"/>
+          <w:sz w:val="20"/>
+          <w:szCs w:val="20"/>
+        </w:rPr>
+        <w:tab/>
+      </w:r>
+      <w:proofErr w:type="spellStart"/>
+      <w:r>
+        <w:rPr>
+          <w:rFonts w:ascii="Consolas" w:hAnsi="Consolas" w:cs="Consolas"/>
+          <w:b/>
+          <w:bCs/>
+          <w:color w:val="7F0055"/>
+          <w:sz w:val="20"/>
+          <w:szCs w:val="20"/>
+        </w:rPr>
+        <w:t>private</w:t>
+      </w:r>
+      <w:proofErr w:type="spellEnd"/>
+      <w:r>
+        <w:rPr>
+          <w:rFonts w:ascii="Consolas" w:hAnsi="Consolas" w:cs="Consolas"/>
+          <w:color w:val="000000"/>
+          <w:sz w:val="20"/>
+          <w:szCs w:val="20"/>
+        </w:rPr>
+        <w:t xml:space="preserve"> </w:t>
+      </w:r>
+      <w:proofErr w:type="spellStart"/>
+      <w:r>
+        <w:rPr>
+          <w:rFonts w:ascii="Consolas" w:hAnsi="Consolas" w:cs="Consolas"/>
+          <w:b/>
+          <w:bCs/>
+          <w:color w:val="7F0055"/>
+          <w:sz w:val="20"/>
+          <w:szCs w:val="20"/>
+        </w:rPr>
+        <w:t>int</w:t>
+      </w:r>
+      <w:proofErr w:type="spellEnd"/>
+      <w:r>
+        <w:rPr>
+          <w:rFonts w:ascii="Consolas" w:hAnsi="Consolas" w:cs="Consolas"/>
+          <w:color w:val="000000"/>
+          <w:sz w:val="20"/>
+          <w:szCs w:val="20"/>
+        </w:rPr>
+        <w:t xml:space="preserve"> </w:t>
+      </w:r>
+      <w:r>
+        <w:rPr>
+          <w:rFonts w:ascii="Consolas" w:hAnsi="Consolas" w:cs="Consolas"/>
+          <w:color w:val="0000C0"/>
+          <w:sz w:val="20"/>
+          <w:szCs w:val="20"/>
+        </w:rPr>
+        <w:t>PENA_CONDENACAO_INDIVIDUAL</w:t>
+      </w:r>
+      <w:r>
+        <w:rPr>
+          <w:rFonts w:ascii="Consolas" w:hAnsi="Consolas" w:cs="Consolas"/>
+          <w:color w:val="000000"/>
+          <w:sz w:val="20"/>
+          <w:szCs w:val="20"/>
+        </w:rPr>
+        <w:t xml:space="preserve"> = 10;</w:t>
+      </w:r>
+    </w:p>
+    <w:p>
+      <w:pPr>
+        <w:autoSpaceDE w:val="0"/>
+        <w:autoSpaceDN w:val="0"/>
+        <w:adjustRightInd w:val="0"/>
+        <w:spacing w:after="0" w:line="240" w:lineRule="auto"/>
+        <w:rPr>
+          <w:rFonts w:ascii="Consolas" w:hAnsi="Consolas" w:cs="Consolas"/>
+          <w:sz w:val="20"/>
+          <w:szCs w:val="20"/>
+        </w:rPr>
+      </w:pPr>
+      <w:r>
+        <w:rPr>
+          <w:rFonts w:ascii="Consolas" w:hAnsi="Consolas" w:cs="Consolas"/>
+          <w:color w:val="000000"/>
+          <w:sz w:val="20"/>
+          <w:szCs w:val="20"/>
+        </w:rPr>
+        <w:tab/>
+      </w:r>
+      <w:proofErr w:type="spellStart"/>
+      <w:r>
+        <w:rPr>
+          <w:rFonts w:ascii="Consolas" w:hAnsi="Consolas" w:cs="Consolas"/>
+          <w:b/>
+          <w:bCs/>
+          <w:color w:val="7F0055"/>
+          <w:sz w:val="20"/>
+          <w:szCs w:val="20"/>
+        </w:rPr>
+        <w:t>private</w:t>
+      </w:r>
+      <w:proofErr w:type="spellEnd"/>
+      <w:r>
+        <w:rPr>
+          <w:rFonts w:ascii="Consolas" w:hAnsi="Consolas" w:cs="Consolas"/>
+          <w:color w:val="000000"/>
+          <w:sz w:val="20"/>
+          <w:szCs w:val="20"/>
+        </w:rPr>
+        <w:t xml:space="preserve"> </w:t>
+      </w:r>
+      <w:proofErr w:type="spellStart"/>
+      <w:r>
+        <w:rPr>
+          <w:rFonts w:ascii="Consolas" w:hAnsi="Consolas" w:cs="Consolas"/>
+          <w:b/>
+          <w:bCs/>
+          <w:color w:val="7F0055"/>
+          <w:sz w:val="20"/>
+          <w:szCs w:val="20"/>
+        </w:rPr>
+        <w:t>int</w:t>
+      </w:r>
+      <w:proofErr w:type="spellEnd"/>
+      <w:r>
+        <w:rPr>
+          <w:rFonts w:ascii="Consolas" w:hAnsi="Consolas" w:cs="Consolas"/>
+          <w:color w:val="000000"/>
+          <w:sz w:val="20"/>
+          <w:szCs w:val="20"/>
+        </w:rPr>
+        <w:t xml:space="preserve"> </w:t>
+      </w:r>
+      <w:r>
+        <w:rPr>
+          <w:rFonts w:ascii="Consolas" w:hAnsi="Consolas" w:cs="Consolas"/>
+          <w:color w:val="0000C0"/>
+          <w:sz w:val="20"/>
+          <w:szCs w:val="20"/>
+        </w:rPr>
+        <w:t>PENA_CONDICAO_CUMPLICES</w:t>
+      </w:r>
+      <w:r>
+        <w:rPr>
+          <w:rFonts w:ascii="Consolas" w:hAnsi="Consolas" w:cs="Consolas"/>
+          <w:color w:val="000000"/>
+          <w:sz w:val="20"/>
+          <w:szCs w:val="20"/>
+        </w:rPr>
+        <w:t xml:space="preserve"> = 11;</w:t>
+      </w:r>
+    </w:p>
+    <w:p>
+      <w:pPr>
+        <w:autoSpaceDE w:val="0"/>
+        <w:autoSpaceDN w:val="0"/>
+        <w:adjustRightInd w:val="0"/>
+        <w:spacing w:after="0" w:line="240" w:lineRule="auto"/>
+        <w:rPr>
+          <w:rFonts w:ascii="Consolas" w:hAnsi="Consolas" w:cs="Consolas"/>
+          <w:sz w:val="20"/>
+          <w:szCs w:val="20"/>
+        </w:rPr>
+      </w:pPr>
+      <w:r>
+        <w:rPr>
+          <w:rFonts w:ascii="Consolas" w:hAnsi="Consolas" w:cs="Consolas"/>
+          <w:color w:val="000000"/>
+          <w:sz w:val="20"/>
+          <w:szCs w:val="20"/>
+        </w:rPr>
+        <w:tab/>
+      </w:r>
+    </w:p>
+    <w:p>
+      <w:pPr>
+        <w:autoSpaceDE w:val="0"/>
+        <w:autoSpaceDN w:val="0"/>
+        <w:adjustRightInd w:val="0"/>
+        <w:spacing w:after="0" w:line="240" w:lineRule="auto"/>
+        <w:rPr>
+          <w:rFonts w:ascii="Consolas" w:hAnsi="Consolas" w:cs="Consolas"/>
+          <w:sz w:val="20"/>
+          <w:szCs w:val="20"/>
+        </w:rPr>
+      </w:pPr>
+      <w:r>
+        <w:rPr>
+          <w:rFonts w:ascii="Consolas" w:hAnsi="Consolas" w:cs="Consolas"/>
+          <w:color w:val="000000"/>
+          <w:sz w:val="20"/>
+          <w:szCs w:val="20"/>
+        </w:rPr>
+        <w:tab/>
+      </w:r>
+    </w:p>
+    <w:p>
+      <w:pPr>
+        <w:autoSpaceDE w:val="0"/>
+        <w:autoSpaceDN w:val="0"/>
+        <w:adjustRightInd w:val="0"/>
+        <w:spacing w:after="0" w:line="240" w:lineRule="auto"/>
+        <w:rPr>
+          <w:rFonts w:ascii="Consolas" w:hAnsi="Consolas" w:cs="Consolas"/>
+          <w:sz w:val="20"/>
+          <w:szCs w:val="20"/>
+        </w:rPr>
+      </w:pPr>
+      <w:r>
+        <w:rPr>
+          <w:rFonts w:ascii="Consolas" w:hAnsi="Consolas" w:cs="Consolas"/>
+          <w:color w:val="000000"/>
+          <w:sz w:val="20"/>
+          <w:szCs w:val="20"/>
+        </w:rPr>
+        <w:tab/>
+      </w:r>
+      <w:proofErr w:type="spellStart"/>
+      <w:r>
+        <w:rPr>
+          <w:rFonts w:ascii="Consolas" w:hAnsi="Consolas" w:cs="Consolas"/>
+          <w:b/>
+          <w:bCs/>
+          <w:color w:val="7F0055"/>
+          <w:sz w:val="20"/>
+          <w:szCs w:val="20"/>
+        </w:rPr>
+        <w:t>public</w:t>
+      </w:r>
+      <w:proofErr w:type="spellEnd"/>
+      <w:r>
+        <w:rPr>
+          <w:rFonts w:ascii="Consolas" w:hAnsi="Consolas" w:cs="Consolas"/>
+          <w:color w:val="000000"/>
+          <w:sz w:val="20"/>
+          <w:szCs w:val="20"/>
+        </w:rPr>
+        <w:t xml:space="preserve"> </w:t>
+      </w:r>
+      <w:proofErr w:type="spellStart"/>
+      <w:r>
+        <w:rPr>
+          <w:rFonts w:ascii="Consolas" w:hAnsi="Consolas" w:cs="Consolas"/>
+          <w:b/>
+          <w:bCs/>
+          <w:color w:val="7F0055"/>
+          <w:sz w:val="20"/>
+          <w:szCs w:val="20"/>
+          <w:shd w:val="clear" w:color="auto" w:fill="D4D4D4"/>
+        </w:rPr>
+        <w:t>int</w:t>
+      </w:r>
+      <w:proofErr w:type="spellEnd"/>
+      <w:r>
+        <w:rPr>
+          <w:rFonts w:ascii="Consolas" w:hAnsi="Consolas" w:cs="Consolas"/>
+          <w:color w:val="000000"/>
+          <w:sz w:val="20"/>
+          <w:szCs w:val="20"/>
+        </w:rPr>
+        <w:t xml:space="preserve"> </w:t>
+      </w:r>
+      <w:proofErr w:type="spellStart"/>
+      <w:proofErr w:type="gramStart"/>
+      <w:r>
+        <w:rPr>
+          <w:rFonts w:ascii="Consolas" w:hAnsi="Consolas" w:cs="Consolas"/>
+          <w:color w:val="000000"/>
+          <w:sz w:val="20"/>
+          <w:szCs w:val="20"/>
+        </w:rPr>
+        <w:t>calculaPena</w:t>
+      </w:r>
+      <w:proofErr w:type="spellEnd"/>
+      <w:r>
+        <w:rPr>
+          <w:rFonts w:ascii="Consolas" w:hAnsi="Consolas" w:cs="Consolas"/>
+          <w:color w:val="000000"/>
+          <w:sz w:val="20"/>
+          <w:szCs w:val="20"/>
+        </w:rPr>
+        <w:t>(</w:t>
+      </w:r>
+      <w:proofErr w:type="gramEnd"/>
+      <w:r>
+        <w:rPr>
+          <w:rFonts w:ascii="Consolas" w:hAnsi="Consolas" w:cs="Consolas"/>
+          <w:color w:val="000000"/>
+          <w:sz w:val="20"/>
+          <w:szCs w:val="20"/>
+        </w:rPr>
+        <w:t xml:space="preserve">Resposta </w:t>
+      </w:r>
+      <w:proofErr w:type="spellStart"/>
+      <w:r>
+        <w:rPr>
+          <w:rFonts w:ascii="Consolas" w:hAnsi="Consolas" w:cs="Consolas"/>
+          <w:color w:val="6A3E3E"/>
+          <w:sz w:val="20"/>
+          <w:szCs w:val="20"/>
+        </w:rPr>
+        <w:t>respostaPrisioneiroA</w:t>
+      </w:r>
+      <w:proofErr w:type="spellEnd"/>
+      <w:r>
+        <w:rPr>
+          <w:rFonts w:ascii="Consolas" w:hAnsi="Consolas" w:cs="Consolas"/>
+          <w:color w:val="000000"/>
+          <w:sz w:val="20"/>
+          <w:szCs w:val="20"/>
+        </w:rPr>
+        <w:t xml:space="preserve">, Resposta </w:t>
+      </w:r>
+      <w:proofErr w:type="spellStart"/>
+      <w:r>
+        <w:rPr>
+          <w:rFonts w:ascii="Consolas" w:hAnsi="Consolas" w:cs="Consolas"/>
+          <w:color w:val="6A3E3E"/>
+          <w:sz w:val="20"/>
+          <w:szCs w:val="20"/>
+        </w:rPr>
+        <w:t>respostaPrisioneiroB</w:t>
+      </w:r>
+      <w:proofErr w:type="spellEnd"/>
+      <w:r>
+        <w:rPr>
+          <w:rFonts w:ascii="Consolas" w:hAnsi="Consolas" w:cs="Consolas"/>
+          <w:color w:val="000000"/>
+          <w:sz w:val="20"/>
+          <w:szCs w:val="20"/>
+        </w:rPr>
+        <w:t>) {</w:t>
+      </w:r>
+    </w:p>
+    <w:p>
+      <w:pPr>
+        <w:autoSpaceDE w:val="0"/>
+        <w:autoSpaceDN w:val="0"/>
+        <w:adjustRightInd w:val="0"/>
+        <w:spacing w:after="0" w:line="240" w:lineRule="auto"/>
+        <w:rPr>
+          <w:rFonts w:ascii="Consolas" w:hAnsi="Consolas" w:cs="Consolas"/>
+          <w:sz w:val="20"/>
+          <w:szCs w:val="20"/>
+        </w:rPr>
+      </w:pPr>
+      <w:r>
+        <w:rPr>
+          <w:rFonts w:ascii="Consolas" w:hAnsi="Consolas" w:cs="Consolas"/>
+          <w:color w:val="000000"/>
+          <w:sz w:val="20"/>
+          <w:szCs w:val="20"/>
+        </w:rPr>
+        <w:tab/>
+        <w:t xml:space="preserve">      </w:t>
+      </w:r>
+      <w:proofErr w:type="spellStart"/>
+      <w:r>
+        <w:rPr>
+          <w:rFonts w:ascii="Consolas" w:hAnsi="Consolas" w:cs="Consolas"/>
+          <w:b/>
+          <w:bCs/>
+          <w:color w:val="7F0055"/>
+          <w:sz w:val="20"/>
+          <w:szCs w:val="20"/>
+        </w:rPr>
+        <w:t>if</w:t>
+      </w:r>
+      <w:proofErr w:type="spellEnd"/>
+      <w:r>
+        <w:rPr>
+          <w:rFonts w:ascii="Consolas" w:hAnsi="Consolas" w:cs="Consolas"/>
+          <w:color w:val="000000"/>
+          <w:sz w:val="20"/>
+          <w:szCs w:val="20"/>
+        </w:rPr>
+        <w:t xml:space="preserve"> (</w:t>
+      </w:r>
+      <w:proofErr w:type="spellStart"/>
+      <w:r>
+        <w:rPr>
+          <w:rFonts w:ascii="Consolas" w:hAnsi="Consolas" w:cs="Consolas"/>
+          <w:color w:val="6A3E3E"/>
+          <w:sz w:val="20"/>
+          <w:szCs w:val="20"/>
+        </w:rPr>
+        <w:t>respostaPrisioneiroA</w:t>
+      </w:r>
+      <w:proofErr w:type="spellEnd"/>
+      <w:r>
+        <w:rPr>
+          <w:rFonts w:ascii="Consolas" w:hAnsi="Consolas" w:cs="Consolas"/>
+          <w:color w:val="000000"/>
+          <w:sz w:val="20"/>
+          <w:szCs w:val="20"/>
+        </w:rPr>
+        <w:t xml:space="preserve"> == </w:t>
+      </w:r>
+      <w:proofErr w:type="spellStart"/>
+      <w:r>
+        <w:rPr>
+          <w:rFonts w:ascii="Consolas" w:hAnsi="Consolas" w:cs="Consolas"/>
+          <w:color w:val="000000"/>
+          <w:sz w:val="20"/>
+          <w:szCs w:val="20"/>
+        </w:rPr>
+        <w:t>Resposta.</w:t>
+      </w:r>
+      <w:r>
+        <w:rPr>
+          <w:rFonts w:ascii="Consolas" w:hAnsi="Consolas" w:cs="Consolas"/>
+          <w:b/>
+          <w:bCs/>
+          <w:i/>
+          <w:iCs/>
+          <w:color w:val="0000C0"/>
+          <w:sz w:val="20"/>
+          <w:szCs w:val="20"/>
+        </w:rPr>
+        <w:t>DELACAO</w:t>
+      </w:r>
+      <w:proofErr w:type="spellEnd"/>
+      <w:r>
+        <w:rPr>
+          <w:rFonts w:ascii="Consolas" w:hAnsi="Consolas" w:cs="Consolas"/>
+          <w:color w:val="000000"/>
+          <w:sz w:val="20"/>
+          <w:szCs w:val="20"/>
+        </w:rPr>
+        <w:t>) {</w:t>
+      </w:r>
+    </w:p>
+    <w:p>
+      <w:pPr>
+        <w:autoSpaceDE w:val="0"/>
+        <w:autoSpaceDN w:val="0"/>
+        <w:adjustRightInd w:val="0"/>
+        <w:spacing w:after="0" w:line="240" w:lineRule="auto"/>
+        <w:rPr>
+          <w:rFonts w:ascii="Consolas" w:hAnsi="Consolas" w:cs="Consolas"/>
+          <w:sz w:val="20"/>
+          <w:szCs w:val="20"/>
+        </w:rPr>
+      </w:pPr>
+      <w:r>
+        <w:rPr>
+          <w:rFonts w:ascii="Consolas" w:hAnsi="Consolas" w:cs="Consolas"/>
+          <w:color w:val="000000"/>
+          <w:sz w:val="20"/>
+          <w:szCs w:val="20"/>
+        </w:rPr>
+        <w:tab/>
+        <w:t xml:space="preserve">          </w:t>
+      </w:r>
+      <w:proofErr w:type="spellStart"/>
+      <w:r>
+        <w:rPr>
+          <w:rFonts w:ascii="Consolas" w:hAnsi="Consolas" w:cs="Consolas"/>
+          <w:b/>
+          <w:bCs/>
+          <w:color w:val="7F0055"/>
+          <w:sz w:val="20"/>
+          <w:szCs w:val="20"/>
+        </w:rPr>
+        <w:t>if</w:t>
+      </w:r>
+      <w:proofErr w:type="spellEnd"/>
+      <w:r>
+        <w:rPr>
+          <w:rFonts w:ascii="Consolas" w:hAnsi="Consolas" w:cs="Consolas"/>
+          <w:color w:val="000000"/>
+          <w:sz w:val="20"/>
+          <w:szCs w:val="20"/>
+        </w:rPr>
+        <w:t xml:space="preserve"> (</w:t>
+      </w:r>
+      <w:proofErr w:type="spellStart"/>
+      <w:r>
+        <w:rPr>
+          <w:rFonts w:ascii="Consolas" w:hAnsi="Consolas" w:cs="Consolas"/>
+          <w:color w:val="6A3E3E"/>
+          <w:sz w:val="20"/>
+          <w:szCs w:val="20"/>
+        </w:rPr>
+        <w:t>respostaPrisioneiroB</w:t>
+      </w:r>
+      <w:proofErr w:type="spellEnd"/>
+      <w:r>
+        <w:rPr>
+          <w:rFonts w:ascii="Consolas" w:hAnsi="Consolas" w:cs="Consolas"/>
+          <w:color w:val="000000"/>
+          <w:sz w:val="20"/>
+          <w:szCs w:val="20"/>
+        </w:rPr>
+        <w:t xml:space="preserve"> == </w:t>
+      </w:r>
+      <w:proofErr w:type="spellStart"/>
+      <w:r>
+        <w:rPr>
+          <w:rFonts w:ascii="Consolas" w:hAnsi="Consolas" w:cs="Consolas"/>
+          <w:color w:val="000000"/>
+          <w:sz w:val="20"/>
+          <w:szCs w:val="20"/>
+        </w:rPr>
+        <w:t>Resposta.</w:t>
+      </w:r>
+      <w:r>
+        <w:rPr>
+          <w:rFonts w:ascii="Consolas" w:hAnsi="Consolas" w:cs="Consolas"/>
+          <w:b/>
+          <w:bCs/>
+          <w:i/>
+          <w:iCs/>
+          <w:color w:val="0000C0"/>
+          <w:sz w:val="20"/>
+          <w:szCs w:val="20"/>
+        </w:rPr>
+        <w:t>DELACAO</w:t>
+      </w:r>
+      <w:proofErr w:type="spellEnd"/>
+      <w:r>
+        <w:rPr>
+          <w:rFonts w:ascii="Consolas" w:hAnsi="Consolas" w:cs="Consolas"/>
+          <w:color w:val="000000"/>
+          <w:sz w:val="20"/>
+          <w:szCs w:val="20"/>
+        </w:rPr>
+        <w:t>) {</w:t>
+      </w:r>
+    </w:p>
+    <w:p>
+      <w:pPr>
+        <w:autoSpaceDE w:val="0"/>
+        <w:autoSpaceDN w:val="0"/>
+        <w:adjustRightInd w:val="0"/>
+        <w:spacing w:after="0" w:line="240" w:lineRule="auto"/>
+        <w:rPr>
+          <w:rFonts w:ascii="Consolas" w:hAnsi="Consolas" w:cs="Consolas"/>
+          <w:sz w:val="20"/>
+          <w:szCs w:val="20"/>
+        </w:rPr>
+      </w:pPr>
+      <w:r>
+        <w:rPr>
+          <w:rFonts w:ascii="Consolas" w:hAnsi="Consolas" w:cs="Consolas"/>
+          <w:color w:val="000000"/>
+          <w:sz w:val="20"/>
+          <w:szCs w:val="20"/>
+        </w:rPr>
+        <w:tab/>
+        <w:t xml:space="preserve">            </w:t>
+      </w:r>
+      <w:proofErr w:type="spellStart"/>
+      <w:r>
+        <w:rPr>
+          <w:rFonts w:ascii="Consolas" w:hAnsi="Consolas" w:cs="Consolas"/>
+          <w:b/>
+          <w:bCs/>
+          <w:color w:val="7F0055"/>
+          <w:sz w:val="20"/>
+          <w:szCs w:val="20"/>
+          <w:shd w:val="clear" w:color="auto" w:fill="D4D4D4"/>
+        </w:rPr>
+        <w:t>return</w:t>
+      </w:r>
+      <w:proofErr w:type="spellEnd"/>
+      <w:r>
+        <w:rPr>
+          <w:rFonts w:ascii="Consolas" w:hAnsi="Consolas" w:cs="Consolas"/>
+          <w:color w:val="000000"/>
+          <w:sz w:val="20"/>
+          <w:szCs w:val="20"/>
+          <w:shd w:val="clear" w:color="auto" w:fill="D4D4D4"/>
+        </w:rPr>
+        <w:t xml:space="preserve"> </w:t>
+      </w:r>
+      <w:r>
+        <w:rPr>
+          <w:rFonts w:ascii="Consolas" w:hAnsi="Consolas" w:cs="Consolas"/>
+          <w:color w:val="0000C0"/>
+          <w:sz w:val="20"/>
+          <w:szCs w:val="20"/>
+          <w:shd w:val="clear" w:color="auto" w:fill="D4D4D4"/>
+        </w:rPr>
+        <w:t>PENA_CONDICAO_MUTUA</w:t>
+      </w:r>
+      <w:r>
+        <w:rPr>
+          <w:rFonts w:ascii="Consolas" w:hAnsi="Consolas" w:cs="Consolas"/>
+          <w:color w:val="000000"/>
+          <w:sz w:val="20"/>
+          <w:szCs w:val="20"/>
+          <w:shd w:val="clear" w:color="auto" w:fill="D4D4D4"/>
+        </w:rPr>
+        <w:t>;</w:t>
+      </w:r>
+    </w:p>
+    <w:p>
+      <w:pPr>
+        <w:autoSpaceDE w:val="0"/>
+        <w:autoSpaceDN w:val="0"/>
+        <w:adjustRightInd w:val="0"/>
+        <w:spacing w:after="0" w:line="240" w:lineRule="auto"/>
+        <w:rPr>
+          <w:rFonts w:ascii="Consolas" w:hAnsi="Consolas" w:cs="Consolas"/>
+          <w:sz w:val="20"/>
+          <w:szCs w:val="20"/>
+          <w:lang w:val="en-US"/>
+        </w:rPr>
+      </w:pPr>
+      <w:r>
+        <w:rPr>
+          <w:rFonts w:ascii="Consolas" w:hAnsi="Consolas" w:cs="Consolas"/>
+          <w:color w:val="000000"/>
+          <w:sz w:val="20"/>
+          <w:szCs w:val="20"/>
+        </w:rPr>
+        <w:tab/>
+        <w:t xml:space="preserve">          </w:t>
+      </w:r>
+      <w:r>
+        <w:rPr>
+          <w:rFonts w:ascii="Consolas" w:hAnsi="Consolas" w:cs="Consolas"/>
+          <w:color w:val="000000"/>
+          <w:sz w:val="20"/>
+          <w:szCs w:val="20"/>
+          <w:lang w:val="en-US"/>
+        </w:rPr>
+        <w:t xml:space="preserve">} </w:t>
+      </w:r>
+      <w:r>
+        <w:rPr>
+          <w:rFonts w:ascii="Consolas" w:hAnsi="Consolas" w:cs="Consolas"/>
+          <w:b/>
+          <w:bCs/>
+          <w:color w:val="7F0055"/>
+          <w:sz w:val="20"/>
+          <w:szCs w:val="20"/>
+          <w:lang w:val="en-US"/>
+        </w:rPr>
+        <w:t>else</w:t>
+      </w:r>
+      <w:r>
+        <w:rPr>
+          <w:rFonts w:ascii="Consolas" w:hAnsi="Consolas" w:cs="Consolas"/>
+          <w:color w:val="000000"/>
+          <w:sz w:val="20"/>
+          <w:szCs w:val="20"/>
+          <w:lang w:val="en-US"/>
+        </w:rPr>
+        <w:t xml:space="preserve"> {</w:t>
+      </w:r>
+    </w:p>
+    <w:p>
+      <w:pPr>
+        <w:autoSpaceDE w:val="0"/>
+        <w:autoSpaceDN w:val="0"/>
+        <w:adjustRightInd w:val="0"/>
+        <w:spacing w:after="0" w:line="240" w:lineRule="auto"/>
+        <w:rPr>
+          <w:rFonts w:ascii="Consolas" w:hAnsi="Consolas" w:cs="Consolas"/>
+          <w:sz w:val="20"/>
+          <w:szCs w:val="20"/>
+          <w:lang w:val="en-US"/>
+        </w:rPr>
+      </w:pPr>
+      <w:r>
+        <w:rPr>
+          <w:rFonts w:ascii="Consolas" w:hAnsi="Consolas" w:cs="Consolas"/>
+          <w:color w:val="000000"/>
+          <w:sz w:val="20"/>
+          <w:szCs w:val="20"/>
+          <w:lang w:val="en-US"/>
+        </w:rPr>
+        <w:tab/>
+        <w:t xml:space="preserve">                 </w:t>
+      </w:r>
+      <w:r>
+        <w:rPr>
+          <w:rFonts w:ascii="Consolas" w:hAnsi="Consolas" w:cs="Consolas"/>
+          <w:b/>
+          <w:bCs/>
+          <w:color w:val="7F0055"/>
+          <w:sz w:val="20"/>
+          <w:szCs w:val="20"/>
+          <w:shd w:val="clear" w:color="auto" w:fill="D4D4D4"/>
+          <w:lang w:val="en-US"/>
+        </w:rPr>
+        <w:t>return</w:t>
+      </w:r>
+      <w:r>
+        <w:rPr>
+          <w:rFonts w:ascii="Consolas" w:hAnsi="Consolas" w:cs="Consolas"/>
+          <w:color w:val="000000"/>
+          <w:sz w:val="20"/>
+          <w:szCs w:val="20"/>
+          <w:shd w:val="clear" w:color="auto" w:fill="D4D4D4"/>
+          <w:lang w:val="en-US"/>
+        </w:rPr>
+        <w:t xml:space="preserve"> </w:t>
+      </w:r>
+      <w:r>
+        <w:rPr>
+          <w:rFonts w:ascii="Consolas" w:hAnsi="Consolas" w:cs="Consolas"/>
+          <w:color w:val="0000C0"/>
+          <w:sz w:val="20"/>
+          <w:szCs w:val="20"/>
+          <w:shd w:val="clear" w:color="auto" w:fill="D4D4D4"/>
+          <w:lang w:val="en-US"/>
+        </w:rPr>
+        <w:t>PENA_INOCENCIA</w:t>
+      </w:r>
+      <w:r>
+        <w:rPr>
+          <w:rFonts w:ascii="Consolas" w:hAnsi="Consolas" w:cs="Consolas"/>
+          <w:color w:val="000000"/>
+          <w:sz w:val="20"/>
+          <w:szCs w:val="20"/>
+          <w:shd w:val="clear" w:color="auto" w:fill="D4D4D4"/>
+          <w:lang w:val="en-US"/>
+        </w:rPr>
+        <w:t>;</w:t>
+      </w:r>
+    </w:p>
+    <w:p>
+      <w:pPr>
+        <w:autoSpaceDE w:val="0"/>
+        <w:autoSpaceDN w:val="0"/>
+        <w:adjustRightInd w:val="0"/>
+        <w:spacing w:after="0" w:line="240" w:lineRule="auto"/>
+        <w:rPr>
+          <w:rFonts w:ascii="Consolas" w:hAnsi="Consolas" w:cs="Consolas"/>
+          <w:sz w:val="20"/>
+          <w:szCs w:val="20"/>
+          <w:lang w:val="en-US"/>
+        </w:rPr>
+      </w:pPr>
+      <w:r>
+        <w:rPr>
+          <w:rFonts w:ascii="Consolas" w:hAnsi="Consolas" w:cs="Consolas"/>
+          <w:color w:val="000000"/>
+          <w:sz w:val="20"/>
+          <w:szCs w:val="20"/>
+          <w:lang w:val="en-US"/>
+        </w:rPr>
+        <w:tab/>
+        <w:t xml:space="preserve">                 }</w:t>
+      </w:r>
+    </w:p>
+    <w:p>
+      <w:pPr>
+        <w:autoSpaceDE w:val="0"/>
+        <w:autoSpaceDN w:val="0"/>
+        <w:adjustRightInd w:val="0"/>
+        <w:spacing w:after="0" w:line="240" w:lineRule="auto"/>
+        <w:rPr>
+          <w:rFonts w:ascii="Consolas" w:hAnsi="Consolas" w:cs="Consolas"/>
+          <w:sz w:val="20"/>
+          <w:szCs w:val="20"/>
+          <w:lang w:val="en-US"/>
+        </w:rPr>
+      </w:pPr>
+      <w:r>
+        <w:rPr>
+          <w:rFonts w:ascii="Consolas" w:hAnsi="Consolas" w:cs="Consolas"/>
+          <w:color w:val="000000"/>
+          <w:sz w:val="20"/>
+          <w:szCs w:val="20"/>
+          <w:lang w:val="en-US"/>
+        </w:rPr>
+        <w:tab/>
+        <w:t xml:space="preserve">       } </w:t>
+      </w:r>
+      <w:r>
+        <w:rPr>
+          <w:rFonts w:ascii="Consolas" w:hAnsi="Consolas" w:cs="Consolas"/>
+          <w:b/>
+          <w:bCs/>
+          <w:color w:val="7F0055"/>
+          <w:sz w:val="20"/>
+          <w:szCs w:val="20"/>
+          <w:lang w:val="en-US"/>
+        </w:rPr>
+        <w:t>else</w:t>
+      </w:r>
+      <w:r>
+        <w:rPr>
+          <w:rFonts w:ascii="Consolas" w:hAnsi="Consolas" w:cs="Consolas"/>
+          <w:color w:val="000000"/>
+          <w:sz w:val="20"/>
+          <w:szCs w:val="20"/>
+          <w:lang w:val="en-US"/>
+        </w:rPr>
+        <w:t xml:space="preserve"> {</w:t>
+      </w:r>
+    </w:p>
+    <w:p>
+      <w:pPr>
+        <w:autoSpaceDE w:val="0"/>
+        <w:autoSpaceDN w:val="0"/>
+        <w:adjustRightInd w:val="0"/>
+        <w:spacing w:after="0" w:line="240" w:lineRule="auto"/>
+        <w:rPr>
+          <w:rFonts w:ascii="Consolas" w:hAnsi="Consolas" w:cs="Consolas"/>
+          <w:sz w:val="20"/>
+          <w:szCs w:val="20"/>
+        </w:rPr>
+      </w:pPr>
+      <w:r>
+        <w:rPr>
+          <w:rFonts w:ascii="Consolas" w:hAnsi="Consolas" w:cs="Consolas"/>
+          <w:color w:val="000000"/>
+          <w:sz w:val="20"/>
+          <w:szCs w:val="20"/>
+          <w:lang w:val="en-US"/>
+        </w:rPr>
+        <w:tab/>
+        <w:t xml:space="preserve">                </w:t>
+      </w:r>
+      <w:proofErr w:type="spellStart"/>
+      <w:r>
+        <w:rPr>
+          <w:rFonts w:ascii="Consolas" w:hAnsi="Consolas" w:cs="Consolas"/>
+          <w:b/>
+          <w:bCs/>
+          <w:color w:val="7F0055"/>
+          <w:sz w:val="20"/>
+          <w:szCs w:val="20"/>
+        </w:rPr>
+        <w:t>if</w:t>
+      </w:r>
+      <w:proofErr w:type="spellEnd"/>
+      <w:r>
+        <w:rPr>
+          <w:rFonts w:ascii="Consolas" w:hAnsi="Consolas" w:cs="Consolas"/>
+          <w:color w:val="000000"/>
+          <w:sz w:val="20"/>
+          <w:szCs w:val="20"/>
+        </w:rPr>
+        <w:t xml:space="preserve"> (</w:t>
+      </w:r>
+      <w:proofErr w:type="spellStart"/>
+      <w:r>
+        <w:rPr>
+          <w:rFonts w:ascii="Consolas" w:hAnsi="Consolas" w:cs="Consolas"/>
+          <w:color w:val="6A3E3E"/>
+          <w:sz w:val="20"/>
+          <w:szCs w:val="20"/>
+        </w:rPr>
+        <w:t>respostaPrisioneiroB</w:t>
+      </w:r>
+      <w:proofErr w:type="spellEnd"/>
+      <w:r>
+        <w:rPr>
+          <w:rFonts w:ascii="Consolas" w:hAnsi="Consolas" w:cs="Consolas"/>
+          <w:color w:val="000000"/>
+          <w:sz w:val="20"/>
+          <w:szCs w:val="20"/>
+        </w:rPr>
+        <w:t xml:space="preserve"> == </w:t>
+      </w:r>
+      <w:proofErr w:type="spellStart"/>
+      <w:r>
+        <w:rPr>
+          <w:rFonts w:ascii="Consolas" w:hAnsi="Consolas" w:cs="Consolas"/>
+          <w:color w:val="000000"/>
+          <w:sz w:val="20"/>
+          <w:szCs w:val="20"/>
+        </w:rPr>
+        <w:t>Resposta.</w:t>
+      </w:r>
+      <w:r>
+        <w:rPr>
+          <w:rFonts w:ascii="Consolas" w:hAnsi="Consolas" w:cs="Consolas"/>
+          <w:b/>
+          <w:bCs/>
+          <w:i/>
+          <w:iCs/>
+          <w:color w:val="0000C0"/>
+          <w:sz w:val="20"/>
+          <w:szCs w:val="20"/>
+        </w:rPr>
+        <w:t>DELACAO</w:t>
+      </w:r>
+      <w:proofErr w:type="spellEnd"/>
+      <w:r>
+        <w:rPr>
+          <w:rFonts w:ascii="Consolas" w:hAnsi="Consolas" w:cs="Consolas"/>
+          <w:color w:val="000000"/>
+          <w:sz w:val="20"/>
+          <w:szCs w:val="20"/>
+        </w:rPr>
+        <w:t>) {</w:t>
+      </w:r>
+    </w:p>
+    <w:p>
+      <w:pPr>
+        <w:autoSpaceDE w:val="0"/>
+        <w:autoSpaceDN w:val="0"/>
+        <w:adjustRightInd w:val="0"/>
+        <w:spacing w:after="0" w:line="240" w:lineRule="auto"/>
+        <w:rPr>
+          <w:rFonts w:ascii="Consolas" w:hAnsi="Consolas" w:cs="Consolas"/>
+          <w:sz w:val="20"/>
+          <w:szCs w:val="20"/>
+        </w:rPr>
+      </w:pPr>
+      <w:r>
+        <w:rPr>
+          <w:rFonts w:ascii="Consolas" w:hAnsi="Consolas" w:cs="Consolas"/>
+          <w:color w:val="000000"/>
+          <w:sz w:val="20"/>
+          <w:szCs w:val="20"/>
+        </w:rPr>
+        <w:tab/>
+        <w:t xml:space="preserve">                    </w:t>
+      </w:r>
+      <w:proofErr w:type="spellStart"/>
+      <w:r>
+        <w:rPr>
+          <w:rFonts w:ascii="Consolas" w:hAnsi="Consolas" w:cs="Consolas"/>
+          <w:b/>
+          <w:bCs/>
+          <w:color w:val="7F0055"/>
+          <w:sz w:val="20"/>
+          <w:szCs w:val="20"/>
+          <w:shd w:val="clear" w:color="auto" w:fill="D4D4D4"/>
+        </w:rPr>
+        <w:t>return</w:t>
+      </w:r>
+      <w:proofErr w:type="spellEnd"/>
+      <w:r>
+        <w:rPr>
+          <w:rFonts w:ascii="Consolas" w:hAnsi="Consolas" w:cs="Consolas"/>
+          <w:color w:val="000000"/>
+          <w:sz w:val="20"/>
+          <w:szCs w:val="20"/>
+          <w:shd w:val="clear" w:color="auto" w:fill="D4D4D4"/>
+        </w:rPr>
+        <w:t xml:space="preserve"> </w:t>
+      </w:r>
+      <w:r>
+        <w:rPr>
+          <w:rFonts w:ascii="Consolas" w:hAnsi="Consolas" w:cs="Consolas"/>
+          <w:color w:val="0000C0"/>
+          <w:sz w:val="20"/>
+          <w:szCs w:val="20"/>
+          <w:shd w:val="clear" w:color="auto" w:fill="D4D4D4"/>
+        </w:rPr>
+        <w:t>PENA_CONDENACAO_INDIVIDUAL</w:t>
+      </w:r>
+      <w:r>
+        <w:rPr>
+          <w:rFonts w:ascii="Consolas" w:hAnsi="Consolas" w:cs="Consolas"/>
+          <w:color w:val="000000"/>
+          <w:sz w:val="20"/>
+          <w:szCs w:val="20"/>
+          <w:shd w:val="clear" w:color="auto" w:fill="D4D4D4"/>
+        </w:rPr>
+        <w:t>;</w:t>
+      </w:r>
+    </w:p>
+    <w:p>
+      <w:pPr>
+        <w:autoSpaceDE w:val="0"/>
+        <w:autoSpaceDN w:val="0"/>
+        <w:adjustRightInd w:val="0"/>
+        <w:spacing w:after="0" w:line="240" w:lineRule="auto"/>
+        <w:rPr>
+          <w:rFonts w:ascii="Consolas" w:hAnsi="Consolas" w:cs="Consolas"/>
+          <w:sz w:val="20"/>
+          <w:szCs w:val="20"/>
+        </w:rPr>
+      </w:pPr>
+      <w:r>
+        <w:rPr>
+          <w:rFonts w:ascii="Consolas" w:hAnsi="Consolas" w:cs="Consolas"/>
+          <w:color w:val="000000"/>
+          <w:sz w:val="20"/>
+          <w:szCs w:val="20"/>
+        </w:rPr>
+        <w:tab/>
+        <w:t xml:space="preserve">                } </w:t>
+      </w:r>
+      <w:proofErr w:type="spellStart"/>
+      <w:r>
+        <w:rPr>
+          <w:rFonts w:ascii="Consolas" w:hAnsi="Consolas" w:cs="Consolas"/>
+          <w:b/>
+          <w:bCs/>
+          <w:color w:val="7F0055"/>
+          <w:sz w:val="20"/>
+          <w:szCs w:val="20"/>
+        </w:rPr>
+        <w:t>else</w:t>
+      </w:r>
+      <w:proofErr w:type="spellEnd"/>
+      <w:r>
+        <w:rPr>
+          <w:rFonts w:ascii="Consolas" w:hAnsi="Consolas" w:cs="Consolas"/>
+          <w:color w:val="000000"/>
+          <w:sz w:val="20"/>
+          <w:szCs w:val="20"/>
+        </w:rPr>
+        <w:t xml:space="preserve"> {</w:t>
+      </w:r>
+    </w:p>
+    <w:p>
+      <w:pPr>
+        <w:autoSpaceDE w:val="0"/>
+        <w:autoSpaceDN w:val="0"/>
+        <w:adjustRightInd w:val="0"/>
+        <w:spacing w:after="0" w:line="240" w:lineRule="auto"/>
+        <w:rPr>
+          <w:rFonts w:ascii="Consolas" w:hAnsi="Consolas" w:cs="Consolas"/>
+          <w:sz w:val="20"/>
+          <w:szCs w:val="20"/>
+        </w:rPr>
+      </w:pPr>
+      <w:r>
+        <w:rPr>
+          <w:rFonts w:ascii="Consolas" w:hAnsi="Consolas" w:cs="Consolas"/>
+          <w:color w:val="000000"/>
+          <w:sz w:val="20"/>
+          <w:szCs w:val="20"/>
+        </w:rPr>
+        <w:tab/>
+        <w:t xml:space="preserve">                         </w:t>
+      </w:r>
+      <w:proofErr w:type="spellStart"/>
+      <w:r>
+        <w:rPr>
+          <w:rFonts w:ascii="Consolas" w:hAnsi="Consolas" w:cs="Consolas"/>
+          <w:b/>
+          <w:bCs/>
+          <w:color w:val="7F0055"/>
+          <w:sz w:val="20"/>
+          <w:szCs w:val="20"/>
+          <w:shd w:val="clear" w:color="auto" w:fill="D4D4D4"/>
+        </w:rPr>
+        <w:t>return</w:t>
+      </w:r>
+      <w:proofErr w:type="spellEnd"/>
+      <w:r>
+        <w:rPr>
+          <w:rFonts w:ascii="Consolas" w:hAnsi="Consolas" w:cs="Consolas"/>
+          <w:color w:val="000000"/>
+          <w:sz w:val="20"/>
+          <w:szCs w:val="20"/>
+          <w:shd w:val="clear" w:color="auto" w:fill="D4D4D4"/>
+        </w:rPr>
+        <w:t xml:space="preserve"> </w:t>
+      </w:r>
+      <w:r>
+        <w:rPr>
+          <w:rFonts w:ascii="Consolas" w:hAnsi="Consolas" w:cs="Consolas"/>
+          <w:color w:val="0000C0"/>
+          <w:sz w:val="20"/>
+          <w:szCs w:val="20"/>
+          <w:shd w:val="clear" w:color="auto" w:fill="D4D4D4"/>
+        </w:rPr>
+        <w:t>PENA_CONDICAO_CUMPLICES</w:t>
+      </w:r>
+      <w:r>
+        <w:rPr>
+          <w:rFonts w:ascii="Consolas" w:hAnsi="Consolas" w:cs="Consolas"/>
+          <w:color w:val="000000"/>
+          <w:sz w:val="20"/>
+          <w:szCs w:val="20"/>
+          <w:shd w:val="clear" w:color="auto" w:fill="D4D4D4"/>
+        </w:rPr>
+        <w:t>;</w:t>
+      </w:r>
+    </w:p>
+    <w:p>
+      <w:pPr>
+        <w:autoSpaceDE w:val="0"/>
+        <w:autoSpaceDN w:val="0"/>
+        <w:adjustRightInd w:val="0"/>
+        <w:spacing w:after="0" w:line="240" w:lineRule="auto"/>
+        <w:rPr>
+          <w:rFonts w:ascii="Consolas" w:hAnsi="Consolas" w:cs="Consolas"/>
+          <w:sz w:val="20"/>
+          <w:szCs w:val="20"/>
+        </w:rPr>
+      </w:pPr>
+      <w:r>
+        <w:rPr>
+          <w:rFonts w:ascii="Consolas" w:hAnsi="Consolas" w:cs="Consolas"/>
+          <w:color w:val="000000"/>
+          <w:sz w:val="20"/>
+          <w:szCs w:val="20"/>
+        </w:rPr>
+        <w:tab/>
+        <w:t xml:space="preserve">                        }</w:t>
+      </w:r>
+    </w:p>
+    <w:p>
+      <w:pPr>
+        <w:autoSpaceDE w:val="0"/>
+        <w:autoSpaceDN w:val="0"/>
+        <w:adjustRightInd w:val="0"/>
+        <w:spacing w:after="0" w:line="240" w:lineRule="auto"/>
+        <w:rPr>
+          <w:rFonts w:ascii="Consolas" w:hAnsi="Consolas" w:cs="Consolas"/>
+          <w:sz w:val="20"/>
+          <w:szCs w:val="20"/>
+        </w:rPr>
+      </w:pPr>
+      <w:r>
+        <w:rPr>
+          <w:rFonts w:ascii="Consolas" w:hAnsi="Consolas" w:cs="Consolas"/>
+          <w:color w:val="000000"/>
+          <w:sz w:val="20"/>
+          <w:szCs w:val="20"/>
+        </w:rPr>
+        <w:tab/>
+        <w:t xml:space="preserve">                }</w:t>
+      </w:r>
+    </w:p>
+    <w:p>
+      <w:pPr>
+        <w:autoSpaceDE w:val="0"/>
+        <w:autoSpaceDN w:val="0"/>
+        <w:adjustRightInd w:val="0"/>
+        <w:spacing w:after="0" w:line="240" w:lineRule="auto"/>
+        <w:rPr>
+          <w:rFonts w:ascii="Consolas" w:hAnsi="Consolas" w:cs="Consolas"/>
+          <w:sz w:val="20"/>
+          <w:szCs w:val="20"/>
+        </w:rPr>
+      </w:pPr>
+      <w:r>
+        <w:rPr>
+          <w:rFonts w:ascii="Consolas" w:hAnsi="Consolas" w:cs="Consolas"/>
+          <w:color w:val="000000"/>
+          <w:sz w:val="20"/>
+          <w:szCs w:val="20"/>
+        </w:rPr>
+        <w:tab/>
+        <w:t xml:space="preserve">     }</w:t>
+      </w:r>
+    </w:p>
+    <w:p>
+      <w:pPr>
+        <w:autoSpaceDE w:val="0"/>
+        <w:autoSpaceDN w:val="0"/>
+        <w:adjustRightInd w:val="0"/>
+        <w:spacing w:after="0" w:line="240" w:lineRule="auto"/>
+        <w:rPr>
+          <w:rFonts w:ascii="Consolas" w:hAnsi="Consolas" w:cs="Consolas"/>
+          <w:sz w:val="20"/>
+          <w:szCs w:val="20"/>
+        </w:rPr>
+      </w:pPr>
+      <w:r>
+        <w:rPr>
+          <w:rFonts w:ascii="Consolas" w:hAnsi="Consolas" w:cs="Consolas"/>
+          <w:color w:val="000000"/>
+          <w:sz w:val="20"/>
+          <w:szCs w:val="20"/>
+        </w:rPr>
+        <w:tab/>
+        <w:t>}</w:t>
+      </w:r>
+    </w:p>
+    <w:p>
+      <w:pPr>
+        <w:autoSpaceDE w:val="0"/>
+        <w:autoSpaceDN w:val="0"/>
+        <w:adjustRightInd w:val="0"/>
+        <w:spacing w:after="0" w:line="240" w:lineRule="auto"/>
+        <w:rPr>
+          <w:rFonts w:ascii="Consolas" w:hAnsi="Consolas" w:cs="Consolas"/>
+          <w:sz w:val="20"/>
+          <w:szCs w:val="20"/>
+        </w:rPr>
+      </w:pPr>
+    </w:p>
+    <w:p>
+      <w:pPr>
+        <w:rPr>
+          <w:sz w:val="20"/>
+          <w:szCs w:val="20"/>
+        </w:rPr>
+      </w:pPr>
+    </w:p>
+    <w:p>
+      <w:pPr>
+        <w:rPr>
+          <w:sz w:val="20"/>
+          <w:szCs w:val="20"/>
+        </w:rPr>
+      </w:pPr>
+      <w:r>
+        <w:rPr>
+          <w:sz w:val="20"/>
+          <w:szCs w:val="20"/>
+        </w:rPr>
+        <w:t>//</w:t>
+      </w:r>
+      <w:proofErr w:type="spellStart"/>
+      <w:r>
+        <w:rPr>
+          <w:sz w:val="20"/>
+          <w:szCs w:val="20"/>
+        </w:rPr>
+        <w:t>Enum</w:t>
+      </w:r>
+      <w:proofErr w:type="spellEnd"/>
+    </w:p>
+    <w:p>
+      <w:pPr>
+        <w:autoSpaceDE w:val="0"/>
+        <w:autoSpaceDN w:val="0"/>
+        <w:adjustRightInd w:val="0"/>
+        <w:spacing w:after="0" w:line="240" w:lineRule="auto"/>
+        <w:rPr>
+          <w:rFonts w:ascii="Consolas" w:hAnsi="Consolas" w:cs="Consolas"/>
+          <w:sz w:val="20"/>
+          <w:szCs w:val="20"/>
+        </w:rPr>
+      </w:pPr>
+      <w:proofErr w:type="spellStart"/>
+      <w:r>
+        <w:rPr>
+          <w:rFonts w:ascii="Consolas" w:hAnsi="Consolas" w:cs="Consolas"/>
+          <w:b/>
+          <w:bCs/>
+          <w:color w:val="7F0055"/>
+          <w:sz w:val="20"/>
+          <w:szCs w:val="20"/>
+        </w:rPr>
+        <w:t>public</w:t>
+      </w:r>
+      <w:proofErr w:type="spellEnd"/>
+      <w:r>
+        <w:rPr>
+          <w:rFonts w:ascii="Consolas" w:hAnsi="Consolas" w:cs="Consolas"/>
+          <w:color w:val="000000"/>
+          <w:sz w:val="20"/>
+          <w:szCs w:val="20"/>
+        </w:rPr>
+        <w:t xml:space="preserve"> </w:t>
+      </w:r>
+      <w:proofErr w:type="spellStart"/>
+      <w:r>
+        <w:rPr>
+          <w:rFonts w:ascii="Consolas" w:hAnsi="Consolas" w:cs="Consolas"/>
+          <w:b/>
+          <w:bCs/>
+          <w:color w:val="7F0055"/>
+          <w:sz w:val="20"/>
+          <w:szCs w:val="20"/>
+        </w:rPr>
+        <w:t>enum</w:t>
+      </w:r>
+      <w:proofErr w:type="spellEnd"/>
+      <w:r>
+        <w:rPr>
+          <w:rFonts w:ascii="Consolas" w:hAnsi="Consolas" w:cs="Consolas"/>
+          <w:color w:val="000000"/>
+          <w:sz w:val="20"/>
+          <w:szCs w:val="20"/>
+        </w:rPr>
+        <w:t xml:space="preserve"> </w:t>
+      </w:r>
+      <w:proofErr w:type="gramStart"/>
+      <w:r>
+        <w:rPr>
+          <w:rFonts w:ascii="Consolas" w:hAnsi="Consolas" w:cs="Consolas"/>
+          <w:color w:val="000000"/>
+          <w:sz w:val="20"/>
+          <w:szCs w:val="20"/>
+        </w:rPr>
+        <w:t>Resposta{</w:t>
+      </w:r>
+      <w:proofErr w:type="gramEnd"/>
+    </w:p>
+    <w:p>
+      <w:pPr>
+        <w:autoSpaceDE w:val="0"/>
+        <w:autoSpaceDN w:val="0"/>
+        <w:adjustRightInd w:val="0"/>
+        <w:spacing w:after="0" w:line="240" w:lineRule="auto"/>
+        <w:rPr>
+          <w:rFonts w:ascii="Consolas" w:hAnsi="Consolas" w:cs="Consolas"/>
+          <w:sz w:val="20"/>
+          <w:szCs w:val="20"/>
+        </w:rPr>
+      </w:pPr>
+      <w:r>
+        <w:rPr>
+          <w:rFonts w:ascii="Consolas" w:hAnsi="Consolas" w:cs="Consolas"/>
+          <w:color w:val="000000"/>
+          <w:sz w:val="20"/>
+          <w:szCs w:val="20"/>
+        </w:rPr>
+        <w:tab/>
+      </w:r>
+      <w:r>
+        <w:rPr>
+          <w:rFonts w:ascii="Consolas" w:hAnsi="Consolas" w:cs="Consolas"/>
+          <w:b/>
+          <w:bCs/>
+          <w:i/>
+          <w:iCs/>
+          <w:color w:val="0000C0"/>
+          <w:sz w:val="20"/>
+          <w:szCs w:val="20"/>
+        </w:rPr>
+        <w:t>DELACAO</w:t>
+      </w:r>
+    </w:p>
+    <w:p>
+      <w:pPr>
+        <w:rPr>
+          <w:rFonts w:ascii="Consolas" w:hAnsi="Consolas" w:cs="Consolas"/>
+          <w:color w:val="000000"/>
+          <w:sz w:val="20"/>
+          <w:szCs w:val="20"/>
+        </w:rPr>
+      </w:pPr>
+      <w:r>
+        <w:rPr>
+          <w:rFonts w:ascii="Consolas" w:hAnsi="Consolas" w:cs="Consolas"/>
+          <w:color w:val="000000"/>
+          <w:sz w:val="20"/>
+          <w:szCs w:val="20"/>
+        </w:rPr>
+        <w:t>}</w:t>
+      </w:r>
+    </w:p>
+    <w:p>
+      <w:pPr>
+        <w:rPr>
+          <w:sz w:val="20"/>
+          <w:szCs w:val="20"/>
+        </w:rPr>
+      </w:pPr>
+    </w:p>
+    <w:p>
+      <w:pPr>
+        <w:rPr>
+          <w:sz w:val="20"/>
+          <w:szCs w:val="20"/>
+        </w:rPr>
+      </w:pPr>
+      <w:r>
+        <w:rPr>
+          <w:sz w:val="20"/>
+          <w:szCs w:val="20"/>
+        </w:rPr>
+        <w:t>//</w:t>
+      </w:r>
+      <w:proofErr w:type="spellStart"/>
+      <w:r>
+        <w:rPr>
+          <w:sz w:val="20"/>
+          <w:szCs w:val="20"/>
+        </w:rPr>
+        <w:t>JUnit</w:t>
+      </w:r>
+      <w:proofErr w:type="spellEnd"/>
+    </w:p>
+    <w:p>
+      <w:pPr>
+        <w:rPr>
+          <w:sz w:val="20"/>
+          <w:szCs w:val="20"/>
+          <w:lang w:val="en-US"/>
+        </w:rPr>
+      </w:pPr>
+      <w:r>
+        <w:rPr>
+          <w:sz w:val="20"/>
+          <w:szCs w:val="20"/>
+          <w:lang w:val="en-US"/>
+        </w:rPr>
+        <w:t xml:space="preserve">import static </w:t>
+      </w:r>
+      <w:proofErr w:type="spellStart"/>
+      <w:proofErr w:type="gramStart"/>
+      <w:r>
+        <w:rPr>
+          <w:sz w:val="20"/>
+          <w:szCs w:val="20"/>
+          <w:lang w:val="en-US"/>
+        </w:rPr>
+        <w:t>org.junit.jupiter.api.Assertions</w:t>
+      </w:r>
+      <w:proofErr w:type="spellEnd"/>
+      <w:proofErr w:type="gramEnd"/>
+      <w:r>
+        <w:rPr>
+          <w:sz w:val="20"/>
+          <w:szCs w:val="20"/>
+          <w:lang w:val="en-US"/>
+        </w:rPr>
+        <w:t>.*;</w:t>
+      </w:r>
+    </w:p>
+    <w:p>
+      <w:pPr>
+        <w:rPr>
+          <w:sz w:val="20"/>
+          <w:szCs w:val="20"/>
+          <w:lang w:val="en-US"/>
+        </w:rPr>
+      </w:pPr>
+      <w:r>
+        <w:rPr>
+          <w:sz w:val="20"/>
+          <w:szCs w:val="20"/>
+          <w:lang w:val="en-US"/>
+        </w:rPr>
+        <w:t xml:space="preserve">import </w:t>
+      </w:r>
+      <w:proofErr w:type="spellStart"/>
+      <w:proofErr w:type="gramStart"/>
+      <w:r>
+        <w:rPr>
+          <w:sz w:val="20"/>
+          <w:szCs w:val="20"/>
+          <w:lang w:val="en-US"/>
+        </w:rPr>
+        <w:t>org.junit.jupiter.api.Test</w:t>
+      </w:r>
+      <w:proofErr w:type="spellEnd"/>
+      <w:proofErr w:type="gramEnd"/>
+      <w:r>
+        <w:rPr>
+          <w:sz w:val="20"/>
+          <w:szCs w:val="20"/>
+          <w:lang w:val="en-US"/>
+        </w:rPr>
+        <w:t>;</w:t>
+      </w:r>
+    </w:p>
+    <w:p>
+      <w:pPr>
+        <w:rPr>
+          <w:sz w:val="20"/>
+          <w:szCs w:val="20"/>
+          <w:lang w:val="en-US"/>
+        </w:rPr>
+      </w:pPr>
+      <w:r>
+        <w:rPr>
+          <w:sz w:val="20"/>
+          <w:szCs w:val="20"/>
+          <w:lang w:val="en-US"/>
+        </w:rPr>
+        <w:t xml:space="preserve">import </w:t>
+      </w:r>
+      <w:proofErr w:type="spellStart"/>
+      <w:proofErr w:type="gramStart"/>
+      <w:r>
+        <w:rPr>
+          <w:sz w:val="20"/>
+          <w:szCs w:val="20"/>
+          <w:lang w:val="en-US"/>
+        </w:rPr>
+        <w:t>junit.framework</w:t>
+      </w:r>
+      <w:proofErr w:type="gramEnd"/>
+      <w:r>
+        <w:rPr>
+          <w:sz w:val="20"/>
+          <w:szCs w:val="20"/>
+          <w:lang w:val="en-US"/>
+        </w:rPr>
+        <w:t>.TestCase</w:t>
+      </w:r>
+      <w:proofErr w:type="spellEnd"/>
+      <w:r>
+        <w:rPr>
+          <w:sz w:val="20"/>
+          <w:szCs w:val="20"/>
+          <w:lang w:val="en-US"/>
+        </w:rPr>
+        <w:t>;</w:t>
+      </w:r>
+    </w:p>
+    <w:p>
+      <w:pPr>
+        <w:rPr>
+          <w:sz w:val="20"/>
+          <w:szCs w:val="20"/>
+          <w:lang w:val="en-US"/>
+        </w:rPr>
+      </w:pPr>
+      <w:bookmarkStart w:id="0" w:name="_GoBack"/>
+      <w:bookmarkEnd w:id="0"/>
+    </w:p>
+    <w:p>
+      <w:pPr>
+        <w:rPr>
+          <w:sz w:val="20"/>
+          <w:szCs w:val="20"/>
+          <w:lang w:val="en-US"/>
+        </w:rPr>
+      </w:pPr>
+      <w:r>
+        <w:rPr>
+          <w:sz w:val="20"/>
+          <w:szCs w:val="20"/>
+          <w:lang w:val="en-US"/>
+        </w:rPr>
+        <w:t xml:space="preserve">class </w:t>
+      </w:r>
+      <w:proofErr w:type="spellStart"/>
+      <w:r>
+        <w:rPr>
+          <w:sz w:val="20"/>
+          <w:szCs w:val="20"/>
+          <w:lang w:val="en-US"/>
+        </w:rPr>
+        <w:t>TesteJulgamento</w:t>
+      </w:r>
+      <w:proofErr w:type="spellEnd"/>
+      <w:r>
+        <w:rPr>
+          <w:sz w:val="20"/>
+          <w:szCs w:val="20"/>
+          <w:lang w:val="en-US"/>
+        </w:rPr>
+        <w:t xml:space="preserve"> extends </w:t>
+      </w:r>
+      <w:proofErr w:type="spellStart"/>
+      <w:r>
+        <w:rPr>
+          <w:sz w:val="20"/>
+          <w:szCs w:val="20"/>
+          <w:lang w:val="en-US"/>
+        </w:rPr>
+        <w:t>TestCase</w:t>
+      </w:r>
+      <w:proofErr w:type="spellEnd"/>
+      <w:r>
+        <w:rPr>
+          <w:sz w:val="20"/>
+          <w:szCs w:val="20"/>
+          <w:lang w:val="en-US"/>
+        </w:rPr>
+        <w:t xml:space="preserve"> {</w:t>
+      </w:r>
+    </w:p>
+    <w:p>
+      <w:pPr>
+        <w:rPr>
+          <w:sz w:val="20"/>
+          <w:szCs w:val="20"/>
+          <w:lang w:val="en-US"/>
+        </w:rPr>
+      </w:pPr>
+    </w:p>
+    <w:p>
+      <w:pPr>
+        <w:rPr>
+          <w:sz w:val="20"/>
+          <w:szCs w:val="20"/>
+        </w:rPr>
+      </w:pPr>
+      <w:r>
+        <w:rPr>
+          <w:sz w:val="20"/>
+          <w:szCs w:val="20"/>
+          <w:lang w:val="en-US"/>
+        </w:rPr>
+        <w:tab/>
+      </w:r>
+      <w:r>
+        <w:rPr>
+          <w:sz w:val="20"/>
+          <w:szCs w:val="20"/>
+        </w:rPr>
+        <w:t>@Test</w:t>
+      </w:r>
+    </w:p>
+    <w:p>
+      <w:pPr>
+        <w:rPr>
+          <w:sz w:val="20"/>
+          <w:szCs w:val="20"/>
+        </w:rPr>
+      </w:pPr>
+      <w:r>
+        <w:rPr>
+          <w:sz w:val="20"/>
+          <w:szCs w:val="20"/>
+        </w:rPr>
+        <w:tab/>
+      </w:r>
+      <w:proofErr w:type="spellStart"/>
+      <w:r>
+        <w:rPr>
+          <w:sz w:val="20"/>
+          <w:szCs w:val="20"/>
+        </w:rPr>
+        <w:t>public</w:t>
+      </w:r>
+      <w:proofErr w:type="spellEnd"/>
+      <w:r>
+        <w:rPr>
+          <w:sz w:val="20"/>
+          <w:szCs w:val="20"/>
+        </w:rPr>
+        <w:t xml:space="preserve"> </w:t>
+      </w:r>
+      <w:proofErr w:type="spellStart"/>
+      <w:r>
+        <w:rPr>
+          <w:sz w:val="20"/>
+          <w:szCs w:val="20"/>
+        </w:rPr>
+        <w:t>void</w:t>
+      </w:r>
+      <w:proofErr w:type="spellEnd"/>
+      <w:r>
+        <w:rPr>
+          <w:sz w:val="20"/>
+          <w:szCs w:val="20"/>
+        </w:rPr>
+        <w:t xml:space="preserve"> </w:t>
+      </w:r>
+      <w:proofErr w:type="spellStart"/>
+      <w:proofErr w:type="gramStart"/>
+      <w:r>
+        <w:rPr>
+          <w:sz w:val="20"/>
+          <w:szCs w:val="20"/>
+        </w:rPr>
+        <w:t>testeSomar</w:t>
+      </w:r>
+      <w:proofErr w:type="spellEnd"/>
+      <w:r>
+        <w:rPr>
+          <w:sz w:val="20"/>
+          <w:szCs w:val="20"/>
+        </w:rPr>
+        <w:t>(</w:t>
+      </w:r>
+      <w:proofErr w:type="gramEnd"/>
+      <w:r>
+        <w:rPr>
+          <w:sz w:val="20"/>
+          <w:szCs w:val="20"/>
+        </w:rPr>
+        <w:t>) {</w:t>
+      </w:r>
+    </w:p>
+    <w:p>
+      <w:pPr>
+        <w:rPr>
+          <w:sz w:val="20"/>
+          <w:szCs w:val="20"/>
+        </w:rPr>
+      </w:pPr>
+      <w:r>
+        <w:rPr>
+          <w:sz w:val="20"/>
+          <w:szCs w:val="20"/>
+        </w:rPr>
+        <w:tab/>
+      </w:r>
+      <w:r>
+        <w:rPr>
+          <w:sz w:val="20"/>
+          <w:szCs w:val="20"/>
+        </w:rPr>
+        <w:tab/>
+        <w:t xml:space="preserve">Resposta </w:t>
+      </w:r>
+      <w:proofErr w:type="spellStart"/>
+      <w:r>
+        <w:rPr>
+          <w:sz w:val="20"/>
+          <w:szCs w:val="20"/>
+        </w:rPr>
+        <w:t>respostaPrisioneiroA</w:t>
+      </w:r>
+      <w:proofErr w:type="spellEnd"/>
+      <w:r>
+        <w:rPr>
+          <w:sz w:val="20"/>
+          <w:szCs w:val="20"/>
+        </w:rPr>
+        <w:t xml:space="preserve"> = </w:t>
+      </w:r>
+      <w:proofErr w:type="spellStart"/>
+      <w:r>
+        <w:rPr>
+          <w:sz w:val="20"/>
+          <w:szCs w:val="20"/>
+        </w:rPr>
+        <w:t>Resposta.DELACAO</w:t>
+      </w:r>
+      <w:proofErr w:type="spellEnd"/>
+      <w:r>
+        <w:rPr>
+          <w:sz w:val="20"/>
+          <w:szCs w:val="20"/>
+        </w:rPr>
+        <w:t>;</w:t>
+      </w:r>
+    </w:p>
+    <w:p>
+      <w:pPr>
+        <w:rPr>
+          <w:sz w:val="20"/>
+          <w:szCs w:val="20"/>
+        </w:rPr>
+      </w:pPr>
+      <w:r>
+        <w:rPr>
+          <w:sz w:val="20"/>
+          <w:szCs w:val="20"/>
+        </w:rPr>
+        <w:tab/>
+      </w:r>
+      <w:r>
+        <w:rPr>
+          <w:sz w:val="20"/>
+          <w:szCs w:val="20"/>
+        </w:rPr>
+        <w:tab/>
+        <w:t xml:space="preserve">Resposta </w:t>
+      </w:r>
+      <w:proofErr w:type="spellStart"/>
+      <w:r>
+        <w:rPr>
+          <w:sz w:val="20"/>
+          <w:szCs w:val="20"/>
+        </w:rPr>
+        <w:t>respostaPrisioneiroB</w:t>
+      </w:r>
+      <w:proofErr w:type="spellEnd"/>
+      <w:r>
+        <w:rPr>
+          <w:sz w:val="20"/>
+          <w:szCs w:val="20"/>
+        </w:rPr>
+        <w:t xml:space="preserve"> = </w:t>
+      </w:r>
+      <w:proofErr w:type="spellStart"/>
+      <w:r>
+        <w:rPr>
+          <w:sz w:val="20"/>
+          <w:szCs w:val="20"/>
+        </w:rPr>
+        <w:t>Resposta.DELACAO</w:t>
+      </w:r>
+      <w:proofErr w:type="spellEnd"/>
+      <w:r>
+        <w:rPr>
+          <w:sz w:val="20"/>
+          <w:szCs w:val="20"/>
+        </w:rPr>
+        <w:t>;</w:t>
+      </w:r>
+    </w:p>
+    <w:p>
+      <w:pPr>
+        <w:rPr>
+          <w:sz w:val="20"/>
+          <w:szCs w:val="20"/>
+        </w:rPr>
+      </w:pPr>
+      <w:r>
+        <w:rPr>
+          <w:sz w:val="20"/>
+          <w:szCs w:val="20"/>
+        </w:rPr>
+        <w:tab/>
+      </w:r>
+      <w:r>
+        <w:rPr>
+          <w:sz w:val="20"/>
+          <w:szCs w:val="20"/>
+        </w:rPr>
+        <w:tab/>
+      </w:r>
+      <w:proofErr w:type="spellStart"/>
+      <w:r>
+        <w:rPr>
+          <w:sz w:val="20"/>
+          <w:szCs w:val="20"/>
+        </w:rPr>
+        <w:t>JulgamentoPrisioneiro</w:t>
+      </w:r>
+      <w:proofErr w:type="spellEnd"/>
+      <w:r>
+        <w:rPr>
+          <w:sz w:val="20"/>
+          <w:szCs w:val="20"/>
+        </w:rPr>
+        <w:t xml:space="preserve"> julgamento = new </w:t>
+      </w:r>
+      <w:proofErr w:type="spellStart"/>
+      <w:proofErr w:type="gramStart"/>
+      <w:r>
+        <w:rPr>
+          <w:sz w:val="20"/>
+          <w:szCs w:val="20"/>
+        </w:rPr>
+        <w:t>JulgamentoPrisioneiro</w:t>
+      </w:r>
+      <w:proofErr w:type="spellEnd"/>
+      <w:r>
+        <w:rPr>
+          <w:sz w:val="20"/>
+          <w:szCs w:val="20"/>
+        </w:rPr>
+        <w:t>(</w:t>
+      </w:r>
+      <w:proofErr w:type="gramEnd"/>
+      <w:r>
+        <w:rPr>
+          <w:sz w:val="20"/>
+          <w:szCs w:val="20"/>
+        </w:rPr>
+        <w:t>);</w:t>
+      </w:r>
+    </w:p>
+    <w:p>
+      <w:pPr>
+        <w:rPr>
+          <w:sz w:val="20"/>
+          <w:szCs w:val="20"/>
+        </w:rPr>
+      </w:pPr>
+      <w:r>
+        <w:rPr>
+          <w:sz w:val="20"/>
+          <w:szCs w:val="20"/>
+        </w:rPr>
+        <w:tab/>
+      </w:r>
+      <w:r>
+        <w:rPr>
+          <w:sz w:val="20"/>
+          <w:szCs w:val="20"/>
+        </w:rPr>
+        <w:tab/>
+      </w:r>
+      <w:proofErr w:type="spellStart"/>
+      <w:r>
+        <w:rPr>
+          <w:sz w:val="20"/>
+          <w:szCs w:val="20"/>
+        </w:rPr>
+        <w:t>int</w:t>
+      </w:r>
+      <w:proofErr w:type="spellEnd"/>
+      <w:r>
+        <w:rPr>
+          <w:sz w:val="20"/>
+          <w:szCs w:val="20"/>
+        </w:rPr>
+        <w:t xml:space="preserve"> </w:t>
+      </w:r>
+      <w:proofErr w:type="spellStart"/>
+      <w:r>
+        <w:rPr>
+          <w:sz w:val="20"/>
+          <w:szCs w:val="20"/>
+        </w:rPr>
+        <w:t>resultadoEsperado</w:t>
+      </w:r>
+      <w:proofErr w:type="spellEnd"/>
+      <w:r>
+        <w:rPr>
+          <w:sz w:val="20"/>
+          <w:szCs w:val="20"/>
+        </w:rPr>
+        <w:t xml:space="preserve"> = 15;</w:t>
+      </w:r>
+    </w:p>
+    <w:p>
+      <w:pPr>
+        <w:rPr>
+          <w:sz w:val="20"/>
+          <w:szCs w:val="20"/>
+        </w:rPr>
+      </w:pPr>
+      <w:r>
+        <w:rPr>
+          <w:sz w:val="20"/>
+          <w:szCs w:val="20"/>
+        </w:rPr>
+        <w:lastRenderedPageBreak/>
+        <w:tab/>
+      </w:r>
+      <w:r>
+        <w:rPr>
+          <w:sz w:val="20"/>
+          <w:szCs w:val="20"/>
+        </w:rPr>
+        <w:tab/>
+      </w:r>
+      <w:proofErr w:type="spellStart"/>
+      <w:r>
+        <w:rPr>
+          <w:sz w:val="20"/>
+          <w:szCs w:val="20"/>
+        </w:rPr>
+        <w:t>int</w:t>
+      </w:r>
+      <w:proofErr w:type="spellEnd"/>
+      <w:r>
+        <w:rPr>
+          <w:sz w:val="20"/>
+          <w:szCs w:val="20"/>
+        </w:rPr>
+        <w:t xml:space="preserve"> </w:t>
+      </w:r>
+      <w:proofErr w:type="spellStart"/>
+      <w:r>
+        <w:rPr>
+          <w:sz w:val="20"/>
+          <w:szCs w:val="20"/>
+        </w:rPr>
+        <w:t>resultadoReal</w:t>
+      </w:r>
+      <w:proofErr w:type="spellEnd"/>
+      <w:r>
+        <w:rPr>
+          <w:sz w:val="20"/>
+          <w:szCs w:val="20"/>
+        </w:rPr>
+        <w:t xml:space="preserve"> = </w:t>
+      </w:r>
+      <w:proofErr w:type="spellStart"/>
+      <w:proofErr w:type="gramStart"/>
+      <w:r>
+        <w:rPr>
+          <w:sz w:val="20"/>
+          <w:szCs w:val="20"/>
+        </w:rPr>
+        <w:t>julgamento.calculaPena</w:t>
+      </w:r>
+      <w:proofErr w:type="spellEnd"/>
+      <w:proofErr w:type="gramEnd"/>
+      <w:r>
+        <w:rPr>
+          <w:sz w:val="20"/>
+          <w:szCs w:val="20"/>
+        </w:rPr>
+        <w:t>(</w:t>
+      </w:r>
+      <w:proofErr w:type="spellStart"/>
+      <w:r>
+        <w:rPr>
+          <w:sz w:val="20"/>
+          <w:szCs w:val="20"/>
+        </w:rPr>
+        <w:t>respostaPrisioneiroA</w:t>
+      </w:r>
+      <w:proofErr w:type="spellEnd"/>
+      <w:r>
+        <w:rPr>
+          <w:sz w:val="20"/>
+          <w:szCs w:val="20"/>
+        </w:rPr>
+        <w:t xml:space="preserve">, </w:t>
+      </w:r>
+      <w:proofErr w:type="spellStart"/>
+      <w:r>
+        <w:rPr>
+          <w:sz w:val="20"/>
+          <w:szCs w:val="20"/>
+        </w:rPr>
+        <w:t>respostaPrisioneiroB</w:t>
+      </w:r>
+      <w:proofErr w:type="spellEnd"/>
+      <w:r>
+        <w:rPr>
+          <w:sz w:val="20"/>
+          <w:szCs w:val="20"/>
+        </w:rPr>
+        <w:t>);</w:t>
+      </w:r>
+    </w:p>
+    <w:p>
+      <w:pPr>
+        <w:rPr>
+          <w:sz w:val="20"/>
+          <w:szCs w:val="20"/>
+        </w:rPr>
+      </w:pPr>
+      <w:r>
+        <w:rPr>
+          <w:sz w:val="20"/>
+          <w:szCs w:val="20"/>
+        </w:rPr>
+        <w:tab/>
+      </w:r>
+      <w:r>
+        <w:rPr>
+          <w:sz w:val="20"/>
+          <w:szCs w:val="20"/>
+        </w:rPr>
+        <w:tab/>
+      </w:r>
+      <w:proofErr w:type="spellStart"/>
+      <w:proofErr w:type="gramStart"/>
+      <w:r>
+        <w:rPr>
+          <w:sz w:val="20"/>
+          <w:szCs w:val="20"/>
+        </w:rPr>
+        <w:t>assertEquals</w:t>
+      </w:r>
+      <w:proofErr w:type="spellEnd"/>
+      <w:r>
+        <w:rPr>
+          <w:sz w:val="20"/>
+          <w:szCs w:val="20"/>
+        </w:rPr>
+        <w:t>(</w:t>
+      </w:r>
+      <w:proofErr w:type="spellStart"/>
+      <w:proofErr w:type="gramEnd"/>
+      <w:r>
+        <w:rPr>
+          <w:sz w:val="20"/>
+          <w:szCs w:val="20"/>
+        </w:rPr>
+        <w:t>resultadoEsperado</w:t>
+      </w:r>
+      <w:proofErr w:type="spellEnd"/>
+      <w:r>
+        <w:rPr>
+          <w:sz w:val="20"/>
+          <w:szCs w:val="20"/>
+        </w:rPr>
+        <w:t xml:space="preserve">, </w:t>
+      </w:r>
+      <w:proofErr w:type="spellStart"/>
+      <w:r>
+        <w:rPr>
+          <w:sz w:val="20"/>
+          <w:szCs w:val="20"/>
+        </w:rPr>
+        <w:t>resultadoReal</w:t>
+      </w:r>
+      <w:proofErr w:type="spellEnd"/>
+      <w:r>
+        <w:rPr>
+          <w:sz w:val="20"/>
+          <w:szCs w:val="20"/>
+        </w:rPr>
+        <w:t>);</w:t>
+      </w:r>
+    </w:p>
+    <w:p>
+      <w:pPr>
+        <w:rPr>
+          <w:sz w:val="20"/>
+          <w:szCs w:val="20"/>
+        </w:rPr>
+      </w:pPr>
+      <w:r>
+        <w:rPr>
+          <w:sz w:val="20"/>
+          <w:szCs w:val="20"/>
+        </w:rPr>
+        <w:tab/>
+      </w:r>
+      <w:r>
+        <w:rPr>
+          <w:sz w:val="20"/>
+          <w:szCs w:val="20"/>
+        </w:rPr>
+        <w:tab/>
+        <w:t>}</w:t>
+      </w:r>
+    </w:p>
+    <w:p>
+      <w:pPr>
+        <w:rPr>
+          <w:sz w:val="20"/>
+          <w:szCs w:val="20"/>
+        </w:rPr>
+      </w:pPr>
+    </w:p>
+    <w:p>
+      <w:pPr>
+        <w:rPr>
+          <w:sz w:val="20"/>
+          <w:szCs w:val="20"/>
+        </w:rPr>
+      </w:pPr>
+      <w:r>
+        <w:rPr>
+          <w:sz w:val="20"/>
+          <w:szCs w:val="20"/>
+        </w:rPr>
+        <w:t>}</w:t>
+      </w:r>
     </w:p>
     <w:p>
       <w:pPr>

</xml_diff>